<commit_message>
new shorttitles for religion
</commit_message>
<xml_diff>
--- a/template/BP 2016/BP2016_GMS_Halbjahr_Lernentwicklungsbericht.docx
+++ b/template/BP 2016/BP2016_GMS_Halbjahr_Lernentwicklungsbericht.docx
@@ -89,8 +89,6 @@
               </w:rPr>
               <w:fldChar w:fldCharType="separate"/>
             </w:r>
-            <w:bookmarkStart w:id="1" w:name="_GoBack"/>
-            <w:bookmarkEnd w:id="1"/>
             <w:r>
               <w:rPr>
                 <w:rFonts w:ascii="Arial" w:eastAsia="Times New Roman" w:hAnsi="Arial" w:cs="Arial"/>
@@ -194,7 +192,7 @@
         </w:rPr>
         <w:t xml:space="preserve">Schulhalbjahr </w:t>
       </w:r>
-      <w:bookmarkStart w:id="2" w:name="Schuljahr"/>
+      <w:bookmarkStart w:id="1" w:name="Schuljahr"/>
       <w:r>
         <w:rPr>
           <w:rFonts w:ascii="Arial" w:hAnsi="Arial" w:cs="Arial"/>
@@ -225,7 +223,89 @@
           </w:ffData>
         </w:fldChar>
       </w:r>
-      <w:bookmarkStart w:id="3" w:name="SJ1"/>
+      <w:bookmarkStart w:id="2" w:name="SJ1"/>
+      <w:r>
+        <w:rPr>
+          <w:rFonts w:ascii="Arial" w:hAnsi="Arial" w:cs="Arial"/>
+          <w:noProof/>
+          <w:sz w:val="24"/>
+          <w:szCs w:val="24"/>
+          <w:lang w:eastAsia="de-DE"/>
+        </w:rPr>
+        <w:instrText xml:space="preserve"> FORMTEXT </w:instrText>
+      </w:r>
+      <w:r>
+        <w:rPr>
+          <w:rFonts w:ascii="Arial" w:hAnsi="Arial" w:cs="Arial"/>
+          <w:noProof/>
+          <w:sz w:val="24"/>
+          <w:szCs w:val="24"/>
+          <w:lang w:eastAsia="de-DE"/>
+        </w:rPr>
+      </w:r>
+      <w:r>
+        <w:rPr>
+          <w:rFonts w:ascii="Arial" w:hAnsi="Arial" w:cs="Arial"/>
+          <w:noProof/>
+          <w:sz w:val="24"/>
+          <w:szCs w:val="24"/>
+          <w:lang w:eastAsia="de-DE"/>
+        </w:rPr>
+        <w:fldChar w:fldCharType="separate"/>
+      </w:r>
+      <w:r>
+        <w:rPr>
+          <w:rFonts w:ascii="Arial" w:hAnsi="Arial" w:cs="Arial"/>
+          <w:noProof/>
+          <w:sz w:val="24"/>
+          <w:szCs w:val="24"/>
+          <w:lang w:eastAsia="de-DE"/>
+        </w:rPr>
+        <w:t>99</w:t>
+      </w:r>
+      <w:r>
+        <w:rPr>
+          <w:rFonts w:ascii="Arial" w:hAnsi="Arial" w:cs="Arial"/>
+          <w:noProof/>
+          <w:sz w:val="24"/>
+          <w:szCs w:val="24"/>
+          <w:lang w:eastAsia="de-DE"/>
+        </w:rPr>
+        <w:fldChar w:fldCharType="end"/>
+      </w:r>
+      <w:bookmarkEnd w:id="2"/>
+      <w:r>
+        <w:rPr>
+          <w:rFonts w:ascii="Arial" w:hAnsi="Arial" w:cs="Arial"/>
+          <w:noProof/>
+          <w:sz w:val="24"/>
+          <w:szCs w:val="24"/>
+          <w:lang w:eastAsia="de-DE"/>
+        </w:rPr>
+        <w:t>/20</w:t>
+      </w:r>
+      <w:bookmarkEnd w:id="1"/>
+      <w:r>
+        <w:rPr>
+          <w:rFonts w:ascii="Arial" w:hAnsi="Arial" w:cs="Arial"/>
+          <w:noProof/>
+          <w:sz w:val="24"/>
+          <w:szCs w:val="24"/>
+          <w:lang w:eastAsia="de-DE"/>
+        </w:rPr>
+        <w:fldChar w:fldCharType="begin">
+          <w:ffData>
+            <w:name w:val="TextSJ2"/>
+            <w:enabled/>
+            <w:calcOnExit/>
+            <w:textInput>
+              <w:default w:val="XY"/>
+              <w:maxLength w:val="2"/>
+            </w:textInput>
+          </w:ffData>
+        </w:fldChar>
+      </w:r>
+      <w:bookmarkStart w:id="3" w:name="TextSJ2"/>
       <w:r>
         <w:rPr>
           <w:rFonts w:ascii="Arial" w:hAnsi="Arial" w:cs="Arial"/>
@@ -276,88 +356,6 @@
         <w:fldChar w:fldCharType="end"/>
       </w:r>
       <w:bookmarkEnd w:id="3"/>
-      <w:r>
-        <w:rPr>
-          <w:rFonts w:ascii="Arial" w:hAnsi="Arial" w:cs="Arial"/>
-          <w:noProof/>
-          <w:sz w:val="24"/>
-          <w:szCs w:val="24"/>
-          <w:lang w:eastAsia="de-DE"/>
-        </w:rPr>
-        <w:t>/20</w:t>
-      </w:r>
-      <w:bookmarkEnd w:id="2"/>
-      <w:r>
-        <w:rPr>
-          <w:rFonts w:ascii="Arial" w:hAnsi="Arial" w:cs="Arial"/>
-          <w:noProof/>
-          <w:sz w:val="24"/>
-          <w:szCs w:val="24"/>
-          <w:lang w:eastAsia="de-DE"/>
-        </w:rPr>
-        <w:fldChar w:fldCharType="begin">
-          <w:ffData>
-            <w:name w:val="TextSJ2"/>
-            <w:enabled/>
-            <w:calcOnExit/>
-            <w:textInput>
-              <w:default w:val="XY"/>
-              <w:maxLength w:val="2"/>
-            </w:textInput>
-          </w:ffData>
-        </w:fldChar>
-      </w:r>
-      <w:bookmarkStart w:id="4" w:name="TextSJ2"/>
-      <w:r>
-        <w:rPr>
-          <w:rFonts w:ascii="Arial" w:hAnsi="Arial" w:cs="Arial"/>
-          <w:noProof/>
-          <w:sz w:val="24"/>
-          <w:szCs w:val="24"/>
-          <w:lang w:eastAsia="de-DE"/>
-        </w:rPr>
-        <w:instrText xml:space="preserve"> FORMTEXT </w:instrText>
-      </w:r>
-      <w:r>
-        <w:rPr>
-          <w:rFonts w:ascii="Arial" w:hAnsi="Arial" w:cs="Arial"/>
-          <w:noProof/>
-          <w:sz w:val="24"/>
-          <w:szCs w:val="24"/>
-          <w:lang w:eastAsia="de-DE"/>
-        </w:rPr>
-      </w:r>
-      <w:r>
-        <w:rPr>
-          <w:rFonts w:ascii="Arial" w:hAnsi="Arial" w:cs="Arial"/>
-          <w:noProof/>
-          <w:sz w:val="24"/>
-          <w:szCs w:val="24"/>
-          <w:lang w:eastAsia="de-DE"/>
-        </w:rPr>
-        <w:fldChar w:fldCharType="separate"/>
-      </w:r>
-      <w:r>
-        <w:rPr>
-          <w:rFonts w:ascii="Arial" w:hAnsi="Arial" w:cs="Arial"/>
-          <w:noProof/>
-          <w:sz w:val="24"/>
-          <w:szCs w:val="24"/>
-          <w:lang w:eastAsia="de-DE"/>
-        </w:rPr>
-        <w:t>99</w:t>
-      </w:r>
-      <w:r>
-        <w:rPr>
-          <w:rFonts w:ascii="Arial" w:hAnsi="Arial" w:cs="Arial"/>
-          <w:noProof/>
-          <w:sz w:val="24"/>
-          <w:szCs w:val="24"/>
-          <w:lang w:eastAsia="de-DE"/>
-        </w:rPr>
-        <w:fldChar w:fldCharType="end"/>
-      </w:r>
-      <w:bookmarkEnd w:id="4"/>
     </w:p>
     <w:p>
       <w:pPr>
@@ -429,7 +427,7 @@
           </w:ffData>
         </w:fldChar>
       </w:r>
-      <w:bookmarkStart w:id="5" w:name="Name"/>
+      <w:bookmarkStart w:id="4" w:name="Name"/>
       <w:r>
         <w:rPr>
           <w:rFonts w:ascii="Arial" w:eastAsia="Times New Roman" w:hAnsi="Arial" w:cs="Arial"/>
@@ -475,7 +473,7 @@
         </w:rPr>
         <w:fldChar w:fldCharType="end"/>
       </w:r>
-      <w:bookmarkEnd w:id="5"/>
+      <w:bookmarkEnd w:id="4"/>
     </w:p>
     <w:p>
       <w:pPr>
@@ -534,7 +532,7 @@
           </w:ffData>
         </w:fldChar>
       </w:r>
-      <w:bookmarkStart w:id="6" w:name="Text5"/>
+      <w:bookmarkStart w:id="5" w:name="Text5"/>
       <w:r>
         <w:rPr>
           <w:rFonts w:ascii="Arial" w:eastAsia="Times New Roman" w:hAnsi="Arial" w:cs="Arial"/>
@@ -580,7 +578,7 @@
         </w:rPr>
         <w:fldChar w:fldCharType="end"/>
       </w:r>
-      <w:bookmarkEnd w:id="6"/>
+      <w:bookmarkEnd w:id="5"/>
       <w:r>
         <w:rPr>
           <w:rFonts w:ascii="Arial" w:eastAsia="Times New Roman" w:hAnsi="Arial" w:cs="Arial"/>
@@ -609,7 +607,7 @@
           </w:ffData>
         </w:fldChar>
       </w:r>
-      <w:bookmarkStart w:id="7" w:name="Text6"/>
+      <w:bookmarkStart w:id="6" w:name="Text6"/>
       <w:r>
         <w:rPr>
           <w:rFonts w:ascii="Arial" w:eastAsia="Times New Roman" w:hAnsi="Arial" w:cs="Arial"/>
@@ -655,7 +653,7 @@
         </w:rPr>
         <w:fldChar w:fldCharType="end"/>
       </w:r>
-      <w:bookmarkEnd w:id="7"/>
+      <w:bookmarkEnd w:id="6"/>
       <w:r>
         <w:rPr>
           <w:rFonts w:ascii="Arial" w:eastAsia="Times New Roman" w:hAnsi="Arial" w:cs="Arial"/>
@@ -684,7 +682,7 @@
           </w:ffData>
         </w:fldChar>
       </w:r>
-      <w:bookmarkStart w:id="8" w:name="Text7"/>
+      <w:bookmarkStart w:id="7" w:name="Text7"/>
       <w:r>
         <w:rPr>
           <w:rFonts w:ascii="Arial" w:eastAsia="Times New Roman" w:hAnsi="Arial" w:cs="Arial"/>
@@ -730,7 +728,7 @@
         </w:rPr>
         <w:fldChar w:fldCharType="end"/>
       </w:r>
-      <w:bookmarkEnd w:id="8"/>
+      <w:bookmarkEnd w:id="7"/>
     </w:p>
     <w:p>
       <w:pPr>
@@ -799,7 +797,7 @@
           </w:ffData>
         </w:fldChar>
       </w:r>
-      <w:bookmarkStart w:id="9" w:name="Lerngruppe"/>
+      <w:bookmarkStart w:id="8" w:name="Lerngruppe"/>
       <w:r>
         <w:rPr>
           <w:rFonts w:ascii="Arial" w:eastAsia="Times New Roman" w:hAnsi="Arial" w:cs="Arial"/>
@@ -845,7 +843,7 @@
         </w:rPr>
         <w:fldChar w:fldCharType="end"/>
       </w:r>
-      <w:bookmarkEnd w:id="9"/>
+      <w:bookmarkEnd w:id="8"/>
     </w:p>
     <w:p>
       <w:pPr>
@@ -952,7 +950,7 @@
                 </w:ffData>
               </w:fldChar>
             </w:r>
-            <w:bookmarkStart w:id="10" w:name="Text9"/>
+            <w:bookmarkStart w:id="9" w:name="Text9"/>
             <w:r>
               <w:rPr>
                 <w:rFonts w:ascii="Arial" w:hAnsi="Arial" w:cs="Arial"/>
@@ -988,7 +986,7 @@
               </w:rPr>
               <w:fldChar w:fldCharType="end"/>
             </w:r>
-            <w:bookmarkEnd w:id="10"/>
+            <w:bookmarkEnd w:id="9"/>
           </w:p>
         </w:tc>
       </w:tr>
@@ -1201,7 +1199,7 @@
                   <w:rPr>
                     <w:rStyle w:val="Formatvorlage7"/>
                   </w:rPr>
-                  <w:t>Religionslehre/Ethik</w:t>
+                  <w:t xml:space="preserve">Ethik </w:t>
                 </w:r>
               </w:sdtContent>
             </w:sdt>
@@ -1274,7 +1272,7 @@
                 </w:ffData>
               </w:fldChar>
             </w:r>
-            <w:bookmarkStart w:id="11" w:name="Text10"/>
+            <w:bookmarkStart w:id="10" w:name="Text10"/>
             <w:r>
               <w:rPr>
                 <w:rFonts w:ascii="Arial" w:hAnsi="Arial" w:cs="Arial"/>
@@ -1310,7 +1308,7 @@
               </w:rPr>
               <w:fldChar w:fldCharType="end"/>
             </w:r>
-            <w:bookmarkEnd w:id="11"/>
+            <w:bookmarkEnd w:id="10"/>
           </w:p>
         </w:tc>
         <w:tc>
@@ -1511,7 +1509,7 @@
                 </w:ffData>
               </w:fldChar>
             </w:r>
-            <w:bookmarkStart w:id="12" w:name="Text11"/>
+            <w:bookmarkStart w:id="11" w:name="Text11"/>
             <w:r>
               <w:rPr>
                 <w:rFonts w:ascii="Arial" w:hAnsi="Arial" w:cs="Arial"/>
@@ -1547,7 +1545,7 @@
               </w:rPr>
               <w:fldChar w:fldCharType="end"/>
             </w:r>
-            <w:bookmarkEnd w:id="12"/>
+            <w:bookmarkEnd w:id="11"/>
           </w:p>
         </w:tc>
         <w:tc>
@@ -1744,7 +1742,7 @@
                 </w:ffData>
               </w:fldChar>
             </w:r>
-            <w:bookmarkStart w:id="13" w:name="Text12"/>
+            <w:bookmarkStart w:id="12" w:name="Text12"/>
             <w:r>
               <w:rPr>
                 <w:rFonts w:ascii="Arial" w:hAnsi="Arial" w:cs="Arial"/>
@@ -1780,7 +1778,7 @@
               </w:rPr>
               <w:fldChar w:fldCharType="end"/>
             </w:r>
-            <w:bookmarkEnd w:id="13"/>
+            <w:bookmarkEnd w:id="12"/>
           </w:p>
         </w:tc>
         <w:tc>
@@ -1993,7 +1991,7 @@
                 </w:ffData>
               </w:fldChar>
             </w:r>
-            <w:bookmarkStart w:id="14" w:name="Text13"/>
+            <w:bookmarkStart w:id="13" w:name="Text13"/>
             <w:r>
               <w:rPr>
                 <w:rFonts w:ascii="Arial" w:hAnsi="Arial" w:cs="Arial"/>
@@ -2029,7 +2027,7 @@
               </w:rPr>
               <w:fldChar w:fldCharType="end"/>
             </w:r>
-            <w:bookmarkEnd w:id="14"/>
+            <w:bookmarkEnd w:id="13"/>
           </w:p>
         </w:tc>
         <w:tc>
@@ -2226,7 +2224,7 @@
                 </w:ffData>
               </w:fldChar>
             </w:r>
-            <w:bookmarkStart w:id="15" w:name="Text14"/>
+            <w:bookmarkStart w:id="14" w:name="Text14"/>
             <w:r>
               <w:rPr>
                 <w:rFonts w:ascii="Arial" w:hAnsi="Arial" w:cs="Arial"/>
@@ -2262,7 +2260,7 @@
               </w:rPr>
               <w:fldChar w:fldCharType="end"/>
             </w:r>
-            <w:bookmarkEnd w:id="15"/>
+            <w:bookmarkEnd w:id="14"/>
           </w:p>
         </w:tc>
         <w:tc>
@@ -2460,7 +2458,7 @@
                 </w:ffData>
               </w:fldChar>
             </w:r>
-            <w:bookmarkStart w:id="16" w:name="Text15"/>
+            <w:bookmarkStart w:id="15" w:name="Text15"/>
             <w:r>
               <w:rPr>
                 <w:rFonts w:ascii="Arial" w:hAnsi="Arial" w:cs="Arial"/>
@@ -2496,7 +2494,7 @@
               </w:rPr>
               <w:fldChar w:fldCharType="end"/>
             </w:r>
-            <w:bookmarkEnd w:id="16"/>
+            <w:bookmarkEnd w:id="15"/>
           </w:p>
         </w:tc>
         <w:tc>
@@ -2693,7 +2691,7 @@
                 </w:ffData>
               </w:fldChar>
             </w:r>
-            <w:bookmarkStart w:id="17" w:name="Text16"/>
+            <w:bookmarkStart w:id="16" w:name="Text16"/>
             <w:r>
               <w:rPr>
                 <w:rFonts w:ascii="Arial" w:hAnsi="Arial" w:cs="Arial"/>
@@ -2729,7 +2727,7 @@
               </w:rPr>
               <w:fldChar w:fldCharType="end"/>
             </w:r>
-            <w:bookmarkEnd w:id="17"/>
+            <w:bookmarkEnd w:id="16"/>
           </w:p>
         </w:tc>
         <w:tc>
@@ -2934,7 +2932,7 @@
                 </w:ffData>
               </w:fldChar>
             </w:r>
-            <w:bookmarkStart w:id="18" w:name="Text17"/>
+            <w:bookmarkStart w:id="17" w:name="Text17"/>
             <w:r>
               <w:rPr>
                 <w:rFonts w:ascii="Arial" w:hAnsi="Arial" w:cs="Arial"/>
@@ -2970,7 +2968,7 @@
               </w:rPr>
               <w:fldChar w:fldCharType="end"/>
             </w:r>
-            <w:bookmarkEnd w:id="18"/>
+            <w:bookmarkEnd w:id="17"/>
           </w:p>
         </w:tc>
         <w:tc>
@@ -3168,7 +3166,7 @@
                 </w:ffData>
               </w:fldChar>
             </w:r>
-            <w:bookmarkStart w:id="19" w:name="Text18"/>
+            <w:bookmarkStart w:id="18" w:name="Text18"/>
             <w:r>
               <w:rPr>
                 <w:rFonts w:ascii="Arial" w:hAnsi="Arial" w:cs="Arial"/>
@@ -3204,7 +3202,7 @@
               </w:rPr>
               <w:fldChar w:fldCharType="end"/>
             </w:r>
-            <w:bookmarkEnd w:id="19"/>
+            <w:bookmarkEnd w:id="18"/>
           </w:p>
         </w:tc>
         <w:tc>
@@ -3403,7 +3401,7 @@
                 </w:ffData>
               </w:fldChar>
             </w:r>
-            <w:bookmarkStart w:id="20" w:name="Text19"/>
+            <w:bookmarkStart w:id="19" w:name="Text19"/>
             <w:r>
               <w:rPr>
                 <w:rFonts w:ascii="Arial" w:hAnsi="Arial" w:cs="Arial"/>
@@ -3439,7 +3437,7 @@
               </w:rPr>
               <w:fldChar w:fldCharType="end"/>
             </w:r>
-            <w:bookmarkEnd w:id="20"/>
+            <w:bookmarkEnd w:id="19"/>
           </w:p>
         </w:tc>
         <w:tc>
@@ -3637,7 +3635,7 @@
                 </w:ffData>
               </w:fldChar>
             </w:r>
-            <w:bookmarkStart w:id="21" w:name="Text20"/>
+            <w:bookmarkStart w:id="20" w:name="Text20"/>
             <w:r>
               <w:rPr>
                 <w:rFonts w:ascii="Arial" w:hAnsi="Arial" w:cs="Arial"/>
@@ -3673,7 +3671,7 @@
               </w:rPr>
               <w:fldChar w:fldCharType="end"/>
             </w:r>
-            <w:bookmarkEnd w:id="21"/>
+            <w:bookmarkEnd w:id="20"/>
           </w:p>
         </w:tc>
         <w:tc>
@@ -3871,7 +3869,7 @@
                 </w:ffData>
               </w:fldChar>
             </w:r>
-            <w:bookmarkStart w:id="22" w:name="Text21"/>
+            <w:bookmarkStart w:id="21" w:name="Text21"/>
             <w:r>
               <w:rPr>
                 <w:rFonts w:ascii="Arial" w:hAnsi="Arial" w:cs="Arial"/>
@@ -3907,7 +3905,7 @@
               </w:rPr>
               <w:fldChar w:fldCharType="end"/>
             </w:r>
-            <w:bookmarkEnd w:id="22"/>
+            <w:bookmarkEnd w:id="21"/>
           </w:p>
         </w:tc>
         <w:tc>
@@ -4105,7 +4103,7 @@
                 </w:ffData>
               </w:fldChar>
             </w:r>
-            <w:bookmarkStart w:id="23" w:name="Text22"/>
+            <w:bookmarkStart w:id="22" w:name="Text22"/>
             <w:r>
               <w:rPr>
                 <w:rFonts w:ascii="Arial" w:hAnsi="Arial" w:cs="Arial"/>
@@ -4173,7 +4171,7 @@
               </w:rPr>
               <w:fldChar w:fldCharType="end"/>
             </w:r>
-            <w:bookmarkEnd w:id="23"/>
+            <w:bookmarkEnd w:id="22"/>
           </w:p>
         </w:tc>
         <w:tc>
@@ -4371,7 +4369,7 @@
                 </w:ffData>
               </w:fldChar>
             </w:r>
-            <w:bookmarkStart w:id="24" w:name="Text23"/>
+            <w:bookmarkStart w:id="23" w:name="Text23"/>
             <w:r>
               <w:rPr>
                 <w:rFonts w:ascii="Arial" w:hAnsi="Arial" w:cs="Arial"/>
@@ -4407,7 +4405,7 @@
               </w:rPr>
               <w:fldChar w:fldCharType="end"/>
             </w:r>
-            <w:bookmarkEnd w:id="24"/>
+            <w:bookmarkEnd w:id="23"/>
           </w:p>
         </w:tc>
         <w:tc>
@@ -4605,7 +4603,7 @@
                 </w:ffData>
               </w:fldChar>
             </w:r>
-            <w:bookmarkStart w:id="25" w:name="Text24"/>
+            <w:bookmarkStart w:id="24" w:name="Text24"/>
             <w:r>
               <w:rPr>
                 <w:rFonts w:ascii="Arial" w:hAnsi="Arial" w:cs="Arial"/>
@@ -4641,7 +4639,7 @@
               </w:rPr>
               <w:fldChar w:fldCharType="end"/>
             </w:r>
-            <w:bookmarkEnd w:id="25"/>
+            <w:bookmarkEnd w:id="24"/>
           </w:p>
         </w:tc>
         <w:tc>
@@ -4840,7 +4838,7 @@
                 </w:ffData>
               </w:fldChar>
             </w:r>
-            <w:bookmarkStart w:id="26" w:name="Text25"/>
+            <w:bookmarkStart w:id="25" w:name="Text25"/>
             <w:r>
               <w:rPr>
                 <w:rFonts w:ascii="Arial" w:hAnsi="Arial" w:cs="Arial"/>
@@ -4876,7 +4874,7 @@
               </w:rPr>
               <w:fldChar w:fldCharType="end"/>
             </w:r>
-            <w:bookmarkEnd w:id="26"/>
+            <w:bookmarkEnd w:id="25"/>
           </w:p>
         </w:tc>
         <w:tc>
@@ -5147,7 +5145,7 @@
                 </w:ffData>
               </w:fldChar>
             </w:r>
-            <w:bookmarkStart w:id="27" w:name="Text26"/>
+            <w:bookmarkStart w:id="26" w:name="Text26"/>
             <w:r>
               <w:rPr>
                 <w:rFonts w:ascii="Arial" w:hAnsi="Arial" w:cs="Arial"/>
@@ -5183,7 +5181,7 @@
               </w:rPr>
               <w:fldChar w:fldCharType="end"/>
             </w:r>
-            <w:bookmarkEnd w:id="27"/>
+            <w:bookmarkEnd w:id="26"/>
           </w:p>
         </w:tc>
         <w:tc>
@@ -5422,7 +5420,7 @@
                 </w:ffData>
               </w:fldChar>
             </w:r>
-            <w:bookmarkStart w:id="28" w:name="Text27"/>
+            <w:bookmarkStart w:id="27" w:name="Text27"/>
             <w:r>
               <w:rPr>
                 <w:rFonts w:ascii="Arial" w:hAnsi="Arial" w:cs="Arial"/>
@@ -5458,7 +5456,7 @@
               </w:rPr>
               <w:fldChar w:fldCharType="end"/>
             </w:r>
-            <w:bookmarkEnd w:id="28"/>
+            <w:bookmarkEnd w:id="27"/>
           </w:p>
         </w:tc>
         <w:tc>
@@ -5666,7 +5664,7 @@
                 </w:ffData>
               </w:fldChar>
             </w:r>
-            <w:bookmarkStart w:id="29" w:name="Text28"/>
+            <w:bookmarkStart w:id="28" w:name="Text28"/>
             <w:r>
               <w:rPr>
                 <w:rStyle w:val="Formatvorlage67"/>
@@ -5702,7 +5700,7 @@
               </w:rPr>
               <w:fldChar w:fldCharType="end"/>
             </w:r>
-            <w:bookmarkEnd w:id="29"/>
+            <w:bookmarkEnd w:id="28"/>
             <w:r>
               <w:rPr>
                 <w:rStyle w:val="Formatvorlage67"/>
@@ -5848,7 +5846,7 @@
                 </w:ffData>
               </w:fldChar>
             </w:r>
-            <w:bookmarkStart w:id="30" w:name="Text29"/>
+            <w:bookmarkStart w:id="29" w:name="Text29"/>
             <w:r>
               <w:rPr>
                 <w:rFonts w:ascii="Arial" w:hAnsi="Arial" w:cs="Arial"/>
@@ -5884,7 +5882,7 @@
               </w:rPr>
               <w:fldChar w:fldCharType="end"/>
             </w:r>
-            <w:bookmarkEnd w:id="30"/>
+            <w:bookmarkEnd w:id="29"/>
           </w:p>
         </w:tc>
       </w:tr>
@@ -6076,7 +6074,7 @@
                 </w:ffData>
               </w:fldChar>
             </w:r>
-            <w:bookmarkStart w:id="31" w:name="Text30"/>
+            <w:bookmarkStart w:id="30" w:name="Text30"/>
             <w:r>
               <w:rPr>
                 <w:rFonts w:ascii="Arial" w:hAnsi="Arial" w:cs="Arial"/>
@@ -6116,7 +6114,7 @@
               </w:rPr>
               <w:fldChar w:fldCharType="end"/>
             </w:r>
-            <w:bookmarkEnd w:id="31"/>
+            <w:bookmarkEnd w:id="30"/>
           </w:p>
         </w:tc>
         <w:tc>
@@ -7693,7 +7691,6 @@
     <w:lsdException w:name="Table Web 2" w:semiHidden="1" w:unhideWhenUsed="1"/>
     <w:lsdException w:name="Table Web 3" w:semiHidden="1" w:unhideWhenUsed="1"/>
     <w:lsdException w:name="Balloon Text" w:semiHidden="1" w:unhideWhenUsed="1"/>
-    <w:lsdException w:name="Table Grid" w:semiHidden="1" w:unhideWhenUsed="1"/>
     <w:lsdException w:name="Table Theme" w:semiHidden="1" w:unhideWhenUsed="1"/>
     <w:lsdException w:name="Placeholder Text" w:semiHidden="1"/>
     <w:lsdException w:name="No Spacing" w:uiPriority="1" w:qFormat="1"/>
@@ -8684,13 +8681,7 @@
             <w:rPr>
               <w:rStyle w:val="Platzhaltertext"/>
             </w:rPr>
-            <w:t xml:space="preserve">ggf. </w:t>
-          </w:r>
-          <w:r>
-            <w:rPr>
-              <w:rStyle w:val="Platzhaltertext"/>
-            </w:rPr>
-            <w:t>Note</w:t>
+            <w:t>ggf. Note</w:t>
           </w:r>
         </w:p>
       </w:docPartBody>
@@ -8893,13 +8884,7 @@
             <w:rPr>
               <w:rStyle w:val="Platzhaltertext"/>
             </w:rPr>
-            <w:t>Bitte die Niveaus</w:t>
-          </w:r>
-          <w:r>
-            <w:rPr>
-              <w:rStyle w:val="Platzhaltertext"/>
-            </w:rPr>
-            <w:t>tufe auswählen, auf der überwiegend gelernt wurde.</w:t>
+            <w:t>Bitte die Niveaustufe auswählen, auf der überwiegend gelernt wurde.</w:t>
           </w:r>
         </w:p>
       </w:docPartBody>
@@ -9073,13 +9058,7 @@
             <w:rPr>
               <w:rStyle w:val="Platzhaltertext"/>
             </w:rPr>
-            <w:t>Bitte die Niveaustufe auswählen, auf de</w:t>
-          </w:r>
-          <w:r>
-            <w:rPr>
-              <w:rStyle w:val="Platzhaltertext"/>
-            </w:rPr>
-            <w:t>r überwiegend gelernt wurde.</w:t>
+            <w:t>Bitte die Niveaustufe auswählen, auf der überwiegend gelernt wurde.</w:t>
           </w:r>
         </w:p>
       </w:docPartBody>
@@ -9253,13 +9232,7 @@
             <w:rPr>
               <w:rStyle w:val="Platzhaltertext"/>
             </w:rPr>
-            <w:t xml:space="preserve">Bitte die Niveaustufe auswählen, auf der überwiegend gelernt </w:t>
-          </w:r>
-          <w:r>
-            <w:rPr>
-              <w:rStyle w:val="Platzhaltertext"/>
-            </w:rPr>
-            <w:t>wurde.</w:t>
+            <w:t>Bitte die Niveaustufe auswählen, auf der überwiegend gelernt wurde.</w:t>
           </w:r>
         </w:p>
       </w:docPartBody>
@@ -9552,13 +9525,7 @@
             <w:rPr>
               <w:rStyle w:val="Platzhaltertext"/>
             </w:rPr>
-            <w:t>Bitte die Niveaustufe auswählen, auf der überwiegend geler</w:t>
-          </w:r>
-          <w:r>
-            <w:rPr>
-              <w:rStyle w:val="Platzhaltertext"/>
-            </w:rPr>
-            <w:t>nt wurde.</w:t>
+            <w:t>Bitte die Niveaustufe auswählen, auf der überwiegend gelernt wurde.</w:t>
           </w:r>
         </w:p>
       </w:docPartBody>
@@ -9845,6 +9812,8 @@
   </w:compat>
   <w:rsids>
     <w:rsidRoot w:val="00E21A57"/>
+    <w:rsid w:val="00A84755"/>
+    <w:rsid w:val="00B2057B"/>
     <w:rsid w:val="00E21A57"/>
   </w:rsids>
   <m:mathPr>
@@ -10725,7 +10694,7 @@
 </file>
 
 <file path=customXml/itemProps1.xml><?xml version="1.0" encoding="utf-8"?>
-<ds:datastoreItem xmlns:ds="http://schemas.openxmlformats.org/officeDocument/2006/customXml" ds:itemID="{73450C1E-D960-4196-BF0D-0F17789AB410}">
+<ds:datastoreItem xmlns:ds="http://schemas.openxmlformats.org/officeDocument/2006/customXml" ds:itemID="{F390A427-2E74-4F64-9FE6-1785EAF474EA}">
   <ds:schemaRefs>
     <ds:schemaRef ds:uri="http://schemas.openxmlformats.org/officeDocument/2006/bibliography"/>
   </ds:schemaRefs>

</xml_diff>

<commit_message>
diff changes and tests
</commit_message>
<xml_diff>
--- a/template/BP 2016/BP2016_GMS_Halbjahr_Lernentwicklungsbericht.docx
+++ b/template/BP 2016/BP2016_GMS_Halbjahr_Lernentwicklungsbericht.docx
@@ -5657,14 +5657,32 @@
               </w:rPr>
               <w:fldChar w:fldCharType="separate"/>
             </w:r>
+            <w:bookmarkStart w:id="28" w:name="_GoBack"/>
             <w:r>
               <w:rPr>
                 <w:rStyle w:val="Formatvorlage67"/>
                 <w:noProof/>
                 <w:sz w:val="20"/>
               </w:rPr>
-              <w:t>${name}</w:t>
-            </w:r>
+              <w:t>${</w:t>
+            </w:r>
+            <w:r>
+              <w:rPr>
+                <w:rStyle w:val="Formatvorlage67"/>
+                <w:noProof/>
+                <w:sz w:val="20"/>
+              </w:rPr>
+              <w:t>first_</w:t>
+            </w:r>
+            <w:r>
+              <w:rPr>
+                <w:rStyle w:val="Formatvorlage67"/>
+                <w:noProof/>
+                <w:sz w:val="20"/>
+              </w:rPr>
+              <w:t>name}</w:t>
+            </w:r>
+            <w:bookmarkEnd w:id="28"/>
             <w:r>
               <w:rPr>
                 <w:rStyle w:val="Formatvorlage67"/>
@@ -5817,7 +5835,7 @@
                 </w:ffData>
               </w:fldChar>
             </w:r>
-            <w:bookmarkStart w:id="28" w:name="Text29"/>
+            <w:bookmarkStart w:id="29" w:name="Text29"/>
             <w:r>
               <w:rPr>
                 <w:rFonts w:ascii="Arial" w:hAnsi="Arial" w:cs="Arial"/>
@@ -5853,7 +5871,7 @@
               </w:rPr>
               <w:fldChar w:fldCharType="end"/>
             </w:r>
-            <w:bookmarkEnd w:id="28"/>
+            <w:bookmarkEnd w:id="29"/>
           </w:p>
         </w:tc>
       </w:tr>
@@ -6045,7 +6063,7 @@
                 </w:ffData>
               </w:fldChar>
             </w:r>
-            <w:bookmarkStart w:id="29" w:name="Text30"/>
+            <w:bookmarkStart w:id="30" w:name="Text30"/>
             <w:r>
               <w:rPr>
                 <w:rFonts w:ascii="Arial" w:hAnsi="Arial" w:cs="Arial"/>
@@ -6085,7 +6103,7 @@
               </w:rPr>
               <w:fldChar w:fldCharType="end"/>
             </w:r>
-            <w:bookmarkEnd w:id="29"/>
+            <w:bookmarkEnd w:id="30"/>
           </w:p>
         </w:tc>
         <w:tc>
@@ -9630,6 +9648,7 @@
     <w:rsidRoot w:val="00E21A57"/>
     <w:rsid w:val="000511C5"/>
     <w:rsid w:val="00094B39"/>
+    <w:rsid w:val="001165C9"/>
     <w:rsid w:val="00357958"/>
     <w:rsid w:val="00571639"/>
     <w:rsid w:val="0077058E"/>
@@ -10541,7 +10560,7 @@
 </file>
 
 <file path=customXml/itemProps1.xml><?xml version="1.0" encoding="utf-8"?>
-<ds:datastoreItem xmlns:ds="http://schemas.openxmlformats.org/officeDocument/2006/customXml" ds:itemID="{EBB0A60F-84FB-4F6F-8791-E2E92D68F477}">
+<ds:datastoreItem xmlns:ds="http://schemas.openxmlformats.org/officeDocument/2006/customXml" ds:itemID="{D964C2EC-0ADB-452F-851D-8E6038E57453}">
   <ds:schemaRefs>
     <ds:schemaRef ds:uri="http://schemas.openxmlformats.org/officeDocument/2006/bibliography"/>
   </ds:schemaRefs>

</xml_diff>

<commit_message>
issue with BP 2016 GMS Zeugnis 1.HJ
</commit_message>
<xml_diff>
--- a/template/BP 2016/BP2016_GMS_Halbjahr_Lernentwicklungsbericht.docx
+++ b/template/BP 2016/BP2016_GMS_Halbjahr_Lernentwicklungsbericht.docx
@@ -4150,23 +4150,7 @@
                 <w:noProof/>
                 <w:sz w:val="20"/>
               </w:rPr>
-              <w:t>${</w:t>
-            </w:r>
-            <w:r>
-              <w:rPr>
-                <w:rFonts w:ascii="Arial" w:hAnsi="Arial" w:cs="Arial"/>
-                <w:noProof/>
-                <w:sz w:val="20"/>
-              </w:rPr>
-              <w:t>aufbaukurs_</w:t>
-            </w:r>
-            <w:r>
-              <w:rPr>
-                <w:rFonts w:ascii="Arial" w:hAnsi="Arial" w:cs="Arial"/>
-                <w:noProof/>
-                <w:sz w:val="20"/>
-              </w:rPr>
-              <w:t>informatik}</w:t>
+              <w:t>${aufbaukurs_informatik}</w:t>
             </w:r>
             <w:r>
               <w:rPr>
@@ -5689,23 +5673,7 @@
                 <w:noProof/>
                 <w:sz w:val="20"/>
               </w:rPr>
-              <w:t>${</w:t>
-            </w:r>
-            <w:r>
-              <w:rPr>
-                <w:rStyle w:val="Formatvorlage67"/>
-                <w:noProof/>
-                <w:sz w:val="20"/>
-              </w:rPr>
-              <w:t>first_</w:t>
-            </w:r>
-            <w:r>
-              <w:rPr>
-                <w:rStyle w:val="Formatvorlage67"/>
-                <w:noProof/>
-                <w:sz w:val="20"/>
-              </w:rPr>
-              <w:t>name}</w:t>
+              <w:t>${first_name}</w:t>
             </w:r>
             <w:r>
               <w:rPr>
@@ -5728,12 +5696,12 @@
                 <w:placeholder>
                   <w:docPart w:val="A25EB72103A045F9A174ED3C499E2BC2"/>
                 </w:placeholder>
-                <w:showingPlcHdr/>
                 <w:comboBox>
                   <w:listItem w:value="Wählen Sie ein Element aus."/>
                   <w:listItem w:displayText="   " w:value="   "/>
                   <w:listItem w:displayText="zieldifferenter Unterricht" w:value="zieldifferenter Unterricht"/>
                   <w:listItem w:displayText="wurde zieldifferent unterrichtet. Die Leistungsbeschreibung und -bewertung erfolgte auf Grundlage des Bildungsplans für den Förderschwerpunkt" w:value="wurde zieldifferent unterrichtet. Die Leistungsbeschreibung und -bewertung erfolgte auf Grundlage des Bildungsplans für den Förderschwerpunkt"/>
+                  <w:listItem w:displayText="${lessons_target}" w:value="${lessons_target}"/>
                 </w:comboBox>
               </w:sdtPr>
               <w:sdtEndPr>
@@ -5745,11 +5713,7 @@
               </w:sdtEndPr>
               <w:sdtContent>
                 <w:r>
-                  <w:rPr>
-                    <w:rStyle w:val="a9"/>
-                    <w:color w:val="auto"/>
-                  </w:rPr>
-                  <w:t>Wählen Sie ein Element aus.</w:t>
+                  <w:t>${lessons_target}</w:t>
                 </w:r>
               </w:sdtContent>
             </w:sdt>
@@ -5789,23 +5753,7 @@
                     <w:rStyle w:val="Formatvorlage67"/>
                     <w:sz w:val="20"/>
                   </w:rPr>
-                  <w:t>${</w:t>
-                </w:r>
-                <w:proofErr w:type="spellStart"/>
-                <w:r>
-                  <w:rPr>
-                    <w:rStyle w:val="Formatvorlage67"/>
-                    <w:sz w:val="20"/>
-                  </w:rPr>
-                  <w:t>focus</w:t>
-                </w:r>
-                <w:proofErr w:type="spellEnd"/>
-                <w:r>
-                  <w:rPr>
-                    <w:rStyle w:val="Formatvorlage67"/>
-                    <w:sz w:val="20"/>
-                  </w:rPr>
-                  <w:t>}</w:t>
+                  <w:t>${focus}</w:t>
                 </w:r>
               </w:sdtContent>
             </w:sdt>
@@ -6129,15 +6077,15 @@
               <w:fldChar w:fldCharType="separate"/>
             </w:r>
             <w:bookmarkStart w:id="30" w:name="_GoBack"/>
+            <w:r>
+              <w:rPr>
+                <w:rFonts w:ascii="Arial" w:hAnsi="Arial" w:cs="Arial"/>
+                <w:noProof/>
+                <w:sz w:val="20"/>
+              </w:rPr>
+              <w:t>${ort}, ${certda}</w:t>
+            </w:r>
             <w:bookmarkEnd w:id="30"/>
-            <w:r>
-              <w:rPr>
-                <w:rFonts w:ascii="Arial" w:hAnsi="Arial" w:cs="Arial"/>
-                <w:noProof/>
-                <w:sz w:val="20"/>
-              </w:rPr>
-              <w:t>${ort}, ${certda}</w:t>
-            </w:r>
             <w:r>
               <w:rPr>
                 <w:rFonts w:ascii="Arial" w:hAnsi="Arial" w:cs="Arial"/>
@@ -9693,6 +9641,7 @@
     <w:rsid w:val="000508A9"/>
     <w:rsid w:val="000511C5"/>
     <w:rsid w:val="00094B39"/>
+    <w:rsid w:val="000E14AB"/>
     <w:rsid w:val="001165C9"/>
     <w:rsid w:val="00292BF9"/>
     <w:rsid w:val="00357958"/>
@@ -10608,7 +10557,7 @@
 </file>
 
 <file path=customXml/itemProps1.xml><?xml version="1.0" encoding="utf-8"?>
-<ds:datastoreItem xmlns:ds="http://schemas.openxmlformats.org/officeDocument/2006/customXml" ds:itemID="{E54ED95C-578A-4457-9067-A41DC7AB4266}">
+<ds:datastoreItem xmlns:ds="http://schemas.openxmlformats.org/officeDocument/2006/customXml" ds:itemID="{90861E36-9712-4378-83A7-97CFFA13CD49}">
   <ds:schemaRefs>
     <ds:schemaRef ds:uri="http://schemas.openxmlformats.org/officeDocument/2006/bibliography"/>
   </ds:schemaRefs>

</xml_diff>

<commit_message>
2016 templates in process. do not use this version yet!
</commit_message>
<xml_diff>
--- a/template/BP 2016/BP2016_GMS_Halbjahr_Lernentwicklungsbericht.docx
+++ b/template/BP 2016/BP2016_GMS_Halbjahr_Lernentwicklungsbericht.docx
@@ -886,7 +886,7 @@
         </w:trPr>
         <w:tc>
           <w:tcPr>
-            <w:tcW w:w="10269" w:type="dxa"/>
+            <w:tcW w:w="10240" w:type="dxa"/>
             <w:gridSpan w:val="2"/>
             <w:tcBorders>
               <w:bottom w:val="single" w:sz="4" w:space="0" w:color="auto"/>
@@ -918,7 +918,7 @@
         </w:trPr>
         <w:tc>
           <w:tcPr>
-            <w:tcW w:w="10269" w:type="dxa"/>
+            <w:tcW w:w="10240" w:type="dxa"/>
             <w:gridSpan w:val="2"/>
             <w:tcBorders>
               <w:top w:val="single" w:sz="4" w:space="0" w:color="auto"/>
@@ -945,8 +945,7 @@
                   <w:enabled/>
                   <w:calcOnExit w:val="0"/>
                   <w:textInput>
-                    <w:default w:val="${lern_und_sozialverhalten}"/>
-                    <w:maxLength w:val="720"/>
+                    <w:maxLength w:val="750"/>
                   </w:textInput>
                 </w:ffData>
               </w:fldChar>
@@ -993,12 +992,12 @@
       </w:tr>
       <w:tr>
         <w:trPr>
-          <w:trHeight w:hRule="exact" w:val="680"/>
+          <w:trHeight w:hRule="exact" w:val="851"/>
           <w:jc w:val="center"/>
         </w:trPr>
         <w:tc>
           <w:tcPr>
-            <w:tcW w:w="10269" w:type="dxa"/>
+            <w:tcW w:w="10240" w:type="dxa"/>
             <w:gridSpan w:val="2"/>
             <w:tcBorders>
               <w:bottom w:val="single" w:sz="4" w:space="0" w:color="auto"/>
@@ -1008,7 +1007,7 @@
           </w:tcPr>
           <w:p>
             <w:pPr>
-              <w:spacing w:after="0"/>
+              <w:spacing w:after="0" w:line="264" w:lineRule="auto"/>
               <w:rPr>
                 <w:rFonts w:ascii="Arial" w:hAnsi="Arial" w:cs="Arial"/>
                 <w:b/>
@@ -1055,6 +1054,74 @@
               <w:spacing w:after="0"/>
               <w:rPr>
                 <w:rFonts w:ascii="Arial" w:hAnsi="Arial" w:cs="Arial"/>
+                <w:sz w:val="18"/>
+                <w:szCs w:val="18"/>
+              </w:rPr>
+            </w:pPr>
+            <w:r>
+              <w:rPr>
+                <w:rFonts w:ascii="Arial" w:hAnsi="Arial" w:cs="Arial"/>
+                <w:sz w:val="18"/>
+                <w:szCs w:val="18"/>
+              </w:rPr>
+              <w:t>mit Angabe der Niveaustufe</w:t>
+            </w:r>
+            <w:r>
+              <w:rPr>
+                <w:rFonts w:ascii="Arial" w:hAnsi="Arial" w:cs="Arial"/>
+                <w:sz w:val="18"/>
+                <w:szCs w:val="18"/>
+              </w:rPr>
+              <w:t xml:space="preserve"> (</w:t>
+            </w:r>
+            <w:proofErr w:type="gramStart"/>
+            <w:r>
+              <w:rPr>
+                <w:rFonts w:ascii="Arial" w:hAnsi="Arial" w:cs="Arial"/>
+                <w:sz w:val="18"/>
+                <w:szCs w:val="18"/>
+              </w:rPr>
+              <w:t>G,M</w:t>
+            </w:r>
+            <w:proofErr w:type="gramEnd"/>
+            <w:r>
+              <w:rPr>
+                <w:rFonts w:ascii="Arial" w:hAnsi="Arial" w:cs="Arial"/>
+                <w:sz w:val="18"/>
+                <w:szCs w:val="18"/>
+              </w:rPr>
+              <w:t>,E)</w:t>
+            </w:r>
+            <w:r>
+              <w:rPr>
+                <w:rFonts w:ascii="Arial" w:hAnsi="Arial" w:cs="Arial"/>
+                <w:sz w:val="18"/>
+                <w:szCs w:val="18"/>
+              </w:rPr>
+              <w:t xml:space="preserve"> </w:t>
+            </w:r>
+            <w:r>
+              <w:rPr>
+                <w:rFonts w:ascii="Arial" w:hAnsi="Arial" w:cs="Arial"/>
+                <w:sz w:val="18"/>
+                <w:szCs w:val="18"/>
+              </w:rPr>
+              <w:t>*</w:t>
+            </w:r>
+            <w:r>
+              <w:rPr>
+                <w:rFonts w:ascii="Arial" w:hAnsi="Arial" w:cs="Arial"/>
+                <w:sz w:val="18"/>
+                <w:szCs w:val="18"/>
+              </w:rPr>
+              <w:t xml:space="preserve"> auf der die Leistungen überwiegend erbracht wurden. </w:t>
+            </w:r>
+          </w:p>
+          <w:p>
+            <w:pPr>
+              <w:spacing w:after="0"/>
+              <w:rPr>
+                <w:rFonts w:ascii="Arial" w:hAnsi="Arial" w:cs="Arial"/>
                 <w:b/>
                 <w:sz w:val="18"/>
                 <w:szCs w:val="18"/>
@@ -1063,75 +1130,37 @@
             <w:r>
               <w:rPr>
                 <w:rFonts w:ascii="Arial" w:hAnsi="Arial" w:cs="Arial"/>
-                <w:b/>
                 <w:sz w:val="18"/>
                 <w:szCs w:val="18"/>
               </w:rPr>
-              <w:t xml:space="preserve">mit </w:t>
-            </w:r>
-            <w:r>
-              <w:rPr>
-                <w:rFonts w:ascii="Arial" w:hAnsi="Arial" w:cs="Arial"/>
-                <w:b/>
+              <w:t>Auf Elternwunsch zusätzl</w:t>
+            </w:r>
+            <w:r>
+              <w:rPr>
+                <w:rFonts w:ascii="Arial" w:hAnsi="Arial" w:cs="Arial"/>
                 <w:sz w:val="18"/>
                 <w:szCs w:val="18"/>
               </w:rPr>
-              <w:t>Angabe der Niveaustufe</w:t>
-            </w:r>
-            <w:r>
-              <w:rPr>
-                <w:rFonts w:ascii="Arial" w:hAnsi="Arial" w:cs="Arial"/>
-                <w:b/>
+              <w:t xml:space="preserve">ich </w:t>
+            </w:r>
+            <w:proofErr w:type="gramStart"/>
+            <w:r>
+              <w:rPr>
+                <w:rFonts w:ascii="Arial" w:hAnsi="Arial" w:cs="Arial"/>
                 <w:sz w:val="18"/>
                 <w:szCs w:val="18"/>
               </w:rPr>
-              <w:t xml:space="preserve"> </w:t>
-            </w:r>
-            <w:r>
-              <w:rPr>
-                <w:rFonts w:ascii="Arial" w:hAnsi="Arial" w:cs="Arial"/>
-                <w:b/>
+              <w:t xml:space="preserve">mit </w:t>
+            </w:r>
+            <w:r>
+              <w:rPr>
+                <w:rFonts w:ascii="Arial" w:hAnsi="Arial" w:cs="Arial"/>
                 <w:sz w:val="18"/>
                 <w:szCs w:val="18"/>
               </w:rPr>
-              <w:t xml:space="preserve">*, auf der </w:t>
-            </w:r>
-            <w:r>
-              <w:rPr>
-                <w:rFonts w:ascii="Arial" w:hAnsi="Arial" w:cs="Arial"/>
-                <w:b/>
-                <w:sz w:val="18"/>
-                <w:szCs w:val="18"/>
-              </w:rPr>
-              <w:t xml:space="preserve">die </w:t>
-            </w:r>
-            <w:r>
-              <w:rPr>
-                <w:rFonts w:ascii="Arial" w:hAnsi="Arial" w:cs="Arial"/>
-                <w:b/>
-                <w:sz w:val="18"/>
-                <w:szCs w:val="18"/>
-              </w:rPr>
-              <w:t xml:space="preserve">Leistungen überwiegend erbracht wurden. Auf Elternwunsch </w:t>
-            </w:r>
-            <w:r>
-              <w:rPr>
-                <w:rFonts w:ascii="Arial" w:hAnsi="Arial" w:cs="Arial"/>
-                <w:b/>
-                <w:sz w:val="18"/>
-                <w:szCs w:val="18"/>
-              </w:rPr>
-              <w:t xml:space="preserve">zusätzl. </w:t>
-            </w:r>
-            <w:r>
-              <w:rPr>
-                <w:rFonts w:ascii="Arial" w:hAnsi="Arial" w:cs="Arial"/>
-                <w:b/>
-                <w:sz w:val="18"/>
-                <w:szCs w:val="18"/>
-              </w:rPr>
-              <w:t>Note</w:t>
-            </w:r>
+              <w:t xml:space="preserve"> Note</w:t>
+            </w:r>
+            <w:proofErr w:type="gramEnd"/>
             <w:r>
               <w:rPr>
                 <w:rFonts w:ascii="Arial" w:hAnsi="Arial" w:cs="Arial"/>
@@ -1151,7 +1180,8 @@
         </w:trPr>
         <w:tc>
           <w:tcPr>
-            <w:tcW w:w="7787" w:type="dxa"/>
+            <w:tcW w:w="10240" w:type="dxa"/>
+            <w:gridSpan w:val="2"/>
             <w:tcBorders>
               <w:bottom w:val="single" w:sz="4" w:space="0" w:color="auto"/>
             </w:tcBorders>
@@ -1160,7 +1190,6 @@
           </w:tcPr>
           <w:p>
             <w:pPr>
-              <w:spacing w:after="120"/>
               <w:rPr>
                 <w:rFonts w:ascii="Arial" w:hAnsi="Arial" w:cs="Arial"/>
                 <w:b/>
@@ -1173,7 +1202,7 @@
                 </w:rPr>
                 <w:id w:val="-418025554"/>
                 <w:placeholder>
-                  <w:docPart w:val="E7E55C5C3B754BC0ADE16316A043336F"/>
+                  <w:docPart w:val="FDF805EE1534400FB32C55CBDFA01D54"/>
                 </w:placeholder>
                 <w:dropDownList>
                   <w:listItem w:displayText="Religionslehre/Ethik" w:value="Religionslehre/Ethik"/>
@@ -1200,35 +1229,10 @@
                   <w:rPr>
                     <w:rStyle w:val="Formatvorlage7"/>
                   </w:rPr>
-                  <w:t>Ethik</w:t>
+                  <w:t>Religionslehre/Ethik</w:t>
                 </w:r>
               </w:sdtContent>
             </w:sdt>
-          </w:p>
-        </w:tc>
-        <w:tc>
-          <w:tcPr>
-            <w:tcW w:w="2482" w:type="dxa"/>
-            <w:tcBorders>
-              <w:bottom w:val="single" w:sz="4" w:space="0" w:color="auto"/>
-            </w:tcBorders>
-            <w:shd w:val="clear" w:color="auto" w:fill="D9D9D9" w:themeFill="background1" w:themeFillShade="D9"/>
-            <w:vAlign w:val="bottom"/>
-          </w:tcPr>
-          <w:p>
-            <w:pPr>
-              <w:rPr>
-                <w:rFonts w:ascii="Arial" w:hAnsi="Arial" w:cs="Arial"/>
-                <w:b/>
-              </w:rPr>
-            </w:pPr>
-            <w:r>
-              <w:rPr>
-                <w:rFonts w:ascii="Arial" w:hAnsi="Arial" w:cs="Arial"/>
-                <w:b/>
-              </w:rPr>
-              <w:t>Niveaustufe *</w:t>
-            </w:r>
           </w:p>
         </w:tc>
       </w:tr>
@@ -1239,7 +1243,7 @@
         </w:trPr>
         <w:tc>
           <w:tcPr>
-            <w:tcW w:w="7787" w:type="dxa"/>
+            <w:tcW w:w="7765" w:type="dxa"/>
             <w:tcBorders>
               <w:top w:val="single" w:sz="4" w:space="0" w:color="auto"/>
               <w:bottom w:val="single" w:sz="4" w:space="0" w:color="auto"/>
@@ -1268,8 +1272,7 @@
                   <w:enabled/>
                   <w:calcOnExit w:val="0"/>
                   <w:textInput>
-                    <w:default w:val="${religion}"/>
-                    <w:maxLength w:val="600"/>
+                    <w:maxLength w:val="700"/>
                   </w:textInput>
                 </w:ffData>
               </w:fldChar>
@@ -1315,7 +1318,7 @@
         </w:tc>
         <w:tc>
           <w:tcPr>
-            <w:tcW w:w="2482" w:type="dxa"/>
+            <w:tcW w:w="2475" w:type="dxa"/>
             <w:tcBorders>
               <w:top w:val="single" w:sz="4" w:space="0" w:color="auto"/>
               <w:bottom w:val="single" w:sz="4" w:space="0" w:color="auto"/>
@@ -1329,7 +1332,7 @@
               </w:rPr>
               <w:id w:val="235207103"/>
               <w:placeholder>
-                <w:docPart w:val="4969561AB61B4BFC95422E71BE820E9E"/>
+                <w:docPart w:val="A1CCEC67F573478B8B7F1DCAE12ACB4D"/>
               </w:placeholder>
               <w:dropDownList>
                 <w:listItem w:displayText="Bitte die Niveaustufe auswählen" w:value="Bitte die Niveaustufe auswählen, auf der überwiegend gelernt wurde"/>
@@ -1369,7 +1372,7 @@
               </w:rPr>
               <w:id w:val="-2081511829"/>
               <w:placeholder>
-                <w:docPart w:val="E28BEDBF9BD4406CAF365763497B361D"/>
+                <w:docPart w:val="CD9BC04D737645C9A37DA1E19B6FD570"/>
               </w:placeholder>
               <w:dropDownList>
                 <w:listItem w:displayText="ggf. Note" w:value="ggf. Note"/>
@@ -1424,7 +1427,8 @@
         </w:trPr>
         <w:tc>
           <w:tcPr>
-            <w:tcW w:w="7787" w:type="dxa"/>
+            <w:tcW w:w="10240" w:type="dxa"/>
+            <w:gridSpan w:val="2"/>
             <w:tcBorders>
               <w:bottom w:val="single" w:sz="4" w:space="0" w:color="auto"/>
             </w:tcBorders>
@@ -1444,31 +1448,6 @@
                 <w:b/>
               </w:rPr>
               <w:t>Deutsch</w:t>
-            </w:r>
-          </w:p>
-        </w:tc>
-        <w:tc>
-          <w:tcPr>
-            <w:tcW w:w="2482" w:type="dxa"/>
-            <w:tcBorders>
-              <w:bottom w:val="single" w:sz="4" w:space="0" w:color="auto"/>
-            </w:tcBorders>
-            <w:shd w:val="clear" w:color="auto" w:fill="D9D9D9" w:themeFill="background1" w:themeFillShade="D9"/>
-            <w:vAlign w:val="center"/>
-          </w:tcPr>
-          <w:p>
-            <w:pPr>
-              <w:spacing w:after="60"/>
-              <w:rPr>
-                <w:rFonts w:ascii="Arial" w:hAnsi="Arial" w:cs="Arial"/>
-              </w:rPr>
-            </w:pPr>
-            <w:r>
-              <w:rPr>
-                <w:rFonts w:ascii="Arial" w:hAnsi="Arial" w:cs="Arial"/>
-                <w:b/>
-              </w:rPr>
-              <w:t>Niveaustufe *</w:t>
             </w:r>
           </w:p>
         </w:tc>
@@ -1480,7 +1459,7 @@
         </w:trPr>
         <w:tc>
           <w:tcPr>
-            <w:tcW w:w="7787" w:type="dxa"/>
+            <w:tcW w:w="7765" w:type="dxa"/>
             <w:tcBorders>
               <w:top w:val="single" w:sz="4" w:space="0" w:color="auto"/>
               <w:bottom w:val="single" w:sz="4" w:space="0" w:color="auto"/>
@@ -1506,8 +1485,7 @@
                   <w:enabled/>
                   <w:calcOnExit w:val="0"/>
                   <w:textInput>
-                    <w:default w:val="${deutsch}"/>
-                    <w:maxLength w:val="600"/>
+                    <w:maxLength w:val="700"/>
                   </w:textInput>
                 </w:ffData>
               </w:fldChar>
@@ -1553,7 +1531,7 @@
         </w:tc>
         <w:tc>
           <w:tcPr>
-            <w:tcW w:w="2482" w:type="dxa"/>
+            <w:tcW w:w="2475" w:type="dxa"/>
             <w:tcBorders>
               <w:top w:val="single" w:sz="4" w:space="0" w:color="auto"/>
               <w:bottom w:val="single" w:sz="4" w:space="0" w:color="auto"/>
@@ -1568,7 +1546,7 @@
               </w:rPr>
               <w:id w:val="2049800764"/>
               <w:placeholder>
-                <w:docPart w:val="857E9DC13F2A4793B3C414679D640D5C"/>
+                <w:docPart w:val="B46C0B3B54784287B5FC6A46D73FE992"/>
               </w:placeholder>
               <w:dropDownList>
                 <w:listItem w:displayText="Bitte die Niveaustufe auswählen" w:value="Bitte die Niveaustufe auswählen, auf der überwiegend gelernt wurde"/>
@@ -1604,7 +1582,7 @@
               </w:rPr>
               <w:id w:val="-1646815000"/>
               <w:placeholder>
-                <w:docPart w:val="9D1DDBBB459148D0B1BA332129758B22"/>
+                <w:docPart w:val="063B20F2F177485DA395F7692D80B345"/>
               </w:placeholder>
               <w:dropDownList>
                 <w:listItem w:displayText="ggf. Note" w:value="ggf. Note"/>
@@ -1659,7 +1637,8 @@
         </w:trPr>
         <w:tc>
           <w:tcPr>
-            <w:tcW w:w="7787" w:type="dxa"/>
+            <w:tcW w:w="10240" w:type="dxa"/>
+            <w:gridSpan w:val="2"/>
             <w:tcBorders>
               <w:bottom w:val="single" w:sz="4" w:space="0" w:color="auto"/>
             </w:tcBorders>
@@ -1679,31 +1658,6 @@
                 <w:b/>
               </w:rPr>
               <w:t>Englisch</w:t>
-            </w:r>
-          </w:p>
-        </w:tc>
-        <w:tc>
-          <w:tcPr>
-            <w:tcW w:w="2482" w:type="dxa"/>
-            <w:tcBorders>
-              <w:bottom w:val="single" w:sz="4" w:space="0" w:color="auto"/>
-            </w:tcBorders>
-            <w:shd w:val="clear" w:color="auto" w:fill="D9D9D9" w:themeFill="background1" w:themeFillShade="D9"/>
-            <w:vAlign w:val="center"/>
-          </w:tcPr>
-          <w:p>
-            <w:pPr>
-              <w:spacing w:after="60"/>
-              <w:rPr>
-                <w:rFonts w:ascii="Arial" w:hAnsi="Arial" w:cs="Arial"/>
-              </w:rPr>
-            </w:pPr>
-            <w:r>
-              <w:rPr>
-                <w:rFonts w:ascii="Arial" w:hAnsi="Arial" w:cs="Arial"/>
-                <w:b/>
-              </w:rPr>
-              <w:t>Niveaustufe *</w:t>
             </w:r>
           </w:p>
         </w:tc>
@@ -1715,7 +1669,7 @@
         </w:trPr>
         <w:tc>
           <w:tcPr>
-            <w:tcW w:w="7787" w:type="dxa"/>
+            <w:tcW w:w="7765" w:type="dxa"/>
             <w:tcBorders>
               <w:top w:val="single" w:sz="4" w:space="0" w:color="auto"/>
               <w:bottom w:val="single" w:sz="4" w:space="0" w:color="auto"/>
@@ -1740,8 +1694,7 @@
                   <w:enabled/>
                   <w:calcOnExit w:val="0"/>
                   <w:textInput>
-                    <w:default w:val="${englisch}"/>
-                    <w:maxLength w:val="600"/>
+                    <w:maxLength w:val="700"/>
                   </w:textInput>
                 </w:ffData>
               </w:fldChar>
@@ -1787,7 +1740,7 @@
         </w:tc>
         <w:tc>
           <w:tcPr>
-            <w:tcW w:w="2482" w:type="dxa"/>
+            <w:tcW w:w="2475" w:type="dxa"/>
             <w:tcBorders>
               <w:top w:val="single" w:sz="4" w:space="0" w:color="auto"/>
               <w:bottom w:val="single" w:sz="4" w:space="0" w:color="auto"/>
@@ -1803,7 +1756,7 @@
               <w:id w:val="587430202"/>
               <w:lock w:val="sdtLocked"/>
               <w:placeholder>
-                <w:docPart w:val="5FF9292ED84B4635A52CB490541D3DD7"/>
+                <w:docPart w:val="517D63231FA24FDCA5C5533F03C917CD"/>
               </w:placeholder>
               <w:dropDownList>
                 <w:listItem w:displayText="Bitte die Niveaustufe auswählen" w:value="Bitte die Niveaustufe auswählen, auf der überwiegend gelernt wurde"/>
@@ -1839,7 +1792,7 @@
               </w:rPr>
               <w:id w:val="196823963"/>
               <w:placeholder>
-                <w:docPart w:val="0A681E3456394FDC8791774079F4582A"/>
+                <w:docPart w:val="473CB7F204714BDB81353D5143DD141A"/>
               </w:placeholder>
               <w:dropDownList>
                 <w:listItem w:displayText="ggf. Note" w:value="ggf. Note"/>
@@ -1908,7 +1861,8 @@
         </w:trPr>
         <w:tc>
           <w:tcPr>
-            <w:tcW w:w="7787" w:type="dxa"/>
+            <w:tcW w:w="10239" w:type="dxa"/>
+            <w:gridSpan w:val="2"/>
             <w:tcBorders>
               <w:bottom w:val="single" w:sz="4" w:space="0" w:color="auto"/>
             </w:tcBorders>
@@ -1929,31 +1883,6 @@
               </w:rPr>
               <w:lastRenderedPageBreak/>
               <w:t>Mathematik</w:t>
-            </w:r>
-          </w:p>
-        </w:tc>
-        <w:tc>
-          <w:tcPr>
-            <w:tcW w:w="2452" w:type="dxa"/>
-            <w:tcBorders>
-              <w:bottom w:val="single" w:sz="4" w:space="0" w:color="auto"/>
-            </w:tcBorders>
-            <w:shd w:val="clear" w:color="auto" w:fill="D9D9D9" w:themeFill="background1" w:themeFillShade="D9"/>
-            <w:vAlign w:val="center"/>
-          </w:tcPr>
-          <w:p>
-            <w:pPr>
-              <w:spacing w:after="60"/>
-              <w:rPr>
-                <w:rFonts w:ascii="Arial" w:hAnsi="Arial" w:cs="Arial"/>
-              </w:rPr>
-            </w:pPr>
-            <w:r>
-              <w:rPr>
-                <w:rFonts w:ascii="Arial" w:hAnsi="Arial" w:cs="Arial"/>
-                <w:b/>
-              </w:rPr>
-              <w:t>Niveaustufe *</w:t>
             </w:r>
           </w:p>
         </w:tc>
@@ -1990,8 +1919,7 @@
                   <w:enabled/>
                   <w:calcOnExit w:val="0"/>
                   <w:textInput>
-                    <w:default w:val="${mathematik}"/>
-                    <w:maxLength w:val="600"/>
+                    <w:maxLength w:val="700"/>
                   </w:textInput>
                 </w:ffData>
               </w:fldChar>
@@ -2052,7 +1980,7 @@
               </w:rPr>
               <w:id w:val="-995106207"/>
               <w:placeholder>
-                <w:docPart w:val="2EB30ED4880F43FB95A9BBCC84E155AF"/>
+                <w:docPart w:val="CC05FABEB85D459A9696BCE19693A3E0"/>
               </w:placeholder>
               <w:dropDownList>
                 <w:listItem w:displayText="Bitte die Niveaustufe auswählen" w:value="Bitte die Niveaustufe auswählen, auf der überwiegend gelernt wurde"/>
@@ -2088,7 +2016,7 @@
               </w:rPr>
               <w:id w:val="21371445"/>
               <w:placeholder>
-                <w:docPart w:val="2270C1B89D3F42C6A606103F75D10C29"/>
+                <w:docPart w:val="FB2C8481BBA947E7B111F06C279E0370"/>
               </w:placeholder>
               <w:dropDownList>
                 <w:listItem w:displayText="ggf. Note" w:value="ggf. Note"/>
@@ -2143,7 +2071,8 @@
         </w:trPr>
         <w:tc>
           <w:tcPr>
-            <w:tcW w:w="7787" w:type="dxa"/>
+            <w:tcW w:w="10239" w:type="dxa"/>
+            <w:gridSpan w:val="2"/>
             <w:tcBorders>
               <w:bottom w:val="single" w:sz="4" w:space="0" w:color="auto"/>
             </w:tcBorders>
@@ -2163,31 +2092,6 @@
                 <w:b/>
               </w:rPr>
               <w:t>Geschichte</w:t>
-            </w:r>
-          </w:p>
-        </w:tc>
-        <w:tc>
-          <w:tcPr>
-            <w:tcW w:w="2452" w:type="dxa"/>
-            <w:tcBorders>
-              <w:bottom w:val="single" w:sz="4" w:space="0" w:color="auto"/>
-            </w:tcBorders>
-            <w:shd w:val="clear" w:color="auto" w:fill="D9D9D9" w:themeFill="background1" w:themeFillShade="D9"/>
-            <w:vAlign w:val="center"/>
-          </w:tcPr>
-          <w:p>
-            <w:pPr>
-              <w:spacing w:after="60"/>
-              <w:rPr>
-                <w:rFonts w:ascii="Arial" w:hAnsi="Arial" w:cs="Arial"/>
-              </w:rPr>
-            </w:pPr>
-            <w:r>
-              <w:rPr>
-                <w:rFonts w:ascii="Arial" w:hAnsi="Arial" w:cs="Arial"/>
-                <w:b/>
-              </w:rPr>
-              <w:t>Niveaustufe *</w:t>
             </w:r>
           </w:p>
         </w:tc>
@@ -2224,8 +2128,7 @@
                   <w:enabled/>
                   <w:calcOnExit w:val="0"/>
                   <w:textInput>
-                    <w:default w:val="${geschichte}"/>
-                    <w:maxLength w:val="600"/>
+                    <w:maxLength w:val="700"/>
                   </w:textInput>
                 </w:ffData>
               </w:fldChar>
@@ -2286,7 +2189,7 @@
               </w:rPr>
               <w:id w:val="1299176922"/>
               <w:placeholder>
-                <w:docPart w:val="BCB521E967CB401ABBDF0FF0EADD4356"/>
+                <w:docPart w:val="C84D7D4F2BE74743BD06791F00E8F5B3"/>
               </w:placeholder>
               <w:dropDownList>
                 <w:listItem w:displayText="Bitte die Niveaustufe auswählen" w:value="Bitte die Niveaustufe auswählen, auf der überwiegend gelernt wurde"/>
@@ -2323,7 +2226,7 @@
               </w:rPr>
               <w:id w:val="1271665605"/>
               <w:placeholder>
-                <w:docPart w:val="52D06B78E3F84C5BB84BB78A8552D279"/>
+                <w:docPart w:val="48D4B42445C1493EBC76867BB6187892"/>
               </w:placeholder>
               <w:dropDownList>
                 <w:listItem w:displayText="ggf. Note" w:value="ggf. Note"/>
@@ -2378,7 +2281,8 @@
         </w:trPr>
         <w:tc>
           <w:tcPr>
-            <w:tcW w:w="7787" w:type="dxa"/>
+            <w:tcW w:w="10239" w:type="dxa"/>
+            <w:gridSpan w:val="2"/>
             <w:tcBorders>
               <w:bottom w:val="single" w:sz="4" w:space="0" w:color="auto"/>
             </w:tcBorders>
@@ -2398,31 +2302,6 @@
                 <w:b/>
               </w:rPr>
               <w:t>Geographie</w:t>
-            </w:r>
-          </w:p>
-        </w:tc>
-        <w:tc>
-          <w:tcPr>
-            <w:tcW w:w="2452" w:type="dxa"/>
-            <w:tcBorders>
-              <w:bottom w:val="single" w:sz="4" w:space="0" w:color="auto"/>
-            </w:tcBorders>
-            <w:shd w:val="clear" w:color="auto" w:fill="D9D9D9" w:themeFill="background1" w:themeFillShade="D9"/>
-            <w:vAlign w:val="center"/>
-          </w:tcPr>
-          <w:p>
-            <w:pPr>
-              <w:spacing w:after="60"/>
-              <w:rPr>
-                <w:rFonts w:ascii="Arial" w:hAnsi="Arial" w:cs="Arial"/>
-              </w:rPr>
-            </w:pPr>
-            <w:r>
-              <w:rPr>
-                <w:rFonts w:ascii="Arial" w:hAnsi="Arial" w:cs="Arial"/>
-                <w:b/>
-              </w:rPr>
-              <w:t>Niveaustufe *</w:t>
             </w:r>
           </w:p>
         </w:tc>
@@ -2459,8 +2338,7 @@
                   <w:enabled/>
                   <w:calcOnExit w:val="0"/>
                   <w:textInput>
-                    <w:default w:val="${geographie}"/>
-                    <w:maxLength w:val="600"/>
+                    <w:maxLength w:val="700"/>
                   </w:textInput>
                 </w:ffData>
               </w:fldChar>
@@ -2521,7 +2399,7 @@
               </w:rPr>
               <w:id w:val="988131230"/>
               <w:placeholder>
-                <w:docPart w:val="5BD303F1340E48E79F9F9430C042E1B7"/>
+                <w:docPart w:val="9FF0347676C1456EA87E75BEA72C2EB5"/>
               </w:placeholder>
               <w:dropDownList>
                 <w:listItem w:displayText="Bitte die Niveaustufe auswählen" w:value="Bitte die Niveaustufe auswählen, auf der überwiegend gelernt wurde"/>
@@ -2557,7 +2435,7 @@
               </w:rPr>
               <w:id w:val="-1667471582"/>
               <w:placeholder>
-                <w:docPart w:val="F1F490F33F2E49E0938B928D4B9CE822"/>
+                <w:docPart w:val="981FDEBDFA764FFD8AF4B1E2B5886A9B"/>
               </w:placeholder>
               <w:dropDownList>
                 <w:listItem w:displayText="ggf. Note" w:value="ggf. Note"/>
@@ -2612,7 +2490,8 @@
         </w:trPr>
         <w:tc>
           <w:tcPr>
-            <w:tcW w:w="7787" w:type="dxa"/>
+            <w:tcW w:w="10239" w:type="dxa"/>
+            <w:gridSpan w:val="2"/>
             <w:tcBorders>
               <w:bottom w:val="single" w:sz="4" w:space="0" w:color="auto"/>
             </w:tcBorders>
@@ -2632,31 +2511,6 @@
                 <w:b/>
               </w:rPr>
               <w:t>Gemeinschaftskunde</w:t>
-            </w:r>
-          </w:p>
-        </w:tc>
-        <w:tc>
-          <w:tcPr>
-            <w:tcW w:w="2452" w:type="dxa"/>
-            <w:tcBorders>
-              <w:bottom w:val="single" w:sz="4" w:space="0" w:color="auto"/>
-            </w:tcBorders>
-            <w:shd w:val="clear" w:color="auto" w:fill="D9D9D9" w:themeFill="background1" w:themeFillShade="D9"/>
-            <w:vAlign w:val="center"/>
-          </w:tcPr>
-          <w:p>
-            <w:pPr>
-              <w:spacing w:after="60"/>
-              <w:rPr>
-                <w:rFonts w:ascii="Arial" w:hAnsi="Arial" w:cs="Arial"/>
-              </w:rPr>
-            </w:pPr>
-            <w:r>
-              <w:rPr>
-                <w:rFonts w:ascii="Arial" w:hAnsi="Arial" w:cs="Arial"/>
-                <w:b/>
-              </w:rPr>
-              <w:t>Niveaustufe *</w:t>
             </w:r>
           </w:p>
         </w:tc>
@@ -2693,8 +2547,7 @@
                   <w:enabled/>
                   <w:calcOnExit w:val="0"/>
                   <w:textInput>
-                    <w:default w:val="${gemeinschaftskunde}"/>
-                    <w:maxLength w:val="600"/>
+                    <w:maxLength w:val="700"/>
                   </w:textInput>
                 </w:ffData>
               </w:fldChar>
@@ -2755,7 +2608,7 @@
               </w:rPr>
               <w:id w:val="-94553395"/>
               <w:placeholder>
-                <w:docPart w:val="6C841A87C93446F2A4339A22B32E3898"/>
+                <w:docPart w:val="60FDC92F222B4D9C9D34E59CC833AB63"/>
               </w:placeholder>
               <w:dropDownList>
                 <w:listItem w:displayText="Bitte die Niveaustufe auswählen" w:value="Bitte die Niveaustufe auswählen, auf der überwiegend gelernt wurde"/>
@@ -2792,7 +2645,7 @@
               </w:rPr>
               <w:id w:val="189262326"/>
               <w:placeholder>
-                <w:docPart w:val="977A2B2755A64D3A97C5D9F95328519B"/>
+                <w:docPart w:val="7FF3FBDFEAF9425AA7E347A55D038E15"/>
               </w:placeholder>
               <w:dropDownList>
                 <w:listItem w:displayText="ggf. Note" w:value="ggf. Note"/>
@@ -2847,7 +2700,8 @@
         </w:trPr>
         <w:tc>
           <w:tcPr>
-            <w:tcW w:w="7787" w:type="dxa"/>
+            <w:tcW w:w="10239" w:type="dxa"/>
+            <w:gridSpan w:val="2"/>
             <w:tcBorders>
               <w:bottom w:val="single" w:sz="4" w:space="0" w:color="auto"/>
             </w:tcBorders>
@@ -2866,39 +2720,7 @@
                 <w:rFonts w:ascii="Arial" w:hAnsi="Arial" w:cs="Arial"/>
                 <w:b/>
               </w:rPr>
-              <w:t>Wirtschaft / Berufs- und Studienorientierung</w:t>
-            </w:r>
-            <w:r>
-              <w:rPr>
-                <w:rFonts w:ascii="Arial" w:hAnsi="Arial" w:cs="Arial"/>
-                <w:b/>
-              </w:rPr>
-              <w:t xml:space="preserve"> (WBS)</w:t>
-            </w:r>
-          </w:p>
-        </w:tc>
-        <w:tc>
-          <w:tcPr>
-            <w:tcW w:w="2452" w:type="dxa"/>
-            <w:tcBorders>
-              <w:bottom w:val="single" w:sz="4" w:space="0" w:color="auto"/>
-            </w:tcBorders>
-            <w:shd w:val="clear" w:color="auto" w:fill="D9D9D9" w:themeFill="background1" w:themeFillShade="D9"/>
-            <w:vAlign w:val="center"/>
-          </w:tcPr>
-          <w:p>
-            <w:pPr>
-              <w:spacing w:after="60"/>
-              <w:rPr>
-                <w:rFonts w:ascii="Arial" w:hAnsi="Arial" w:cs="Arial"/>
-              </w:rPr>
-            </w:pPr>
-            <w:r>
-              <w:rPr>
-                <w:rFonts w:ascii="Arial" w:hAnsi="Arial" w:cs="Arial"/>
-                <w:b/>
-              </w:rPr>
-              <w:t>Niveaustufe *</w:t>
+              <w:t>Wirtschaft / Berufs- und Studienorientierung (WBS)</w:t>
             </w:r>
           </w:p>
         </w:tc>
@@ -2935,8 +2757,7 @@
                   <w:enabled/>
                   <w:calcOnExit w:val="0"/>
                   <w:textInput>
-                    <w:default w:val="${wirtschaft_berufs_und_studienorientierung}"/>
-                    <w:maxLength w:val="600"/>
+                    <w:maxLength w:val="700"/>
                   </w:textInput>
                 </w:ffData>
               </w:fldChar>
@@ -2997,7 +2818,7 @@
               </w:rPr>
               <w:id w:val="1664121993"/>
               <w:placeholder>
-                <w:docPart w:val="EFEF0ECDEF4C49DBB49C1ECDA72D9882"/>
+                <w:docPart w:val="F3930378195A442DA7A3757DCF6DBC62"/>
               </w:placeholder>
               <w:dropDownList>
                 <w:listItem w:displayText="Bitte die Niveaustufe auswählen" w:value="Bitte die Niveaustufe auswählen, auf der überwiegend gelernt wurde"/>
@@ -3034,7 +2855,7 @@
               </w:rPr>
               <w:id w:val="-298377051"/>
               <w:placeholder>
-                <w:docPart w:val="BB3792B2C4D240C8BA0738E9A3123E2A"/>
+                <w:docPart w:val="81B95F363B2D455FA160FCF7490B730B"/>
               </w:placeholder>
               <w:dropDownList>
                 <w:listItem w:displayText="ggf. Note" w:value="ggf. Note"/>
@@ -3089,7 +2910,8 @@
         </w:trPr>
         <w:tc>
           <w:tcPr>
-            <w:tcW w:w="7787" w:type="dxa"/>
+            <w:tcW w:w="10239" w:type="dxa"/>
+            <w:gridSpan w:val="2"/>
             <w:tcBorders>
               <w:bottom w:val="single" w:sz="4" w:space="0" w:color="auto"/>
             </w:tcBorders>
@@ -3109,31 +2931,6 @@
                 <w:b/>
               </w:rPr>
               <w:t>Biologie, Naturphänomene und Technik (BNT)</w:t>
-            </w:r>
-          </w:p>
-        </w:tc>
-        <w:tc>
-          <w:tcPr>
-            <w:tcW w:w="2452" w:type="dxa"/>
-            <w:tcBorders>
-              <w:bottom w:val="single" w:sz="4" w:space="0" w:color="auto"/>
-            </w:tcBorders>
-            <w:shd w:val="clear" w:color="auto" w:fill="D9D9D9" w:themeFill="background1" w:themeFillShade="D9"/>
-            <w:vAlign w:val="center"/>
-          </w:tcPr>
-          <w:p>
-            <w:pPr>
-              <w:spacing w:after="60"/>
-              <w:rPr>
-                <w:rFonts w:ascii="Arial" w:hAnsi="Arial" w:cs="Arial"/>
-              </w:rPr>
-            </w:pPr>
-            <w:r>
-              <w:rPr>
-                <w:rFonts w:ascii="Arial" w:hAnsi="Arial" w:cs="Arial"/>
-                <w:b/>
-              </w:rPr>
-              <w:t>Niveaustufe *</w:t>
             </w:r>
           </w:p>
         </w:tc>
@@ -3170,8 +2967,7 @@
                   <w:enabled/>
                   <w:calcOnExit w:val="0"/>
                   <w:textInput>
-                    <w:default w:val="${biologie_naturph_nomene_und_technik}"/>
-                    <w:maxLength w:val="600"/>
+                    <w:maxLength w:val="700"/>
                   </w:textInput>
                 </w:ffData>
               </w:fldChar>
@@ -3232,7 +3028,7 @@
               </w:rPr>
               <w:id w:val="-2093775091"/>
               <w:placeholder>
-                <w:docPart w:val="FFD65D5EFABD4291B92279F64DAB29DF"/>
+                <w:docPart w:val="8B06044F6A274ABCBEC6E0A81489A043"/>
               </w:placeholder>
               <w:dropDownList>
                 <w:listItem w:displayText="Bitte die Niveaustufe auswählen" w:value="Bitte die Niveaustufe auswählen, auf der überwiegend gelernt wurde"/>
@@ -3269,7 +3065,7 @@
               </w:rPr>
               <w:id w:val="1600145509"/>
               <w:placeholder>
-                <w:docPart w:val="A6DE40FCDF374B268CECF2EB6839A34D"/>
+                <w:docPart w:val="7DA932228FD542859279DD91FB8F9703"/>
               </w:placeholder>
               <w:dropDownList>
                 <w:listItem w:displayText="ggf. Note" w:value="ggf. Note"/>
@@ -3324,7 +3120,8 @@
         </w:trPr>
         <w:tc>
           <w:tcPr>
-            <w:tcW w:w="7787" w:type="dxa"/>
+            <w:tcW w:w="10239" w:type="dxa"/>
+            <w:gridSpan w:val="2"/>
             <w:tcBorders>
               <w:bottom w:val="single" w:sz="4" w:space="0" w:color="auto"/>
             </w:tcBorders>
@@ -3345,31 +3142,6 @@
               </w:rPr>
               <w:lastRenderedPageBreak/>
               <w:t>Physik</w:t>
-            </w:r>
-          </w:p>
-        </w:tc>
-        <w:tc>
-          <w:tcPr>
-            <w:tcW w:w="2452" w:type="dxa"/>
-            <w:tcBorders>
-              <w:bottom w:val="single" w:sz="4" w:space="0" w:color="auto"/>
-            </w:tcBorders>
-            <w:shd w:val="clear" w:color="auto" w:fill="D9D9D9" w:themeFill="background1" w:themeFillShade="D9"/>
-            <w:vAlign w:val="center"/>
-          </w:tcPr>
-          <w:p>
-            <w:pPr>
-              <w:spacing w:after="60"/>
-              <w:rPr>
-                <w:rFonts w:ascii="Arial" w:hAnsi="Arial" w:cs="Arial"/>
-              </w:rPr>
-            </w:pPr>
-            <w:r>
-              <w:rPr>
-                <w:rFonts w:ascii="Arial" w:hAnsi="Arial" w:cs="Arial"/>
-                <w:b/>
-              </w:rPr>
-              <w:t>Niveaustufe *</w:t>
             </w:r>
           </w:p>
         </w:tc>
@@ -3406,8 +3178,7 @@
                   <w:enabled/>
                   <w:calcOnExit w:val="0"/>
                   <w:textInput>
-                    <w:default w:val="${physik}"/>
-                    <w:maxLength w:val="600"/>
+                    <w:maxLength w:val="700"/>
                   </w:textInput>
                 </w:ffData>
               </w:fldChar>
@@ -3468,7 +3239,7 @@
               </w:rPr>
               <w:id w:val="-1852183678"/>
               <w:placeholder>
-                <w:docPart w:val="321D50EE8B184E51B5EBC8041DAF621D"/>
+                <w:docPart w:val="17FCA8A060FF45ED9BBAE92EE725EEC9"/>
               </w:placeholder>
               <w:dropDownList>
                 <w:listItem w:displayText="Bitte die Niveaustufe auswählen" w:value="Bitte die Niveaustufe auswählen, auf der überwiegend gelernt wurde"/>
@@ -3505,7 +3276,7 @@
               </w:rPr>
               <w:id w:val="866720045"/>
               <w:placeholder>
-                <w:docPart w:val="56401B12FA804CBD984671C77983108A"/>
+                <w:docPart w:val="B12037D8C7CC4199B290CD2A2F851438"/>
               </w:placeholder>
               <w:dropDownList>
                 <w:listItem w:displayText="ggf. Note" w:value="ggf. Note"/>
@@ -3560,7 +3331,8 @@
         </w:trPr>
         <w:tc>
           <w:tcPr>
-            <w:tcW w:w="7787" w:type="dxa"/>
+            <w:tcW w:w="10239" w:type="dxa"/>
+            <w:gridSpan w:val="2"/>
             <w:tcBorders>
               <w:bottom w:val="single" w:sz="4" w:space="0" w:color="auto"/>
             </w:tcBorders>
@@ -3580,31 +3352,6 @@
                 <w:b/>
               </w:rPr>
               <w:t>Chemie</w:t>
-            </w:r>
-          </w:p>
-        </w:tc>
-        <w:tc>
-          <w:tcPr>
-            <w:tcW w:w="2452" w:type="dxa"/>
-            <w:tcBorders>
-              <w:bottom w:val="single" w:sz="4" w:space="0" w:color="auto"/>
-            </w:tcBorders>
-            <w:shd w:val="clear" w:color="auto" w:fill="D9D9D9" w:themeFill="background1" w:themeFillShade="D9"/>
-            <w:vAlign w:val="center"/>
-          </w:tcPr>
-          <w:p>
-            <w:pPr>
-              <w:spacing w:after="60"/>
-              <w:rPr>
-                <w:rFonts w:ascii="Arial" w:hAnsi="Arial" w:cs="Arial"/>
-              </w:rPr>
-            </w:pPr>
-            <w:r>
-              <w:rPr>
-                <w:rFonts w:ascii="Arial" w:hAnsi="Arial" w:cs="Arial"/>
-                <w:b/>
-              </w:rPr>
-              <w:t>Niveaustufe *</w:t>
             </w:r>
           </w:p>
         </w:tc>
@@ -3641,8 +3388,7 @@
                   <w:enabled/>
                   <w:calcOnExit w:val="0"/>
                   <w:textInput>
-                    <w:default w:val="${chemie}"/>
-                    <w:maxLength w:val="600"/>
+                    <w:maxLength w:val="700"/>
                   </w:textInput>
                 </w:ffData>
               </w:fldChar>
@@ -3703,7 +3449,7 @@
               </w:rPr>
               <w:id w:val="1886829409"/>
               <w:placeholder>
-                <w:docPart w:val="806F6AA4DFCB47E99BEBC40B86EA3399"/>
+                <w:docPart w:val="048115D719AE4F55A1C1DC35C7BB3065"/>
               </w:placeholder>
               <w:dropDownList>
                 <w:listItem w:displayText="Bitte die Niveaustufe auswählen" w:value="Bitte die Niveaustufe auswählen, auf der überwiegend gelernt wurde"/>
@@ -3740,7 +3486,7 @@
               </w:rPr>
               <w:id w:val="-624078583"/>
               <w:placeholder>
-                <w:docPart w:val="9D5C71162E3440FB9D4E1BA3CDCBBB49"/>
+                <w:docPart w:val="8E050E1025DA4E8CA6A466747C377176"/>
               </w:placeholder>
               <w:dropDownList>
                 <w:listItem w:displayText="ggf. Note" w:value="ggf. Note"/>
@@ -3795,7 +3541,8 @@
         </w:trPr>
         <w:tc>
           <w:tcPr>
-            <w:tcW w:w="7787" w:type="dxa"/>
+            <w:tcW w:w="10239" w:type="dxa"/>
+            <w:gridSpan w:val="2"/>
             <w:tcBorders>
               <w:bottom w:val="single" w:sz="4" w:space="0" w:color="auto"/>
             </w:tcBorders>
@@ -3815,31 +3562,6 @@
                 <w:b/>
               </w:rPr>
               <w:t>Biologie</w:t>
-            </w:r>
-          </w:p>
-        </w:tc>
-        <w:tc>
-          <w:tcPr>
-            <w:tcW w:w="2452" w:type="dxa"/>
-            <w:tcBorders>
-              <w:bottom w:val="single" w:sz="4" w:space="0" w:color="auto"/>
-            </w:tcBorders>
-            <w:shd w:val="clear" w:color="auto" w:fill="D9D9D9" w:themeFill="background1" w:themeFillShade="D9"/>
-            <w:vAlign w:val="center"/>
-          </w:tcPr>
-          <w:p>
-            <w:pPr>
-              <w:spacing w:after="60"/>
-              <w:rPr>
-                <w:rFonts w:ascii="Arial" w:hAnsi="Arial" w:cs="Arial"/>
-              </w:rPr>
-            </w:pPr>
-            <w:r>
-              <w:rPr>
-                <w:rFonts w:ascii="Arial" w:hAnsi="Arial" w:cs="Arial"/>
-                <w:b/>
-              </w:rPr>
-              <w:t>Niveaustufe *</w:t>
             </w:r>
           </w:p>
         </w:tc>
@@ -3876,8 +3598,7 @@
                   <w:enabled/>
                   <w:calcOnExit w:val="0"/>
                   <w:textInput>
-                    <w:default w:val="${biologie}"/>
-                    <w:maxLength w:val="600"/>
+                    <w:maxLength w:val="700"/>
                   </w:textInput>
                 </w:ffData>
               </w:fldChar>
@@ -3938,7 +3659,7 @@
               </w:rPr>
               <w:id w:val="-1092849780"/>
               <w:placeholder>
-                <w:docPart w:val="35056E0CF02F4B179A0E5B3BC61512CF"/>
+                <w:docPart w:val="EAC4B3834F0949D98285583B9BD29ED6"/>
               </w:placeholder>
               <w:dropDownList>
                 <w:listItem w:displayText="Bitte die Niveaustufe auswählen" w:value="Bitte die Niveaustufe auswählen, auf der überwiegend gelernt wurde"/>
@@ -3975,7 +3696,7 @@
               </w:rPr>
               <w:id w:val="-1462570038"/>
               <w:placeholder>
-                <w:docPart w:val="00BC41BDC2F840489BC929D77B6C3826"/>
+                <w:docPart w:val="B0EAD3DBCC834D638C8243D9AEFAD891"/>
               </w:placeholder>
               <w:dropDownList>
                 <w:listItem w:displayText="ggf. Note" w:value="ggf. Note"/>
@@ -4030,7 +3751,8 @@
         </w:trPr>
         <w:tc>
           <w:tcPr>
-            <w:tcW w:w="7787" w:type="dxa"/>
+            <w:tcW w:w="10239" w:type="dxa"/>
+            <w:gridSpan w:val="2"/>
             <w:tcBorders>
               <w:bottom w:val="single" w:sz="4" w:space="0" w:color="auto"/>
             </w:tcBorders>
@@ -4049,39 +3771,7 @@
                 <w:rFonts w:ascii="Arial" w:hAnsi="Arial" w:cs="Arial"/>
                 <w:b/>
               </w:rPr>
-              <w:t xml:space="preserve">Aufbaukurs </w:t>
-            </w:r>
-            <w:r>
-              <w:rPr>
-                <w:rFonts w:ascii="Arial" w:hAnsi="Arial" w:cs="Arial"/>
-                <w:b/>
-              </w:rPr>
-              <w:t>Informatik</w:t>
-            </w:r>
-          </w:p>
-        </w:tc>
-        <w:tc>
-          <w:tcPr>
-            <w:tcW w:w="2452" w:type="dxa"/>
-            <w:tcBorders>
-              <w:bottom w:val="single" w:sz="4" w:space="0" w:color="auto"/>
-            </w:tcBorders>
-            <w:shd w:val="clear" w:color="auto" w:fill="D9D9D9" w:themeFill="background1" w:themeFillShade="D9"/>
-            <w:vAlign w:val="center"/>
-          </w:tcPr>
-          <w:p>
-            <w:pPr>
-              <w:spacing w:after="60"/>
-              <w:rPr>
-                <w:rFonts w:ascii="Arial" w:hAnsi="Arial" w:cs="Arial"/>
-              </w:rPr>
-            </w:pPr>
-            <w:r>
-              <w:rPr>
-                <w:rFonts w:ascii="Arial" w:hAnsi="Arial" w:cs="Arial"/>
-                <w:b/>
-              </w:rPr>
-              <w:t>Niveaustufe *</w:t>
+              <w:t>Aufbaukurs Informatik</w:t>
             </w:r>
           </w:p>
         </w:tc>
@@ -4114,16 +3804,16 @@
               </w:rPr>
               <w:fldChar w:fldCharType="begin">
                 <w:ffData>
-                  <w:name w:val=""/>
+                  <w:name w:val="Text22"/>
                   <w:enabled/>
                   <w:calcOnExit w:val="0"/>
                   <w:textInput>
-                    <w:default w:val="${informatik}"/>
-                    <w:maxLength w:val="600"/>
+                    <w:maxLength w:val="700"/>
                   </w:textInput>
                 </w:ffData>
               </w:fldChar>
             </w:r>
+            <w:bookmarkStart w:id="22" w:name="Text22"/>
             <w:r>
               <w:rPr>
                 <w:rFonts w:ascii="Arial" w:hAnsi="Arial" w:cs="Arial"/>
@@ -4159,6 +3849,7 @@
               </w:rPr>
               <w:fldChar w:fldCharType="end"/>
             </w:r>
+            <w:bookmarkEnd w:id="22"/>
           </w:p>
         </w:tc>
         <w:tc>
@@ -4178,7 +3869,7 @@
               </w:rPr>
               <w:id w:val="-1044434683"/>
               <w:placeholder>
-                <w:docPart w:val="6A0C4DA0EC2940D682B092244BBAEDBC"/>
+                <w:docPart w:val="18B7D55E0A8347FAB8F67C1B0B0F4BE1"/>
               </w:placeholder>
               <w:dropDownList>
                 <w:listItem w:displayText="Bitte die Niveaustufe auswählen" w:value="Bitte die Niveaustufe auswählen, auf der überwiegend gelernt wurde"/>
@@ -4215,7 +3906,7 @@
               </w:rPr>
               <w:id w:val="-415087937"/>
               <w:placeholder>
-                <w:docPart w:val="23CC5B678E0C4EABA833BE1F6266072F"/>
+                <w:docPart w:val="30188A389CBB4C9F8FF24E79D88AC974"/>
               </w:placeholder>
               <w:dropDownList>
                 <w:listItem w:displayText="ggf. Note" w:value="ggf. Note"/>
@@ -4270,7 +3961,8 @@
         </w:trPr>
         <w:tc>
           <w:tcPr>
-            <w:tcW w:w="7787" w:type="dxa"/>
+            <w:tcW w:w="10239" w:type="dxa"/>
+            <w:gridSpan w:val="2"/>
             <w:tcBorders>
               <w:bottom w:val="single" w:sz="4" w:space="0" w:color="auto"/>
             </w:tcBorders>
@@ -4290,31 +3982,6 @@
                 <w:b/>
               </w:rPr>
               <w:t>Musik</w:t>
-            </w:r>
-          </w:p>
-        </w:tc>
-        <w:tc>
-          <w:tcPr>
-            <w:tcW w:w="2452" w:type="dxa"/>
-            <w:tcBorders>
-              <w:bottom w:val="single" w:sz="4" w:space="0" w:color="auto"/>
-            </w:tcBorders>
-            <w:shd w:val="clear" w:color="auto" w:fill="D9D9D9" w:themeFill="background1" w:themeFillShade="D9"/>
-            <w:vAlign w:val="center"/>
-          </w:tcPr>
-          <w:p>
-            <w:pPr>
-              <w:spacing w:after="60"/>
-              <w:rPr>
-                <w:rFonts w:ascii="Arial" w:hAnsi="Arial" w:cs="Arial"/>
-              </w:rPr>
-            </w:pPr>
-            <w:r>
-              <w:rPr>
-                <w:rFonts w:ascii="Arial" w:hAnsi="Arial" w:cs="Arial"/>
-                <w:b/>
-              </w:rPr>
-              <w:t>Niveaustufe *</w:t>
             </w:r>
           </w:p>
         </w:tc>
@@ -4351,13 +4018,12 @@
                   <w:enabled/>
                   <w:calcOnExit w:val="0"/>
                   <w:textInput>
-                    <w:default w:val="${musik}"/>
-                    <w:maxLength w:val="600"/>
+                    <w:maxLength w:val="700"/>
                   </w:textInput>
                 </w:ffData>
               </w:fldChar>
             </w:r>
-            <w:bookmarkStart w:id="22" w:name="Text23"/>
+            <w:bookmarkStart w:id="23" w:name="Text23"/>
             <w:r>
               <w:rPr>
                 <w:rFonts w:ascii="Arial" w:hAnsi="Arial" w:cs="Arial"/>
@@ -4393,7 +4059,7 @@
               </w:rPr>
               <w:fldChar w:fldCharType="end"/>
             </w:r>
-            <w:bookmarkEnd w:id="22"/>
+            <w:bookmarkEnd w:id="23"/>
           </w:p>
         </w:tc>
         <w:tc>
@@ -4411,13 +4077,14 @@
                 <w:rFonts w:ascii="Arial" w:hAnsi="Arial" w:cs="Arial"/>
                 <w:sz w:val="20"/>
               </w:rPr>
-              <w:id w:val="-1954009360"/>
+              <w:id w:val="-1943132042"/>
               <w:placeholder>
-                <w:docPart w:val="46BAA7DFE99F453BB049FF9C1B67E34A"/>
+                <w:docPart w:val="D1181C485D954988A458DB336879E74B"/>
               </w:placeholder>
               <w:dropDownList>
                 <w:listItem w:displayText="Bitte die Niveaustufe auswählen" w:value="Bitte die Niveaustufe auswählen, auf der überwiegend gelernt wurde"/>
-                <w:listItem w:displayText="Niveau G / M / E" w:value="Niveau G / M / E"/>
+                <w:listItem w:displayText="   " w:value="   "/>
+                <w:listItem w:displayText="Niveau G/M/E" w:value="Niveau G/M/E"/>
                 <w:listItem w:displayText="zieldifferenter Unterricht" w:value="zieldifferenter Unterricht"/>
               </w:dropDownList>
             </w:sdtPr>
@@ -4427,7 +4094,6 @@
                 <w:pPr>
                   <w:rPr>
                     <w:rFonts w:ascii="Arial" w:hAnsi="Arial" w:cs="Arial"/>
-                    <w:sz w:val="20"/>
                   </w:rPr>
                 </w:pPr>
                 <w:r>
@@ -4447,7 +4113,7 @@
               </w:rPr>
               <w:id w:val="2003540677"/>
               <w:placeholder>
-                <w:docPart w:val="B0AF5669B7CB4ABAAE7230B98F5DF7CD"/>
+                <w:docPart w:val="0C0AE632A0CB441AB843CECBBCF8E42A"/>
               </w:placeholder>
               <w:dropDownList>
                 <w:listItem w:displayText="ggf. Note" w:value="ggf. Note"/>
@@ -4505,7 +4171,8 @@
         </w:trPr>
         <w:tc>
           <w:tcPr>
-            <w:tcW w:w="7787" w:type="dxa"/>
+            <w:tcW w:w="10239" w:type="dxa"/>
+            <w:gridSpan w:val="2"/>
             <w:tcBorders>
               <w:bottom w:val="single" w:sz="4" w:space="0" w:color="auto"/>
             </w:tcBorders>
@@ -4525,31 +4192,6 @@
                 <w:b/>
               </w:rPr>
               <w:t>Bildende Kunst</w:t>
-            </w:r>
-          </w:p>
-        </w:tc>
-        <w:tc>
-          <w:tcPr>
-            <w:tcW w:w="2452" w:type="dxa"/>
-            <w:tcBorders>
-              <w:bottom w:val="single" w:sz="4" w:space="0" w:color="auto"/>
-            </w:tcBorders>
-            <w:shd w:val="clear" w:color="auto" w:fill="D9D9D9" w:themeFill="background1" w:themeFillShade="D9"/>
-            <w:vAlign w:val="center"/>
-          </w:tcPr>
-          <w:p>
-            <w:pPr>
-              <w:spacing w:after="60"/>
-              <w:rPr>
-                <w:rFonts w:ascii="Arial" w:hAnsi="Arial" w:cs="Arial"/>
-              </w:rPr>
-            </w:pPr>
-            <w:r>
-              <w:rPr>
-                <w:rFonts w:ascii="Arial" w:hAnsi="Arial" w:cs="Arial"/>
-                <w:b/>
-              </w:rPr>
-              <w:t>Niveaustufe *</w:t>
             </w:r>
           </w:p>
         </w:tc>
@@ -4586,13 +4228,12 @@
                   <w:enabled/>
                   <w:calcOnExit w:val="0"/>
                   <w:textInput>
-                    <w:default w:val="${bildende_kunst}"/>
-                    <w:maxLength w:val="600"/>
+                    <w:maxLength w:val="700"/>
                   </w:textInput>
                 </w:ffData>
               </w:fldChar>
             </w:r>
-            <w:bookmarkStart w:id="23" w:name="Text24"/>
+            <w:bookmarkStart w:id="24" w:name="Text24"/>
             <w:r>
               <w:rPr>
                 <w:rFonts w:ascii="Arial" w:hAnsi="Arial" w:cs="Arial"/>
@@ -4628,7 +4269,7 @@
               </w:rPr>
               <w:fldChar w:fldCharType="end"/>
             </w:r>
-            <w:bookmarkEnd w:id="23"/>
+            <w:bookmarkEnd w:id="24"/>
           </w:p>
         </w:tc>
         <w:tc>
@@ -4646,13 +4287,14 @@
                 <w:rFonts w:ascii="Arial" w:hAnsi="Arial" w:cs="Arial"/>
                 <w:sz w:val="20"/>
               </w:rPr>
-              <w:id w:val="-961340447"/>
+              <w:id w:val="-1062096949"/>
               <w:placeholder>
-                <w:docPart w:val="52D4ED71BA94423D89D09CEF45939656"/>
+                <w:docPart w:val="0671772261BB4A20AC6798881E5A1981"/>
               </w:placeholder>
               <w:dropDownList>
                 <w:listItem w:displayText="Bitte die Niveaustufe auswählen" w:value="Bitte die Niveaustufe auswählen, auf der überwiegend gelernt wurde"/>
-                <w:listItem w:displayText="Niveau G / M / E" w:value="Niveau G / M / E"/>
+                <w:listItem w:displayText="    " w:value="    "/>
+                <w:listItem w:displayText="Niveau G/M/E" w:value="Niveau G/M/E"/>
                 <w:listItem w:displayText="zieldifferenter Unterricht" w:value="zieldifferenter Unterricht"/>
               </w:dropDownList>
             </w:sdtPr>
@@ -4662,7 +4304,6 @@
                 <w:pPr>
                   <w:rPr>
                     <w:rFonts w:ascii="Arial" w:hAnsi="Arial" w:cs="Arial"/>
-                    <w:sz w:val="20"/>
                   </w:rPr>
                 </w:pPr>
                 <w:r>
@@ -4683,7 +4324,7 @@
               </w:rPr>
               <w:id w:val="1477639004"/>
               <w:placeholder>
-                <w:docPart w:val="CA3B48DB13DA42AEB1A3ABC0BE49FDD2"/>
+                <w:docPart w:val="F7628C4855044F5D8DD191F23F0BA53F"/>
               </w:placeholder>
               <w:dropDownList>
                 <w:listItem w:displayText="ggf. Note" w:value="ggf. Note"/>
@@ -4738,7 +4379,8 @@
         </w:trPr>
         <w:tc>
           <w:tcPr>
-            <w:tcW w:w="7787" w:type="dxa"/>
+            <w:tcW w:w="10239" w:type="dxa"/>
+            <w:gridSpan w:val="2"/>
             <w:tcBorders>
               <w:bottom w:val="single" w:sz="4" w:space="0" w:color="auto"/>
             </w:tcBorders>
@@ -4760,32 +4402,6 @@
               </w:rPr>
               <w:lastRenderedPageBreak/>
               <w:t>Sport</w:t>
-            </w:r>
-          </w:p>
-        </w:tc>
-        <w:tc>
-          <w:tcPr>
-            <w:tcW w:w="2452" w:type="dxa"/>
-            <w:tcBorders>
-              <w:bottom w:val="single" w:sz="4" w:space="0" w:color="auto"/>
-            </w:tcBorders>
-            <w:shd w:val="clear" w:color="auto" w:fill="D9D9D9" w:themeFill="background1" w:themeFillShade="D9"/>
-            <w:vAlign w:val="center"/>
-          </w:tcPr>
-          <w:p>
-            <w:pPr>
-              <w:spacing w:after="60"/>
-              <w:rPr>
-                <w:rFonts w:ascii="Arial" w:hAnsi="Arial" w:cs="Arial"/>
-                <w:b/>
-              </w:rPr>
-            </w:pPr>
-            <w:r>
-              <w:rPr>
-                <w:rFonts w:ascii="Arial" w:hAnsi="Arial" w:cs="Arial"/>
-                <w:b/>
-              </w:rPr>
-              <w:t>Niveaustufe *</w:t>
             </w:r>
           </w:p>
         </w:tc>
@@ -4822,13 +4438,12 @@
                   <w:enabled/>
                   <w:calcOnExit w:val="0"/>
                   <w:textInput>
-                    <w:default w:val="${sport}"/>
-                    <w:maxLength w:val="600"/>
+                    <w:maxLength w:val="700"/>
                   </w:textInput>
                 </w:ffData>
               </w:fldChar>
             </w:r>
-            <w:bookmarkStart w:id="24" w:name="Text25"/>
+            <w:bookmarkStart w:id="25" w:name="Text25"/>
             <w:r>
               <w:rPr>
                 <w:rFonts w:ascii="Arial" w:hAnsi="Arial" w:cs="Arial"/>
@@ -4864,7 +4479,7 @@
               </w:rPr>
               <w:fldChar w:fldCharType="end"/>
             </w:r>
-            <w:bookmarkEnd w:id="24"/>
+            <w:bookmarkEnd w:id="25"/>
           </w:p>
         </w:tc>
         <w:tc>
@@ -4879,34 +4494,44 @@
           <w:sdt>
             <w:sdtPr>
               <w:rPr>
-                <w:rFonts w:ascii="Arial" w:hAnsi="Arial" w:cs="Arial"/>
-                <w:sz w:val="20"/>
-              </w:rPr>
-              <w:id w:val="-779406519"/>
+                <w:rStyle w:val="Formatvorlage15"/>
+              </w:rPr>
+              <w:id w:val="-1987156341"/>
               <w:placeholder>
-                <w:docPart w:val="BE13DB8F69F74F4F86DBC2C119F08CB3"/>
+                <w:docPart w:val="0FF3B9229714486796903C10A768D759"/>
               </w:placeholder>
+              <w:showingPlcHdr/>
               <w:dropDownList>
-                <w:listItem w:displayText="Bitte die Niveaustufe auswählen" w:value="Bitte die Niveaustufe auswählen, auf der überwiegend gelernt wurde"/>
-                <w:listItem w:displayText="Niveau G / M / E" w:value="Niveau G / M / E"/>
+                <w:listItem w:value="Bitte die Niveaustufe auswählen."/>
+                <w:listItem w:displayText="     " w:value="     "/>
+                <w:listItem w:displayText="Niveau G/M/E" w:value="Niveau G/M/E"/>
                 <w:listItem w:displayText="zieldifferenter Unterricht" w:value="zieldifferenter Unterricht"/>
               </w:dropDownList>
             </w:sdtPr>
-            <w:sdtEndPr/>
+            <w:sdtEndPr>
+              <w:rPr>
+                <w:rStyle w:val="a0"/>
+                <w:rFonts w:ascii="Calibri" w:hAnsi="Calibri" w:cs="Arial"/>
+                <w:sz w:val="22"/>
+              </w:rPr>
+            </w:sdtEndPr>
             <w:sdtContent>
               <w:p>
                 <w:pPr>
+                  <w:spacing w:after="60"/>
                   <w:rPr>
                     <w:rFonts w:ascii="Arial" w:hAnsi="Arial" w:cs="Arial"/>
-                    <w:sz w:val="20"/>
+                    <w:b/>
                   </w:rPr>
                 </w:pPr>
                 <w:r>
                   <w:rPr>
+                    <w:rStyle w:val="a9"/>
                     <w:rFonts w:ascii="Arial" w:hAnsi="Arial" w:cs="Arial"/>
-                    <w:sz w:val="20"/>
+                    <w:color w:val="auto"/>
+                    <w:sz w:val="18"/>
                   </w:rPr>
-                  <w:t>Bitte die Niveaustufe auswählen</w:t>
+                  <w:t>Bitte die Niveaustufe auswählen.</w:t>
                 </w:r>
               </w:p>
             </w:sdtContent>
@@ -4918,10 +4543,11 @@
               </w:rPr>
               <w:id w:val="-887183725"/>
               <w:placeholder>
-                <w:docPart w:val="6FD35C20EB4C4311B614FB129993233A"/>
+                <w:docPart w:val="F53381C82DBD43808F8FE881F65197ED"/>
               </w:placeholder>
+              <w:showingPlcHdr/>
               <w:dropDownList>
-                <w:listItem w:displayText="ggf. Note" w:value="ggf. Note"/>
+                <w:listItem w:value="Wählen Sie ein Element aus."/>
                 <w:listItem w:displayText="     " w:value="     "/>
                 <w:listItem w:displayText="Note 1" w:value="Note 1"/>
                 <w:listItem w:displayText="Note 1 - " w:value="Note 1 - "/>
@@ -4965,9 +4591,23 @@
                 </w:pPr>
                 <w:r>
                   <w:rPr>
-                    <w:rStyle w:val="Formatvorlage17"/>
+                    <w:rStyle w:val="a9"/>
+                    <w:rFonts w:ascii="Arial" w:hAnsi="Arial" w:cs="Arial"/>
+                    <w:color w:val="auto"/>
+                    <w:sz w:val="18"/>
+                    <w:szCs w:val="16"/>
                   </w:rPr>
-                  <w:t>ggf. Note</w:t>
+                  <w:t>ggf</w:t>
+                </w:r>
+                <w:r>
+                  <w:rPr>
+                    <w:rStyle w:val="a9"/>
+                    <w:rFonts w:asciiTheme="minorHAnsi" w:hAnsiTheme="minorHAnsi" w:cs="Arial"/>
+                    <w:color w:val="auto"/>
+                    <w:sz w:val="20"/>
+                    <w:szCs w:val="16"/>
+                  </w:rPr>
+                  <w:t>. Note</w:t>
                 </w:r>
               </w:p>
             </w:sdtContent>
@@ -4981,7 +4621,8 @@
         </w:trPr>
         <w:tc>
           <w:tcPr>
-            <w:tcW w:w="7787" w:type="dxa"/>
+            <w:tcW w:w="10239" w:type="dxa"/>
+            <w:gridSpan w:val="2"/>
             <w:tcBorders>
               <w:bottom w:val="single" w:sz="4" w:space="0" w:color="auto"/>
             </w:tcBorders>
@@ -5017,7 +4658,7 @@
                 </w:rPr>
                 <w:id w:val="-386029988"/>
                 <w:placeholder>
-                  <w:docPart w:val="751EC88CB48243F79AE74619B3FA9043"/>
+                  <w:docPart w:val="21584D306E764C7BB94DC814ED453171"/>
                 </w:placeholder>
                 <w:comboBox>
                   <w:listItem w:value="Wählen Sie ein Element aus."/>
@@ -5047,31 +4688,6 @@
             </w:r>
           </w:p>
         </w:tc>
-        <w:tc>
-          <w:tcPr>
-            <w:tcW w:w="2452" w:type="dxa"/>
-            <w:tcBorders>
-              <w:bottom w:val="single" w:sz="4" w:space="0" w:color="auto"/>
-            </w:tcBorders>
-            <w:shd w:val="clear" w:color="auto" w:fill="D9D9D9" w:themeFill="background1" w:themeFillShade="D9"/>
-            <w:vAlign w:val="center"/>
-          </w:tcPr>
-          <w:p>
-            <w:pPr>
-              <w:spacing w:after="60"/>
-              <w:rPr>
-                <w:rFonts w:ascii="Arial" w:hAnsi="Arial" w:cs="Arial"/>
-              </w:rPr>
-            </w:pPr>
-            <w:r>
-              <w:rPr>
-                <w:rFonts w:ascii="Arial" w:hAnsi="Arial" w:cs="Arial"/>
-                <w:b/>
-              </w:rPr>
-              <w:t>Niveaustufe *</w:t>
-            </w:r>
-          </w:p>
-        </w:tc>
       </w:tr>
       <w:tr>
         <w:trPr>
@@ -5105,13 +4721,12 @@
                   <w:enabled/>
                   <w:calcOnExit w:val="0"/>
                   <w:textInput>
-                    <w:default w:val="${wahlpflichtfach}"/>
-                    <w:maxLength w:val="600"/>
+                    <w:maxLength w:val="700"/>
                   </w:textInput>
                 </w:ffData>
               </w:fldChar>
             </w:r>
-            <w:bookmarkStart w:id="25" w:name="Text26"/>
+            <w:bookmarkStart w:id="26" w:name="Text26"/>
             <w:r>
               <w:rPr>
                 <w:rFonts w:ascii="Arial" w:hAnsi="Arial" w:cs="Arial"/>
@@ -5147,7 +4762,7 @@
               </w:rPr>
               <w:fldChar w:fldCharType="end"/>
             </w:r>
-            <w:bookmarkEnd w:id="25"/>
+            <w:bookmarkEnd w:id="26"/>
           </w:p>
         </w:tc>
         <w:tc>
@@ -5167,7 +4782,7 @@
               </w:rPr>
               <w:id w:val="513112811"/>
               <w:placeholder>
-                <w:docPart w:val="B177B57EED3D4F8D8AD448C5FFB6B119"/>
+                <w:docPart w:val="C2DF43ED9DE64DDB9ECA741F8E2D5844"/>
               </w:placeholder>
               <w:dropDownList>
                 <w:listItem w:displayText="Bitte die Niveaustufe auswählen" w:value="Bitte die Niveaustufe auswählen, auf der überwiegend gelernt wurde"/>
@@ -5203,7 +4818,7 @@
               </w:rPr>
               <w:id w:val="-642110286"/>
               <w:placeholder>
-                <w:docPart w:val="99FA9435D911402289ADCAAA9046D713"/>
+                <w:docPart w:val="E74C015CCE80466BB31EFE1BB7867F98"/>
               </w:placeholder>
               <w:dropDownList>
                 <w:listItem w:displayText="ggf. Note" w:value="ggf. Note"/>
@@ -5261,7 +4876,8 @@
         </w:trPr>
         <w:tc>
           <w:tcPr>
-            <w:tcW w:w="7787" w:type="dxa"/>
+            <w:tcW w:w="10239" w:type="dxa"/>
+            <w:gridSpan w:val="2"/>
             <w:tcBorders>
               <w:bottom w:val="single" w:sz="4" w:space="0" w:color="auto"/>
             </w:tcBorders>
@@ -5289,7 +4905,7 @@
                 </w:rPr>
                 <w:id w:val="1695425516"/>
                 <w:placeholder>
-                  <w:docPart w:val="6F46189D296348AEA271BB625447D29B"/>
+                  <w:docPart w:val="5A011715CCE44AD688B01B574391FBE0"/>
                 </w:placeholder>
                 <w:comboBox>
                   <w:listItem w:value="Wählen Sie ein Element aus."/>
@@ -5323,31 +4939,6 @@
             </w:sdt>
           </w:p>
         </w:tc>
-        <w:tc>
-          <w:tcPr>
-            <w:tcW w:w="2452" w:type="dxa"/>
-            <w:tcBorders>
-              <w:bottom w:val="single" w:sz="4" w:space="0" w:color="auto"/>
-            </w:tcBorders>
-            <w:shd w:val="clear" w:color="auto" w:fill="D9D9D9" w:themeFill="background1" w:themeFillShade="D9"/>
-            <w:vAlign w:val="center"/>
-          </w:tcPr>
-          <w:p>
-            <w:pPr>
-              <w:spacing w:after="60"/>
-              <w:rPr>
-                <w:rFonts w:ascii="Arial" w:hAnsi="Arial" w:cs="Arial"/>
-              </w:rPr>
-            </w:pPr>
-            <w:r>
-              <w:rPr>
-                <w:rFonts w:ascii="Arial" w:hAnsi="Arial" w:cs="Arial"/>
-                <w:b/>
-              </w:rPr>
-              <w:t>Niveaustufe *</w:t>
-            </w:r>
-          </w:p>
-        </w:tc>
       </w:tr>
       <w:tr>
         <w:trPr>
@@ -5381,13 +4972,12 @@
                   <w:enabled/>
                   <w:calcOnExit w:val="0"/>
                   <w:textInput>
-                    <w:default w:val="${profilfach}"/>
-                    <w:maxLength w:val="600"/>
+                    <w:maxLength w:val="700"/>
                   </w:textInput>
                 </w:ffData>
               </w:fldChar>
             </w:r>
-            <w:bookmarkStart w:id="26" w:name="Text27"/>
+            <w:bookmarkStart w:id="27" w:name="Text27"/>
             <w:r>
               <w:rPr>
                 <w:rFonts w:ascii="Arial" w:hAnsi="Arial" w:cs="Arial"/>
@@ -5423,7 +5013,7 @@
               </w:rPr>
               <w:fldChar w:fldCharType="end"/>
             </w:r>
-            <w:bookmarkEnd w:id="26"/>
+            <w:bookmarkEnd w:id="27"/>
           </w:p>
         </w:tc>
         <w:tc>
@@ -5443,7 +5033,7 @@
               </w:rPr>
               <w:id w:val="-990329129"/>
               <w:placeholder>
-                <w:docPart w:val="6E171F92C8894C318A71F58B640AAEF1"/>
+                <w:docPart w:val="4628D53996A64935AFA0710DA57FC88A"/>
               </w:placeholder>
               <w:dropDownList>
                 <w:listItem w:displayText="Bitte die Niveaustufe auswählen" w:value="Bitte die Niveaustufe auswählen, auf der überwiegend gelernt wurde"/>
@@ -5480,7 +5070,7 @@
               </w:rPr>
               <w:id w:val="-1957562306"/>
               <w:placeholder>
-                <w:docPart w:val="D1A799991D414047BA8CF731715980A0"/>
+                <w:docPart w:val="F0FA5146B59A4D04A9FEF7C5D6D6AB00"/>
               </w:placeholder>
               <w:dropDownList>
                 <w:listItem w:displayText="ggf. Note" w:value="ggf. Note"/>
@@ -5608,7 +5198,7 @@
           </w:tcPr>
           <w:p>
             <w:pPr>
-              <w:spacing w:before="60" w:after="0"/>
+              <w:spacing w:before="60" w:after="0" w:line="160" w:lineRule="exact"/>
               <w:rPr>
                 <w:rStyle w:val="Formatvorlage67"/>
                 <w:sz w:val="20"/>
@@ -5631,7 +5221,7 @@
                 </w:ffData>
               </w:fldChar>
             </w:r>
-            <w:bookmarkStart w:id="27" w:name="Text28"/>
+            <w:bookmarkStart w:id="28" w:name="Text28"/>
             <w:r>
               <w:rPr>
                 <w:rStyle w:val="Formatvorlage67"/>
@@ -5667,7 +5257,7 @@
               </w:rPr>
               <w:fldChar w:fldCharType="end"/>
             </w:r>
-            <w:bookmarkEnd w:id="27"/>
+            <w:bookmarkEnd w:id="28"/>
             <w:r>
               <w:rPr>
                 <w:rStyle w:val="Formatvorlage67"/>
@@ -5677,14 +5267,18 @@
             </w:r>
             <w:sdt>
               <w:sdtPr>
+                <w:rPr>
+                  <w:rStyle w:val="Formatvorlage67"/>
+                  <w:sz w:val="20"/>
+                </w:rPr>
                 <w:id w:val="601076887"/>
                 <w:placeholder>
-                  <w:docPart w:val="A25EB72103A045F9A174ED3C499E2BC2"/>
+                  <w:docPart w:val="C39984A867A244A89B20B4D08AB88970"/>
                 </w:placeholder>
                 <w:comboBox>
+                  <w:listItem w:displayText="zieldifferenter Unterricht" w:value="zieldifferenter Unterricht"/>
                   <w:listItem w:value="Wählen Sie ein Element aus."/>
                   <w:listItem w:displayText="   " w:value="   "/>
-                  <w:listItem w:displayText="zieldifferenter Unterricht" w:value="zieldifferenter Unterricht"/>
                   <w:listItem w:displayText="wurde zieldifferent unterrichtet. Die Leistungsbeschreibung und -bewertung erfolgte auf Grundlage des Bildungsplans für den Förderschwerpunkt" w:value="wurde zieldifferent unterrichtet. Die Leistungsbeschreibung und -bewertung erfolgte auf Grundlage des Bildungsplans für den Förderschwerpunkt"/>
                   <w:listItem w:displayText="${lessons_target}" w:value="${lessons_target}"/>
                 </w:comboBox>
@@ -5692,13 +5286,31 @@
               <w:sdtEndPr>
                 <w:rPr>
                   <w:rStyle w:val="Formatvorlage67"/>
-                  <w:rFonts w:ascii="Arial" w:hAnsi="Arial"/>
-                  <w:sz w:val="20"/>
                 </w:rPr>
               </w:sdtEndPr>
               <w:sdtContent>
                 <w:r>
-                  <w:t>${lessons_target}</w:t>
+                  <w:rPr>
+                    <w:rStyle w:val="Formatvorlage67"/>
+                    <w:sz w:val="20"/>
+                  </w:rPr>
+                  <w:t>${</w:t>
+                </w:r>
+                <w:proofErr w:type="spellStart"/>
+                <w:r>
+                  <w:rPr>
+                    <w:rStyle w:val="Formatvorlage67"/>
+                    <w:sz w:val="20"/>
+                  </w:rPr>
+                  <w:t>lessons_target</w:t>
+                </w:r>
+                <w:proofErr w:type="spellEnd"/>
+                <w:r>
+                  <w:rPr>
+                    <w:rStyle w:val="Formatvorlage67"/>
+                    <w:sz w:val="20"/>
+                  </w:rPr>
+                  <w:t>}</w:t>
                 </w:r>
               </w:sdtContent>
             </w:sdt>
@@ -5717,7 +5329,7 @@
                 </w:rPr>
                 <w:id w:val="1201677864"/>
                 <w:placeholder>
-                  <w:docPart w:val="7C3C69B778874D0D9CF8E81BDC5B3A2C"/>
+                  <w:docPart w:val="5776E12ADE7C4920AEC01D9C4AC16F7E"/>
                 </w:placeholder>
                 <w:comboBox>
                   <w:listItem w:value="Wählen Sie ein Element aus."/>
@@ -5738,7 +5350,23 @@
                     <w:rStyle w:val="Formatvorlage67"/>
                     <w:sz w:val="20"/>
                   </w:rPr>
-                  <w:t>${focus}</w:t>
+                  <w:t>${</w:t>
+                </w:r>
+                <w:proofErr w:type="spellStart"/>
+                <w:r>
+                  <w:rPr>
+                    <w:rStyle w:val="Formatvorlage67"/>
+                    <w:sz w:val="20"/>
+                  </w:rPr>
+                  <w:t>focus</w:t>
+                </w:r>
+                <w:proofErr w:type="spellEnd"/>
+                <w:r>
+                  <w:rPr>
+                    <w:rStyle w:val="Formatvorlage67"/>
+                    <w:sz w:val="20"/>
+                  </w:rPr>
+                  <w:t>}</w:t>
                 </w:r>
               </w:sdtContent>
             </w:sdt>
@@ -5747,11 +5375,11 @@
             <w:sdtPr>
               <w:rPr>
                 <w:rStyle w:val="Formatvorlage67"/>
-                <w:sz w:val="20"/>
+                <w:sz w:val="16"/>
               </w:rPr>
               <w:id w:val="-1698311650"/>
               <w:placeholder>
-                <w:docPart w:val="A25EB72103A045F9A174ED3C499E2BC2"/>
+                <w:docPart w:val="C39984A867A244A89B20B4D08AB88970"/>
               </w:placeholder>
               <w:comboBox>
                 <w:listItem w:displayText="Beiblatt" w:value="Beiblatt"/>
@@ -5768,7 +5396,7 @@
             <w:sdtContent>
               <w:p>
                 <w:pPr>
-                  <w:spacing w:after="0"/>
+                  <w:spacing w:after="0" w:line="160" w:lineRule="exact"/>
                   <w:rPr>
                     <w:rStyle w:val="Formatvorlage67"/>
                     <w:sz w:val="20"/>
@@ -5777,7 +5405,7 @@
                 <w:r>
                   <w:rPr>
                     <w:rStyle w:val="Formatvorlage67"/>
-                    <w:sz w:val="20"/>
+                    <w:sz w:val="16"/>
                   </w:rPr>
                   <w:t>Beiblatt</w:t>
                 </w:r>
@@ -5803,13 +5431,12 @@
                   <w:enabled/>
                   <w:calcOnExit w:val="0"/>
                   <w:textInput>
-                    <w:default w:val="${comments}"/>
-                    <w:maxLength w:val="450"/>
+                    <w:maxLength w:val="600"/>
                   </w:textInput>
                 </w:ffData>
               </w:fldChar>
             </w:r>
-            <w:bookmarkStart w:id="28" w:name="Text29"/>
+            <w:bookmarkStart w:id="29" w:name="Text29"/>
             <w:r>
               <w:rPr>
                 <w:rFonts w:ascii="Arial" w:hAnsi="Arial" w:cs="Arial"/>
@@ -5845,7 +5472,7 @@
               </w:rPr>
               <w:fldChar w:fldCharType="end"/>
             </w:r>
-            <w:bookmarkEnd w:id="28"/>
+            <w:bookmarkEnd w:id="29"/>
           </w:p>
         </w:tc>
       </w:tr>
@@ -6037,7 +5664,7 @@
                 </w:ffData>
               </w:fldChar>
             </w:r>
-            <w:bookmarkStart w:id="29" w:name="Text30"/>
+            <w:bookmarkStart w:id="30" w:name="Text30"/>
             <w:r>
               <w:rPr>
                 <w:rFonts w:ascii="Arial" w:hAnsi="Arial" w:cs="Arial"/>
@@ -6077,7 +5704,7 @@
               </w:rPr>
               <w:fldChar w:fldCharType="end"/>
             </w:r>
-            <w:bookmarkEnd w:id="29"/>
+            <w:bookmarkEnd w:id="30"/>
           </w:p>
         </w:tc>
         <w:tc>
@@ -6216,8 +5843,107 @@
                 <w:sz w:val="18"/>
                 <w:szCs w:val="18"/>
               </w:rPr>
-              <w:t>Lerngruppenbegleiterin/Lerngruppenbegleiter</w:t>
-            </w:r>
+              <w:fldChar w:fldCharType="begin">
+                <w:ffData>
+                  <w:name w:val="Text31"/>
+                  <w:enabled/>
+                  <w:calcOnExit w:val="0"/>
+                  <w:textInput>
+                    <w:default w:val="Name"/>
+                  </w:textInput>
+                </w:ffData>
+              </w:fldChar>
+            </w:r>
+            <w:bookmarkStart w:id="31" w:name="Text31"/>
+            <w:r>
+              <w:rPr>
+                <w:rFonts w:ascii="Arial" w:hAnsi="Arial" w:cs="Arial"/>
+                <w:noProof/>
+                <w:sz w:val="18"/>
+                <w:szCs w:val="18"/>
+              </w:rPr>
+              <w:instrText xml:space="preserve"> FORMTEXT </w:instrText>
+            </w:r>
+            <w:r>
+              <w:rPr>
+                <w:rFonts w:ascii="Arial" w:hAnsi="Arial" w:cs="Arial"/>
+                <w:noProof/>
+                <w:sz w:val="18"/>
+                <w:szCs w:val="18"/>
+              </w:rPr>
+            </w:r>
+            <w:r>
+              <w:rPr>
+                <w:rFonts w:ascii="Arial" w:hAnsi="Arial" w:cs="Arial"/>
+                <w:noProof/>
+                <w:sz w:val="18"/>
+                <w:szCs w:val="18"/>
+              </w:rPr>
+              <w:fldChar w:fldCharType="separate"/>
+            </w:r>
+            <w:r>
+              <w:rPr>
+                <w:rFonts w:ascii="Arial" w:hAnsi="Arial" w:cs="Arial"/>
+                <w:noProof/>
+                <w:sz w:val="18"/>
+                <w:szCs w:val="18"/>
+              </w:rPr>
+              <w:t>Name</w:t>
+            </w:r>
+            <w:r>
+              <w:rPr>
+                <w:rFonts w:ascii="Arial" w:hAnsi="Arial" w:cs="Arial"/>
+                <w:noProof/>
+                <w:sz w:val="18"/>
+                <w:szCs w:val="18"/>
+              </w:rPr>
+              <w:fldChar w:fldCharType="end"/>
+            </w:r>
+            <w:bookmarkEnd w:id="31"/>
+            <w:r>
+              <w:rPr>
+                <w:rFonts w:ascii="Arial" w:hAnsi="Arial" w:cs="Arial"/>
+                <w:noProof/>
+                <w:sz w:val="18"/>
+                <w:szCs w:val="18"/>
+              </w:rPr>
+              <w:t xml:space="preserve"> </w:t>
+            </w:r>
+            <w:sdt>
+              <w:sdtPr>
+                <w:rPr>
+                  <w:rStyle w:val="Formatvorlage19"/>
+                </w:rPr>
+                <w:id w:val="-1581675823"/>
+                <w:placeholder>
+                  <w:docPart w:val="18C2A7DB9EC04C738542BD37A4EB884D"/>
+                </w:placeholder>
+                <w:showingPlcHdr/>
+                <w:comboBox>
+                  <w:listItem w:value="Wählen Sie ein Element aus."/>
+                  <w:listItem w:displayText="Lerngruppenbegleiterin" w:value="Lerngruppenbegleiterin"/>
+                  <w:listItem w:displayText="Lerngruppenbegleiter" w:value="Lerngruppenbegleiter"/>
+                </w:comboBox>
+              </w:sdtPr>
+              <w:sdtEndPr>
+                <w:rPr>
+                  <w:rStyle w:val="a0"/>
+                  <w:rFonts w:ascii="Calibri" w:hAnsi="Calibri" w:cs="Arial"/>
+                  <w:noProof/>
+                  <w:sz w:val="22"/>
+                  <w:szCs w:val="18"/>
+                </w:rPr>
+              </w:sdtEndPr>
+              <w:sdtContent>
+                <w:r>
+                  <w:rPr>
+                    <w:rStyle w:val="a9"/>
+                    <w:sz w:val="16"/>
+                  </w:rPr>
+                  <w:t>Wählen Sie ein Element aus.</w:t>
+                </w:r>
+              </w:sdtContent>
+            </w:sdt>
           </w:p>
         </w:tc>
       </w:tr>
@@ -6482,7 +6208,7 @@
         </w:rPr>
         <w:id w:val="-133574592"/>
         <w:placeholder>
-          <w:docPart w:val="A25EB72103A045F9A174ED3C499E2BC2"/>
+          <w:docPart w:val="C39984A867A244A89B20B4D08AB88970"/>
         </w:placeholder>
         <w:comboBox>
           <w:listItem w:displayText="Notenstufen" w:value="Notenstufen"/>
@@ -6538,7 +6264,7 @@
           <w:alias w:val=" "/>
           <w:id w:val="281547507"/>
           <w:placeholder>
-            <w:docPart w:val="A25EB72103A045F9A174ED3C499E2BC2"/>
+            <w:docPart w:val="C39984A867A244A89B20B4D08AB88970"/>
           </w:placeholder>
           <w:comboBox>
             <w:listItem w:displayText="Leistungen in den einzelnen Fächern:" w:value="Leistungen in den einzelnen Fächern:"/>
@@ -6575,7 +6301,7 @@
           </w:rPr>
           <w:id w:val="169693161"/>
           <w:placeholder>
-            <w:docPart w:val="A25EB72103A045F9A174ED3C499E2BC2"/>
+            <w:docPart w:val="C39984A867A244A89B20B4D08AB88970"/>
           </w:placeholder>
           <w:comboBox>
             <w:listItem w:displayText="sehr gut (1) = sgt, gut (2) = gut, befriedigend (3) = bfr " w:value="sehr gut (1) = sgt, gut (2) = gut, befriedigend (3) = bfr "/>
@@ -6673,7 +6399,7 @@
           </w:rPr>
           <w:id w:val="1714146156"/>
           <w:placeholder>
-            <w:docPart w:val="A25EB72103A045F9A174ED3C499E2BC2"/>
+            <w:docPart w:val="C39984A867A244A89B20B4D08AB88970"/>
           </w:placeholder>
           <w:comboBox>
             <w:listItem w:displayText="ausreichend (4) = ausr, mangelhaft (5) = mgh, ungenügend (6) = ung " w:value="ausreichend (4) = ausr, mangelhaft (5) = mgh, ungenügend (6) = ung "/>
@@ -6919,7 +6645,7 @@
         <w:sz w:val="24"/>
         <w:szCs w:val="24"/>
       </w:rPr>
-      <w:t>${name},</w:t>
+      <w:fldChar w:fldCharType="begin"/>
     </w:r>
     <w:r>
       <w:rPr>
@@ -6927,11 +6653,69 @@
         <w:sz w:val="24"/>
         <w:szCs w:val="24"/>
       </w:rPr>
-      <w:t xml:space="preserve"> </w:t>
+      <w:instrText xml:space="preserve"> REF  Name </w:instrText>
     </w:r>
     <w:r>
       <w:rPr>
         <w:rFonts w:ascii="Arial" w:hAnsi="Arial" w:cs="Arial"/>
+        <w:sz w:val="24"/>
+        <w:szCs w:val="24"/>
+      </w:rPr>
+      <w:fldChar w:fldCharType="separate"/>
+    </w:r>
+    <w:r>
+      <w:rPr>
+        <w:rFonts w:ascii="Arial" w:hAnsi="Arial" w:cs="Arial"/>
+        <w:noProof/>
+        <w:sz w:val="24"/>
+        <w:szCs w:val="24"/>
+      </w:rPr>
+      <w:t>${name}</w:t>
+    </w:r>
+    <w:r>
+      <w:rPr>
+        <w:rFonts w:ascii="Arial" w:hAnsi="Arial" w:cs="Arial"/>
+        <w:sz w:val="24"/>
+        <w:szCs w:val="24"/>
+      </w:rPr>
+      <w:fldChar w:fldCharType="end"/>
+    </w:r>
+    <w:r>
+      <w:rPr>
+        <w:rFonts w:ascii="Arial" w:hAnsi="Arial" w:cs="Arial"/>
+        <w:sz w:val="24"/>
+        <w:szCs w:val="24"/>
+      </w:rPr>
+      <w:t xml:space="preserve">, </w:t>
+    </w:r>
+    <w:r>
+      <w:rPr>
+        <w:rFonts w:ascii="Arial" w:hAnsi="Arial" w:cs="Arial"/>
+        <w:sz w:val="24"/>
+        <w:szCs w:val="24"/>
+      </w:rPr>
+      <w:fldChar w:fldCharType="begin"/>
+    </w:r>
+    <w:r>
+      <w:rPr>
+        <w:rFonts w:ascii="Arial" w:hAnsi="Arial" w:cs="Arial"/>
+        <w:sz w:val="24"/>
+        <w:szCs w:val="24"/>
+      </w:rPr>
+      <w:instrText xml:space="preserve"> REF  Lerngruppe </w:instrText>
+    </w:r>
+    <w:r>
+      <w:rPr>
+        <w:rFonts w:ascii="Arial" w:hAnsi="Arial" w:cs="Arial"/>
+        <w:sz w:val="24"/>
+        <w:szCs w:val="24"/>
+      </w:rPr>
+      <w:fldChar w:fldCharType="separate"/>
+    </w:r>
+    <w:r>
+      <w:rPr>
+        <w:rFonts w:ascii="Arial" w:hAnsi="Arial" w:cs="Arial"/>
+        <w:noProof/>
         <w:sz w:val="24"/>
         <w:szCs w:val="24"/>
       </w:rPr>
@@ -6943,7 +6727,7 @@
         <w:sz w:val="24"/>
         <w:szCs w:val="24"/>
       </w:rPr>
-      <w:t>,</w:t>
+      <w:fldChar w:fldCharType="end"/>
     </w:r>
     <w:r>
       <w:rPr>
@@ -6951,7 +6735,7 @@
         <w:sz w:val="24"/>
         <w:szCs w:val="24"/>
       </w:rPr>
-      <w:t xml:space="preserve"> </w:t>
+      <w:t xml:space="preserve">, </w:t>
     </w:r>
     <w:r>
       <w:rPr>
@@ -6959,7 +6743,7 @@
         <w:sz w:val="24"/>
         <w:szCs w:val="24"/>
       </w:rPr>
-      <w:t xml:space="preserve">Schulhalbjahr </w:t>
+      <w:t xml:space="preserve">1. Schulhalbjahr </w:t>
     </w:r>
     <w:r>
       <w:rPr>
@@ -6967,10 +6751,97 @@
         <w:sz w:val="24"/>
         <w:szCs w:val="24"/>
       </w:rPr>
-      <w:t>${year}</w:t>
+      <w:t>20</w:t>
     </w:r>
     <w:r>
-      <w:t xml:space="preserve"> </w:t>
+      <w:rPr>
+        <w:rFonts w:ascii="Arial" w:hAnsi="Arial" w:cs="Arial"/>
+        <w:sz w:val="24"/>
+        <w:szCs w:val="24"/>
+      </w:rPr>
+      <w:fldChar w:fldCharType="begin"/>
+    </w:r>
+    <w:r>
+      <w:rPr>
+        <w:rFonts w:ascii="Arial" w:hAnsi="Arial" w:cs="Arial"/>
+        <w:sz w:val="24"/>
+        <w:szCs w:val="24"/>
+      </w:rPr>
+      <w:instrText xml:space="preserve"> REF  SJ1 </w:instrText>
+    </w:r>
+    <w:r>
+      <w:rPr>
+        <w:rFonts w:ascii="Arial" w:hAnsi="Arial" w:cs="Arial"/>
+        <w:sz w:val="24"/>
+        <w:szCs w:val="24"/>
+      </w:rPr>
+      <w:fldChar w:fldCharType="separate"/>
+    </w:r>
+    <w:r>
+      <w:rPr>
+        <w:rFonts w:ascii="Arial" w:hAnsi="Arial" w:cs="Arial"/>
+        <w:noProof/>
+        <w:sz w:val="24"/>
+        <w:szCs w:val="24"/>
+      </w:rPr>
+      <w:t>99</w:t>
+    </w:r>
+    <w:r>
+      <w:rPr>
+        <w:rFonts w:ascii="Arial" w:hAnsi="Arial" w:cs="Arial"/>
+        <w:sz w:val="24"/>
+        <w:szCs w:val="24"/>
+      </w:rPr>
+      <w:fldChar w:fldCharType="end"/>
+    </w:r>
+    <w:r>
+      <w:rPr>
+        <w:rFonts w:ascii="Arial" w:hAnsi="Arial" w:cs="Arial"/>
+        <w:sz w:val="24"/>
+        <w:szCs w:val="24"/>
+      </w:rPr>
+      <w:t>/20</w:t>
+    </w:r>
+    <w:r>
+      <w:rPr>
+        <w:rFonts w:ascii="Arial" w:hAnsi="Arial" w:cs="Arial"/>
+        <w:sz w:val="24"/>
+        <w:szCs w:val="24"/>
+      </w:rPr>
+      <w:fldChar w:fldCharType="begin"/>
+    </w:r>
+    <w:r>
+      <w:rPr>
+        <w:rFonts w:ascii="Arial" w:hAnsi="Arial" w:cs="Arial"/>
+        <w:sz w:val="24"/>
+        <w:szCs w:val="24"/>
+      </w:rPr>
+      <w:instrText xml:space="preserve"> REF  TextSJ2 </w:instrText>
+    </w:r>
+    <w:r>
+      <w:rPr>
+        <w:rFonts w:ascii="Arial" w:hAnsi="Arial" w:cs="Arial"/>
+        <w:sz w:val="24"/>
+        <w:szCs w:val="24"/>
+      </w:rPr>
+      <w:fldChar w:fldCharType="separate"/>
+    </w:r>
+    <w:r>
+      <w:rPr>
+        <w:rFonts w:ascii="Arial" w:hAnsi="Arial" w:cs="Arial"/>
+        <w:noProof/>
+        <w:sz w:val="24"/>
+        <w:szCs w:val="24"/>
+      </w:rPr>
+      <w:t>99</w:t>
+    </w:r>
+    <w:r>
+      <w:rPr>
+        <w:rFonts w:ascii="Arial" w:hAnsi="Arial" w:cs="Arial"/>
+        <w:sz w:val="24"/>
+        <w:szCs w:val="24"/>
+      </w:rPr>
+      <w:fldChar w:fldCharType="end"/>
     </w:r>
   </w:p>
 </w:hdr>
@@ -7346,7 +7217,7 @@
       </w:pPr>
     </w:pPrDefault>
   </w:docDefaults>
-  <w:latentStyles w:defLockedState="0" w:defUIPriority="99" w:defSemiHidden="0" w:defUnhideWhenUsed="0" w:defQFormat="0" w:count="375">
+  <w:latentStyles w:defLockedState="0" w:defUIPriority="99" w:defSemiHidden="0" w:defUnhideWhenUsed="0" w:defQFormat="0" w:count="376">
     <w:lsdException w:name="Normal" w:uiPriority="0" w:qFormat="1"/>
     <w:lsdException w:name="heading 1" w:uiPriority="9" w:qFormat="1"/>
     <w:lsdException w:name="heading 2" w:semiHidden="1" w:uiPriority="9" w:unhideWhenUsed="1" w:qFormat="1"/>
@@ -7721,6 +7592,7 @@
     <w:lsdException w:name="Smart Hyperlink" w:semiHidden="1" w:unhideWhenUsed="1"/>
     <w:lsdException w:name="Hashtag" w:semiHidden="1" w:unhideWhenUsed="1"/>
     <w:lsdException w:name="Unresolved Mention" w:semiHidden="1" w:unhideWhenUsed="1"/>
+    <w:lsdException w:name="Smart Link" w:semiHidden="1" w:unhideWhenUsed="1"/>
   </w:latentStyles>
   <w:style w:type="paragraph" w:default="1" w:styleId="a">
     <w:name w:val="Normal"/>
@@ -8263,6 +8135,16 @@
       <w:sz w:val="20"/>
     </w:rPr>
   </w:style>
+  <w:style w:type="character" w:customStyle="1" w:styleId="Formatvorlage19">
+    <w:name w:val="Formatvorlage19"/>
+    <w:basedOn w:val="a0"/>
+    <w:uiPriority w:val="1"/>
+    <w:rsid w:val="009645CC"/>
+    <w:rPr>
+      <w:rFonts w:ascii="Arial" w:hAnsi="Arial"/>
+      <w:sz w:val="18"/>
+    </w:rPr>
+  </w:style>
 </w:styles>
 </file>
 
@@ -8271,9 +8153,9 @@
   <w:docParts>
     <w:docPart>
       <w:docPartPr>
-        <w:name w:val="E7E55C5C3B754BC0ADE16316A043336F"/>
+        <w:name w:val="FDF805EE1534400FB32C55CBDFA01D54"/>
         <w:category>
-          <w:name w:val="Allgemein"/>
+          <w:name w:val="Общие"/>
           <w:gallery w:val="placeholder"/>
         </w:category>
         <w:types>
@@ -8282,12 +8164,12 @@
         <w:behaviors>
           <w:behavior w:val="content"/>
         </w:behaviors>
-        <w:guid w:val="{10175230-3F48-4931-A0B0-2D94B28F0352}"/>
+        <w:guid w:val="{67AE5E2C-6882-4681-80CC-B11638514284}"/>
       </w:docPartPr>
       <w:docPartBody>
         <w:p>
           <w:pPr>
-            <w:pStyle w:val="E7E55C5C3B754BC0ADE16316A043336F"/>
+            <w:pStyle w:val="FDF805EE1534400FB32C55CBDFA01D54"/>
           </w:pPr>
           <w:r>
             <w:rPr>
@@ -8324,9 +8206,9 @@
     </w:docPart>
     <w:docPart>
       <w:docPartPr>
-        <w:name w:val="4969561AB61B4BFC95422E71BE820E9E"/>
+        <w:name w:val="A1CCEC67F573478B8B7F1DCAE12ACB4D"/>
         <w:category>
-          <w:name w:val="Allgemein"/>
+          <w:name w:val="Общие"/>
           <w:gallery w:val="placeholder"/>
         </w:category>
         <w:types>
@@ -8335,12 +8217,12 @@
         <w:behaviors>
           <w:behavior w:val="content"/>
         </w:behaviors>
-        <w:guid w:val="{80833D4E-B4D9-4F55-A438-09EAF0F7E589}"/>
+        <w:guid w:val="{D3E029F6-BD13-45FC-B2E7-627466B69B38}"/>
       </w:docPartPr>
       <w:docPartBody>
         <w:p>
           <w:pPr>
-            <w:pStyle w:val="4969561AB61B4BFC95422E71BE820E9E"/>
+            <w:pStyle w:val="A1CCEC67F573478B8B7F1DCAE12ACB4D"/>
           </w:pPr>
           <w:r>
             <w:rPr>
@@ -8353,9 +8235,9 @@
     </w:docPart>
     <w:docPart>
       <w:docPartPr>
-        <w:name w:val="E28BEDBF9BD4406CAF365763497B361D"/>
+        <w:name w:val="CD9BC04D737645C9A37DA1E19B6FD570"/>
         <w:category>
-          <w:name w:val="Allgemein"/>
+          <w:name w:val="Общие"/>
           <w:gallery w:val="placeholder"/>
         </w:category>
         <w:types>
@@ -8364,12 +8246,12 @@
         <w:behaviors>
           <w:behavior w:val="content"/>
         </w:behaviors>
-        <w:guid w:val="{BF50204B-CEF5-4BAA-A1BE-C996A88619BE}"/>
+        <w:guid w:val="{BC34788D-C053-4BEF-B9C2-B21C7A0662B4}"/>
       </w:docPartPr>
       <w:docPartBody>
         <w:p>
           <w:pPr>
-            <w:pStyle w:val="E28BEDBF9BD4406CAF365763497B361D"/>
+            <w:pStyle w:val="CD9BC04D737645C9A37DA1E19B6FD570"/>
           </w:pPr>
           <w:r>
             <w:rPr>
@@ -8382,9 +8264,9 @@
     </w:docPart>
     <w:docPart>
       <w:docPartPr>
-        <w:name w:val="857E9DC13F2A4793B3C414679D640D5C"/>
+        <w:name w:val="B46C0B3B54784287B5FC6A46D73FE992"/>
         <w:category>
-          <w:name w:val="Allgemein"/>
+          <w:name w:val="Общие"/>
           <w:gallery w:val="placeholder"/>
         </w:category>
         <w:types>
@@ -8393,12 +8275,12 @@
         <w:behaviors>
           <w:behavior w:val="content"/>
         </w:behaviors>
-        <w:guid w:val="{8C143757-AEE6-4489-9467-EF501430C3EC}"/>
+        <w:guid w:val="{5D009887-752B-4416-9B43-126C3CCB45FB}"/>
       </w:docPartPr>
       <w:docPartBody>
         <w:p>
           <w:pPr>
-            <w:pStyle w:val="857E9DC13F2A4793B3C414679D640D5C"/>
+            <w:pStyle w:val="B46C0B3B54784287B5FC6A46D73FE992"/>
           </w:pPr>
           <w:r>
             <w:rPr>
@@ -8411,9 +8293,9 @@
     </w:docPart>
     <w:docPart>
       <w:docPartPr>
-        <w:name w:val="9D1DDBBB459148D0B1BA332129758B22"/>
+        <w:name w:val="063B20F2F177485DA395F7692D80B345"/>
         <w:category>
-          <w:name w:val="Allgemein"/>
+          <w:name w:val="Общие"/>
           <w:gallery w:val="placeholder"/>
         </w:category>
         <w:types>
@@ -8422,12 +8304,12 @@
         <w:behaviors>
           <w:behavior w:val="content"/>
         </w:behaviors>
-        <w:guid w:val="{FDC28AB5-BE42-486A-B37F-2C1BFF52C399}"/>
+        <w:guid w:val="{4B99F8E7-5449-4D6C-A0B1-9981651696AD}"/>
       </w:docPartPr>
       <w:docPartBody>
         <w:p>
           <w:pPr>
-            <w:pStyle w:val="9D1DDBBB459148D0B1BA332129758B22"/>
+            <w:pStyle w:val="063B20F2F177485DA395F7692D80B345"/>
           </w:pPr>
           <w:r>
             <w:rPr>
@@ -8440,9 +8322,9 @@
     </w:docPart>
     <w:docPart>
       <w:docPartPr>
-        <w:name w:val="5FF9292ED84B4635A52CB490541D3DD7"/>
+        <w:name w:val="517D63231FA24FDCA5C5533F03C917CD"/>
         <w:category>
-          <w:name w:val="Allgemein"/>
+          <w:name w:val="Общие"/>
           <w:gallery w:val="placeholder"/>
         </w:category>
         <w:types>
@@ -8451,12 +8333,12 @@
         <w:behaviors>
           <w:behavior w:val="content"/>
         </w:behaviors>
-        <w:guid w:val="{E74EE625-D8DB-499F-A583-DCDB5310ADF0}"/>
+        <w:guid w:val="{A5D143FF-1C11-4609-BF2E-99F34FECF276}"/>
       </w:docPartPr>
       <w:docPartBody>
         <w:p>
           <w:pPr>
-            <w:pStyle w:val="5FF9292ED84B4635A52CB490541D3DD7"/>
+            <w:pStyle w:val="517D63231FA24FDCA5C5533F03C917CD"/>
           </w:pPr>
           <w:r>
             <w:rPr>
@@ -8469,9 +8351,9 @@
     </w:docPart>
     <w:docPart>
       <w:docPartPr>
-        <w:name w:val="0A681E3456394FDC8791774079F4582A"/>
+        <w:name w:val="473CB7F204714BDB81353D5143DD141A"/>
         <w:category>
-          <w:name w:val="Allgemein"/>
+          <w:name w:val="Общие"/>
           <w:gallery w:val="placeholder"/>
         </w:category>
         <w:types>
@@ -8480,12 +8362,12 @@
         <w:behaviors>
           <w:behavior w:val="content"/>
         </w:behaviors>
-        <w:guid w:val="{E4BF1938-219A-4E98-8A79-953FB0D6242E}"/>
+        <w:guid w:val="{00A4F186-B6CD-4E40-A22A-571BFA43E425}"/>
       </w:docPartPr>
       <w:docPartBody>
         <w:p>
           <w:pPr>
-            <w:pStyle w:val="0A681E3456394FDC8791774079F4582A"/>
+            <w:pStyle w:val="473CB7F204714BDB81353D5143DD141A"/>
           </w:pPr>
           <w:r>
             <w:rPr>
@@ -8498,9 +8380,9 @@
     </w:docPart>
     <w:docPart>
       <w:docPartPr>
-        <w:name w:val="2EB30ED4880F43FB95A9BBCC84E155AF"/>
+        <w:name w:val="CC05FABEB85D459A9696BCE19693A3E0"/>
         <w:category>
-          <w:name w:val="Allgemein"/>
+          <w:name w:val="Общие"/>
           <w:gallery w:val="placeholder"/>
         </w:category>
         <w:types>
@@ -8509,12 +8391,12 @@
         <w:behaviors>
           <w:behavior w:val="content"/>
         </w:behaviors>
-        <w:guid w:val="{6233FF66-880A-4BE6-9142-E7CA77643F82}"/>
+        <w:guid w:val="{D1C7DF04-D83B-4CD6-974A-A46A8D6F9B9E}"/>
       </w:docPartPr>
       <w:docPartBody>
         <w:p>
           <w:pPr>
-            <w:pStyle w:val="2EB30ED4880F43FB95A9BBCC84E155AF"/>
+            <w:pStyle w:val="CC05FABEB85D459A9696BCE19693A3E0"/>
           </w:pPr>
           <w:r>
             <w:rPr>
@@ -8527,9 +8409,9 @@
     </w:docPart>
     <w:docPart>
       <w:docPartPr>
-        <w:name w:val="2270C1B89D3F42C6A606103F75D10C29"/>
+        <w:name w:val="FB2C8481BBA947E7B111F06C279E0370"/>
         <w:category>
-          <w:name w:val="Allgemein"/>
+          <w:name w:val="Общие"/>
           <w:gallery w:val="placeholder"/>
         </w:category>
         <w:types>
@@ -8538,12 +8420,12 @@
         <w:behaviors>
           <w:behavior w:val="content"/>
         </w:behaviors>
-        <w:guid w:val="{C0C131F3-8EDB-4510-BC4B-312F1CC6DB62}"/>
+        <w:guid w:val="{6B74A58E-6D37-4691-A1D4-57A520413BA3}"/>
       </w:docPartPr>
       <w:docPartBody>
         <w:p>
           <w:pPr>
-            <w:pStyle w:val="2270C1B89D3F42C6A606103F75D10C29"/>
+            <w:pStyle w:val="FB2C8481BBA947E7B111F06C279E0370"/>
           </w:pPr>
           <w:r>
             <w:rPr>
@@ -8556,9 +8438,9 @@
     </w:docPart>
     <w:docPart>
       <w:docPartPr>
-        <w:name w:val="BCB521E967CB401ABBDF0FF0EADD4356"/>
+        <w:name w:val="C84D7D4F2BE74743BD06791F00E8F5B3"/>
         <w:category>
-          <w:name w:val="Allgemein"/>
+          <w:name w:val="Общие"/>
           <w:gallery w:val="placeholder"/>
         </w:category>
         <w:types>
@@ -8567,12 +8449,12 @@
         <w:behaviors>
           <w:behavior w:val="content"/>
         </w:behaviors>
-        <w:guid w:val="{79D11B3B-D845-4433-80E9-E45FF103343E}"/>
+        <w:guid w:val="{2C0B7833-0D62-494F-8BD1-03086FC4BE67}"/>
       </w:docPartPr>
       <w:docPartBody>
         <w:p>
           <w:pPr>
-            <w:pStyle w:val="BCB521E967CB401ABBDF0FF0EADD4356"/>
+            <w:pStyle w:val="C84D7D4F2BE74743BD06791F00E8F5B3"/>
           </w:pPr>
           <w:r>
             <w:rPr>
@@ -8585,9 +8467,9 @@
     </w:docPart>
     <w:docPart>
       <w:docPartPr>
-        <w:name w:val="52D06B78E3F84C5BB84BB78A8552D279"/>
+        <w:name w:val="48D4B42445C1493EBC76867BB6187892"/>
         <w:category>
-          <w:name w:val="Allgemein"/>
+          <w:name w:val="Общие"/>
           <w:gallery w:val="placeholder"/>
         </w:category>
         <w:types>
@@ -8596,12 +8478,12 @@
         <w:behaviors>
           <w:behavior w:val="content"/>
         </w:behaviors>
-        <w:guid w:val="{ABDBD2BB-E02A-44E1-9AB3-4B7B7D79A483}"/>
+        <w:guid w:val="{E719943B-74BE-464E-A13E-AF822AA03C1D}"/>
       </w:docPartPr>
       <w:docPartBody>
         <w:p>
           <w:pPr>
-            <w:pStyle w:val="52D06B78E3F84C5BB84BB78A8552D279"/>
+            <w:pStyle w:val="48D4B42445C1493EBC76867BB6187892"/>
           </w:pPr>
           <w:r>
             <w:rPr>
@@ -8614,9 +8496,9 @@
     </w:docPart>
     <w:docPart>
       <w:docPartPr>
-        <w:name w:val="5BD303F1340E48E79F9F9430C042E1B7"/>
+        <w:name w:val="9FF0347676C1456EA87E75BEA72C2EB5"/>
         <w:category>
-          <w:name w:val="Allgemein"/>
+          <w:name w:val="Общие"/>
           <w:gallery w:val="placeholder"/>
         </w:category>
         <w:types>
@@ -8625,12 +8507,12 @@
         <w:behaviors>
           <w:behavior w:val="content"/>
         </w:behaviors>
-        <w:guid w:val="{CE7EDC55-3E11-4F59-9109-A6A49F2E1D57}"/>
+        <w:guid w:val="{47ECAA75-DBEC-4752-9ED2-5F1A460B4772}"/>
       </w:docPartPr>
       <w:docPartBody>
         <w:p>
           <w:pPr>
-            <w:pStyle w:val="5BD303F1340E48E79F9F9430C042E1B7"/>
+            <w:pStyle w:val="9FF0347676C1456EA87E75BEA72C2EB5"/>
           </w:pPr>
           <w:r>
             <w:rPr>
@@ -8643,9 +8525,9 @@
     </w:docPart>
     <w:docPart>
       <w:docPartPr>
-        <w:name w:val="F1F490F33F2E49E0938B928D4B9CE822"/>
+        <w:name w:val="981FDEBDFA764FFD8AF4B1E2B5886A9B"/>
         <w:category>
-          <w:name w:val="Allgemein"/>
+          <w:name w:val="Общие"/>
           <w:gallery w:val="placeholder"/>
         </w:category>
         <w:types>
@@ -8654,12 +8536,12 @@
         <w:behaviors>
           <w:behavior w:val="content"/>
         </w:behaviors>
-        <w:guid w:val="{E3D0EE83-E9FB-4FEB-92DC-18567C2B8043}"/>
+        <w:guid w:val="{D73020AF-C71D-42D1-9A05-D380939335F1}"/>
       </w:docPartPr>
       <w:docPartBody>
         <w:p>
           <w:pPr>
-            <w:pStyle w:val="F1F490F33F2E49E0938B928D4B9CE822"/>
+            <w:pStyle w:val="981FDEBDFA764FFD8AF4B1E2B5886A9B"/>
           </w:pPr>
           <w:r>
             <w:rPr>
@@ -8672,9 +8554,9 @@
     </w:docPart>
     <w:docPart>
       <w:docPartPr>
-        <w:name w:val="6C841A87C93446F2A4339A22B32E3898"/>
+        <w:name w:val="60FDC92F222B4D9C9D34E59CC833AB63"/>
         <w:category>
-          <w:name w:val="Allgemein"/>
+          <w:name w:val="Общие"/>
           <w:gallery w:val="placeholder"/>
         </w:category>
         <w:types>
@@ -8683,12 +8565,12 @@
         <w:behaviors>
           <w:behavior w:val="content"/>
         </w:behaviors>
-        <w:guid w:val="{08559CC0-F3CB-4622-92F9-83D066A6F835}"/>
+        <w:guid w:val="{CC3F94A8-36F8-40DA-95AA-2F63DCDBC4A9}"/>
       </w:docPartPr>
       <w:docPartBody>
         <w:p>
           <w:pPr>
-            <w:pStyle w:val="6C841A87C93446F2A4339A22B32E3898"/>
+            <w:pStyle w:val="60FDC92F222B4D9C9D34E59CC833AB63"/>
           </w:pPr>
           <w:r>
             <w:rPr>
@@ -8701,9 +8583,9 @@
     </w:docPart>
     <w:docPart>
       <w:docPartPr>
-        <w:name w:val="977A2B2755A64D3A97C5D9F95328519B"/>
+        <w:name w:val="7FF3FBDFEAF9425AA7E347A55D038E15"/>
         <w:category>
-          <w:name w:val="Allgemein"/>
+          <w:name w:val="Общие"/>
           <w:gallery w:val="placeholder"/>
         </w:category>
         <w:types>
@@ -8712,12 +8594,12 @@
         <w:behaviors>
           <w:behavior w:val="content"/>
         </w:behaviors>
-        <w:guid w:val="{89DA6B7B-6B47-43E7-A880-59F0B7F4D6E3}"/>
+        <w:guid w:val="{5067C4BB-5808-4330-B2CD-309AB6A74E4B}"/>
       </w:docPartPr>
       <w:docPartBody>
         <w:p>
           <w:pPr>
-            <w:pStyle w:val="977A2B2755A64D3A97C5D9F95328519B"/>
+            <w:pStyle w:val="7FF3FBDFEAF9425AA7E347A55D038E15"/>
           </w:pPr>
           <w:r>
             <w:rPr>
@@ -8730,9 +8612,9 @@
     </w:docPart>
     <w:docPart>
       <w:docPartPr>
-        <w:name w:val="EFEF0ECDEF4C49DBB49C1ECDA72D9882"/>
+        <w:name w:val="F3930378195A442DA7A3757DCF6DBC62"/>
         <w:category>
-          <w:name w:val="Allgemein"/>
+          <w:name w:val="Общие"/>
           <w:gallery w:val="placeholder"/>
         </w:category>
         <w:types>
@@ -8741,12 +8623,12 @@
         <w:behaviors>
           <w:behavior w:val="content"/>
         </w:behaviors>
-        <w:guid w:val="{F1F5E9A0-273F-4C55-A455-E7C6D468AB6F}"/>
+        <w:guid w:val="{0E3A51A9-5E33-4389-9C8F-CF0C5D596698}"/>
       </w:docPartPr>
       <w:docPartBody>
         <w:p>
           <w:pPr>
-            <w:pStyle w:val="EFEF0ECDEF4C49DBB49C1ECDA72D9882"/>
+            <w:pStyle w:val="F3930378195A442DA7A3757DCF6DBC62"/>
           </w:pPr>
           <w:r>
             <w:rPr>
@@ -8759,9 +8641,9 @@
     </w:docPart>
     <w:docPart>
       <w:docPartPr>
-        <w:name w:val="BB3792B2C4D240C8BA0738E9A3123E2A"/>
+        <w:name w:val="81B95F363B2D455FA160FCF7490B730B"/>
         <w:category>
-          <w:name w:val="Allgemein"/>
+          <w:name w:val="Общие"/>
           <w:gallery w:val="placeholder"/>
         </w:category>
         <w:types>
@@ -8770,12 +8652,12 @@
         <w:behaviors>
           <w:behavior w:val="content"/>
         </w:behaviors>
-        <w:guid w:val="{74DDD36E-B776-4A8B-BA55-C6FB1F394D48}"/>
+        <w:guid w:val="{D2561101-4ACC-495E-B640-9415B9EE45FD}"/>
       </w:docPartPr>
       <w:docPartBody>
         <w:p>
           <w:pPr>
-            <w:pStyle w:val="BB3792B2C4D240C8BA0738E9A3123E2A"/>
+            <w:pStyle w:val="81B95F363B2D455FA160FCF7490B730B"/>
           </w:pPr>
           <w:r>
             <w:rPr>
@@ -8788,9 +8670,9 @@
     </w:docPart>
     <w:docPart>
       <w:docPartPr>
-        <w:name w:val="FFD65D5EFABD4291B92279F64DAB29DF"/>
+        <w:name w:val="8B06044F6A274ABCBEC6E0A81489A043"/>
         <w:category>
-          <w:name w:val="Allgemein"/>
+          <w:name w:val="Общие"/>
           <w:gallery w:val="placeholder"/>
         </w:category>
         <w:types>
@@ -8799,12 +8681,12 @@
         <w:behaviors>
           <w:behavior w:val="content"/>
         </w:behaviors>
-        <w:guid w:val="{4BC6BFDA-5124-409F-BFC5-AC99D43CFCAD}"/>
+        <w:guid w:val="{CB9AEC0D-5503-484F-A3A1-E5E99FFBBE93}"/>
       </w:docPartPr>
       <w:docPartBody>
         <w:p>
           <w:pPr>
-            <w:pStyle w:val="FFD65D5EFABD4291B92279F64DAB29DF"/>
+            <w:pStyle w:val="8B06044F6A274ABCBEC6E0A81489A043"/>
           </w:pPr>
           <w:r>
             <w:rPr>
@@ -8817,9 +8699,9 @@
     </w:docPart>
     <w:docPart>
       <w:docPartPr>
-        <w:name w:val="A6DE40FCDF374B268CECF2EB6839A34D"/>
+        <w:name w:val="7DA932228FD542859279DD91FB8F9703"/>
         <w:category>
-          <w:name w:val="Allgemein"/>
+          <w:name w:val="Общие"/>
           <w:gallery w:val="placeholder"/>
         </w:category>
         <w:types>
@@ -8828,12 +8710,12 @@
         <w:behaviors>
           <w:behavior w:val="content"/>
         </w:behaviors>
-        <w:guid w:val="{A10C51C5-B5B9-45A0-8830-1DA2F9666161}"/>
+        <w:guid w:val="{A30452C0-6701-494D-9CDF-978A74776082}"/>
       </w:docPartPr>
       <w:docPartBody>
         <w:p>
           <w:pPr>
-            <w:pStyle w:val="A6DE40FCDF374B268CECF2EB6839A34D"/>
+            <w:pStyle w:val="7DA932228FD542859279DD91FB8F9703"/>
           </w:pPr>
           <w:r>
             <w:rPr>
@@ -8846,9 +8728,9 @@
     </w:docPart>
     <w:docPart>
       <w:docPartPr>
-        <w:name w:val="321D50EE8B184E51B5EBC8041DAF621D"/>
+        <w:name w:val="17FCA8A060FF45ED9BBAE92EE725EEC9"/>
         <w:category>
-          <w:name w:val="Allgemein"/>
+          <w:name w:val="Общие"/>
           <w:gallery w:val="placeholder"/>
         </w:category>
         <w:types>
@@ -8857,12 +8739,12 @@
         <w:behaviors>
           <w:behavior w:val="content"/>
         </w:behaviors>
-        <w:guid w:val="{B994A5C8-59C5-467D-827B-444E20B75F0A}"/>
+        <w:guid w:val="{0B9BDD6D-011E-43E2-9BEA-6A332064C36E}"/>
       </w:docPartPr>
       <w:docPartBody>
         <w:p>
           <w:pPr>
-            <w:pStyle w:val="321D50EE8B184E51B5EBC8041DAF621D"/>
+            <w:pStyle w:val="17FCA8A060FF45ED9BBAE92EE725EEC9"/>
           </w:pPr>
           <w:r>
             <w:rPr>
@@ -8875,9 +8757,9 @@
     </w:docPart>
     <w:docPart>
       <w:docPartPr>
-        <w:name w:val="56401B12FA804CBD984671C77983108A"/>
+        <w:name w:val="B12037D8C7CC4199B290CD2A2F851438"/>
         <w:category>
-          <w:name w:val="Allgemein"/>
+          <w:name w:val="Общие"/>
           <w:gallery w:val="placeholder"/>
         </w:category>
         <w:types>
@@ -8886,12 +8768,12 @@
         <w:behaviors>
           <w:behavior w:val="content"/>
         </w:behaviors>
-        <w:guid w:val="{117CD885-1B5B-4070-82D3-687576B7CD6C}"/>
+        <w:guid w:val="{D9CD0940-437E-4117-833C-4EC65383A934}"/>
       </w:docPartPr>
       <w:docPartBody>
         <w:p>
           <w:pPr>
-            <w:pStyle w:val="56401B12FA804CBD984671C77983108A"/>
+            <w:pStyle w:val="B12037D8C7CC4199B290CD2A2F851438"/>
           </w:pPr>
           <w:r>
             <w:rPr>
@@ -8904,9 +8786,9 @@
     </w:docPart>
     <w:docPart>
       <w:docPartPr>
-        <w:name w:val="806F6AA4DFCB47E99BEBC40B86EA3399"/>
+        <w:name w:val="048115D719AE4F55A1C1DC35C7BB3065"/>
         <w:category>
-          <w:name w:val="Allgemein"/>
+          <w:name w:val="Общие"/>
           <w:gallery w:val="placeholder"/>
         </w:category>
         <w:types>
@@ -8915,12 +8797,12 @@
         <w:behaviors>
           <w:behavior w:val="content"/>
         </w:behaviors>
-        <w:guid w:val="{F3ECB2BB-513C-45C8-9A81-E01D6AD7413D}"/>
+        <w:guid w:val="{FC710721-E5F0-4273-8ED3-CF61A47FC78F}"/>
       </w:docPartPr>
       <w:docPartBody>
         <w:p>
           <w:pPr>
-            <w:pStyle w:val="806F6AA4DFCB47E99BEBC40B86EA3399"/>
+            <w:pStyle w:val="048115D719AE4F55A1C1DC35C7BB3065"/>
           </w:pPr>
           <w:r>
             <w:rPr>
@@ -8933,9 +8815,9 @@
     </w:docPart>
     <w:docPart>
       <w:docPartPr>
-        <w:name w:val="9D5C71162E3440FB9D4E1BA3CDCBBB49"/>
+        <w:name w:val="8E050E1025DA4E8CA6A466747C377176"/>
         <w:category>
-          <w:name w:val="Allgemein"/>
+          <w:name w:val="Общие"/>
           <w:gallery w:val="placeholder"/>
         </w:category>
         <w:types>
@@ -8944,12 +8826,12 @@
         <w:behaviors>
           <w:behavior w:val="content"/>
         </w:behaviors>
-        <w:guid w:val="{BB6EF1D7-C18E-40B4-AC92-33E4BB9DCB72}"/>
+        <w:guid w:val="{A280BB94-F3C6-4150-AB8B-538DF30257AF}"/>
       </w:docPartPr>
       <w:docPartBody>
         <w:p>
           <w:pPr>
-            <w:pStyle w:val="9D5C71162E3440FB9D4E1BA3CDCBBB49"/>
+            <w:pStyle w:val="8E050E1025DA4E8CA6A466747C377176"/>
           </w:pPr>
           <w:r>
             <w:rPr>
@@ -8962,9 +8844,9 @@
     </w:docPart>
     <w:docPart>
       <w:docPartPr>
-        <w:name w:val="35056E0CF02F4B179A0E5B3BC61512CF"/>
+        <w:name w:val="EAC4B3834F0949D98285583B9BD29ED6"/>
         <w:category>
-          <w:name w:val="Allgemein"/>
+          <w:name w:val="Общие"/>
           <w:gallery w:val="placeholder"/>
         </w:category>
         <w:types>
@@ -8973,12 +8855,12 @@
         <w:behaviors>
           <w:behavior w:val="content"/>
         </w:behaviors>
-        <w:guid w:val="{606B35FC-85D6-4E5A-B3E0-2D2A83F2F023}"/>
+        <w:guid w:val="{50445208-A95B-4874-9FD7-59F77343CDDF}"/>
       </w:docPartPr>
       <w:docPartBody>
         <w:p>
           <w:pPr>
-            <w:pStyle w:val="35056E0CF02F4B179A0E5B3BC61512CF"/>
+            <w:pStyle w:val="EAC4B3834F0949D98285583B9BD29ED6"/>
           </w:pPr>
           <w:r>
             <w:rPr>
@@ -8991,9 +8873,9 @@
     </w:docPart>
     <w:docPart>
       <w:docPartPr>
-        <w:name w:val="00BC41BDC2F840489BC929D77B6C3826"/>
+        <w:name w:val="B0EAD3DBCC834D638C8243D9AEFAD891"/>
         <w:category>
-          <w:name w:val="Allgemein"/>
+          <w:name w:val="Общие"/>
           <w:gallery w:val="placeholder"/>
         </w:category>
         <w:types>
@@ -9002,12 +8884,12 @@
         <w:behaviors>
           <w:behavior w:val="content"/>
         </w:behaviors>
-        <w:guid w:val="{9A71D3AB-8DD5-4E4D-B0EA-D97198BD6AFE}"/>
+        <w:guid w:val="{56275EC5-96FD-4DEB-B4E7-323A28352890}"/>
       </w:docPartPr>
       <w:docPartBody>
         <w:p>
           <w:pPr>
-            <w:pStyle w:val="00BC41BDC2F840489BC929D77B6C3826"/>
+            <w:pStyle w:val="B0EAD3DBCC834D638C8243D9AEFAD891"/>
           </w:pPr>
           <w:r>
             <w:rPr>
@@ -9020,9 +8902,9 @@
     </w:docPart>
     <w:docPart>
       <w:docPartPr>
-        <w:name w:val="6A0C4DA0EC2940D682B092244BBAEDBC"/>
+        <w:name w:val="18B7D55E0A8347FAB8F67C1B0B0F4BE1"/>
         <w:category>
-          <w:name w:val="Allgemein"/>
+          <w:name w:val="Общие"/>
           <w:gallery w:val="placeholder"/>
         </w:category>
         <w:types>
@@ -9031,12 +8913,12 @@
         <w:behaviors>
           <w:behavior w:val="content"/>
         </w:behaviors>
-        <w:guid w:val="{EC3EDF28-AFD2-4D0A-9D75-1BE4DE18A9A8}"/>
+        <w:guid w:val="{A942E24D-B243-479B-8253-F694DFDB0984}"/>
       </w:docPartPr>
       <w:docPartBody>
         <w:p>
           <w:pPr>
-            <w:pStyle w:val="6A0C4DA0EC2940D682B092244BBAEDBC"/>
+            <w:pStyle w:val="18B7D55E0A8347FAB8F67C1B0B0F4BE1"/>
           </w:pPr>
           <w:r>
             <w:rPr>
@@ -9049,9 +8931,9 @@
     </w:docPart>
     <w:docPart>
       <w:docPartPr>
-        <w:name w:val="23CC5B678E0C4EABA833BE1F6266072F"/>
+        <w:name w:val="30188A389CBB4C9F8FF24E79D88AC974"/>
         <w:category>
-          <w:name w:val="Allgemein"/>
+          <w:name w:val="Общие"/>
           <w:gallery w:val="placeholder"/>
         </w:category>
         <w:types>
@@ -9060,12 +8942,12 @@
         <w:behaviors>
           <w:behavior w:val="content"/>
         </w:behaviors>
-        <w:guid w:val="{511AFF89-37FB-4D1F-80DB-0C78547EEB3F}"/>
+        <w:guid w:val="{04018EFC-00D0-4966-AB81-243FA77163FF}"/>
       </w:docPartPr>
       <w:docPartBody>
         <w:p>
           <w:pPr>
-            <w:pStyle w:val="23CC5B678E0C4EABA833BE1F6266072F"/>
+            <w:pStyle w:val="30188A389CBB4C9F8FF24E79D88AC974"/>
           </w:pPr>
           <w:r>
             <w:rPr>
@@ -9078,9 +8960,9 @@
     </w:docPart>
     <w:docPart>
       <w:docPartPr>
-        <w:name w:val="B0AF5669B7CB4ABAAE7230B98F5DF7CD"/>
+        <w:name w:val="D1181C485D954988A458DB336879E74B"/>
         <w:category>
-          <w:name w:val="Allgemein"/>
+          <w:name w:val="Общие"/>
           <w:gallery w:val="placeholder"/>
         </w:category>
         <w:types>
@@ -9089,12 +8971,41 @@
         <w:behaviors>
           <w:behavior w:val="content"/>
         </w:behaviors>
-        <w:guid w:val="{B57DF5F1-8FC1-4E22-A960-AB5F5A5ADAF4}"/>
+        <w:guid w:val="{9168D799-E143-4457-8934-73EC61BF7911}"/>
       </w:docPartPr>
       <w:docPartBody>
         <w:p>
           <w:pPr>
-            <w:pStyle w:val="B0AF5669B7CB4ABAAE7230B98F5DF7CD"/>
+            <w:pStyle w:val="D1181C485D954988A458DB336879E74B"/>
+          </w:pPr>
+          <w:r>
+            <w:rPr>
+              <w:rStyle w:val="a3"/>
+            </w:rPr>
+            <w:t>Bitte die Niveaustufe auswählen, auf der überwiegend gelernt wurde.</w:t>
+          </w:r>
+        </w:p>
+      </w:docPartBody>
+    </w:docPart>
+    <w:docPart>
+      <w:docPartPr>
+        <w:name w:val="0C0AE632A0CB441AB843CECBBCF8E42A"/>
+        <w:category>
+          <w:name w:val="Общие"/>
+          <w:gallery w:val="placeholder"/>
+        </w:category>
+        <w:types>
+          <w:type w:val="bbPlcHdr"/>
+        </w:types>
+        <w:behaviors>
+          <w:behavior w:val="content"/>
+        </w:behaviors>
+        <w:guid w:val="{74E17CDB-D068-4B93-805F-773EF8B9F3C0}"/>
+      </w:docPartPr>
+      <w:docPartBody>
+        <w:p>
+          <w:pPr>
+            <w:pStyle w:val="0C0AE632A0CB441AB843CECBBCF8E42A"/>
           </w:pPr>
           <w:r>
             <w:rPr>
@@ -9107,9 +9018,9 @@
     </w:docPart>
     <w:docPart>
       <w:docPartPr>
-        <w:name w:val="CA3B48DB13DA42AEB1A3ABC0BE49FDD2"/>
+        <w:name w:val="0671772261BB4A20AC6798881E5A1981"/>
         <w:category>
-          <w:name w:val="Allgemein"/>
+          <w:name w:val="Общие"/>
           <w:gallery w:val="placeholder"/>
         </w:category>
         <w:types>
@@ -9118,12 +9029,41 @@
         <w:behaviors>
           <w:behavior w:val="content"/>
         </w:behaviors>
-        <w:guid w:val="{7D086A22-736F-4630-A4D1-10E98A96AF21}"/>
+        <w:guid w:val="{DBF9CDAA-0011-4D46-82C8-2DEDAEB1C819}"/>
       </w:docPartPr>
       <w:docPartBody>
         <w:p>
           <w:pPr>
-            <w:pStyle w:val="CA3B48DB13DA42AEB1A3ABC0BE49FDD2"/>
+            <w:pStyle w:val="0671772261BB4A20AC6798881E5A1981"/>
+          </w:pPr>
+          <w:r>
+            <w:rPr>
+              <w:rStyle w:val="a3"/>
+            </w:rPr>
+            <w:t>Bitte die Niveaustufe auswählen, auf der überwiegend gelernt wurde.</w:t>
+          </w:r>
+        </w:p>
+      </w:docPartBody>
+    </w:docPart>
+    <w:docPart>
+      <w:docPartPr>
+        <w:name w:val="F7628C4855044F5D8DD191F23F0BA53F"/>
+        <w:category>
+          <w:name w:val="Общие"/>
+          <w:gallery w:val="placeholder"/>
+        </w:category>
+        <w:types>
+          <w:type w:val="bbPlcHdr"/>
+        </w:types>
+        <w:behaviors>
+          <w:behavior w:val="content"/>
+        </w:behaviors>
+        <w:guid w:val="{5ABF050B-2F0F-4DA6-96A7-5F10700FEFF1}"/>
+      </w:docPartPr>
+      <w:docPartBody>
+        <w:p>
+          <w:pPr>
+            <w:pStyle w:val="F7628C4855044F5D8DD191F23F0BA53F"/>
           </w:pPr>
           <w:r>
             <w:rPr>
@@ -9136,9 +9076,9 @@
     </w:docPart>
     <w:docPart>
       <w:docPartPr>
-        <w:name w:val="6FD35C20EB4C4311B614FB129993233A"/>
+        <w:name w:val="0FF3B9229714486796903C10A768D759"/>
         <w:category>
-          <w:name w:val="Allgemein"/>
+          <w:name w:val="Общие"/>
           <w:gallery w:val="placeholder"/>
         </w:category>
         <w:types>
@@ -9147,12 +9087,43 @@
         <w:behaviors>
           <w:behavior w:val="content"/>
         </w:behaviors>
-        <w:guid w:val="{68487537-50EE-4DD9-8E4F-F041FDF673E1}"/>
+        <w:guid w:val="{E65A6BFE-5ABC-4712-AB0B-7F3AA9BE66D1}"/>
       </w:docPartPr>
       <w:docPartBody>
         <w:p>
           <w:pPr>
-            <w:pStyle w:val="6FD35C20EB4C4311B614FB129993233A"/>
+            <w:pStyle w:val="0FF3B9229714486796903C10A768D759"/>
+          </w:pPr>
+          <w:r>
+            <w:rPr>
+              <w:rStyle w:val="a3"/>
+              <w:rFonts w:ascii="Arial" w:hAnsi="Arial" w:cs="Arial"/>
+              <w:sz w:val="18"/>
+            </w:rPr>
+            <w:t>Bitte die Niveaustufe auswählen.</w:t>
+          </w:r>
+        </w:p>
+      </w:docPartBody>
+    </w:docPart>
+    <w:docPart>
+      <w:docPartPr>
+        <w:name w:val="F53381C82DBD43808F8FE881F65197ED"/>
+        <w:category>
+          <w:name w:val="Общие"/>
+          <w:gallery w:val="placeholder"/>
+        </w:category>
+        <w:types>
+          <w:type w:val="bbPlcHdr"/>
+        </w:types>
+        <w:behaviors>
+          <w:behavior w:val="content"/>
+        </w:behaviors>
+        <w:guid w:val="{BE9236EE-DEF1-459A-AF81-86B5036DF296}"/>
+      </w:docPartPr>
+      <w:docPartBody>
+        <w:p>
+          <w:pPr>
+            <w:pStyle w:val="F53381C82DBD43808F8FE881F65197ED"/>
           </w:pPr>
           <w:r>
             <w:rPr>
@@ -9177,9 +9148,9 @@
     </w:docPart>
     <w:docPart>
       <w:docPartPr>
-        <w:name w:val="751EC88CB48243F79AE74619B3FA9043"/>
+        <w:name w:val="21584D306E764C7BB94DC814ED453171"/>
         <w:category>
-          <w:name w:val="Allgemein"/>
+          <w:name w:val="Общие"/>
           <w:gallery w:val="placeholder"/>
         </w:category>
         <w:types>
@@ -9188,12 +9159,12 @@
         <w:behaviors>
           <w:behavior w:val="content"/>
         </w:behaviors>
-        <w:guid w:val="{F7DC3DC1-9B21-42B2-B6E0-A788A5ECABDB}"/>
+        <w:guid w:val="{BA5DA0AA-103F-4ADB-BCC1-974DA53A2AE2}"/>
       </w:docPartPr>
       <w:docPartBody>
         <w:p>
           <w:pPr>
-            <w:pStyle w:val="751EC88CB48243F79AE74619B3FA9043"/>
+            <w:pStyle w:val="21584D306E764C7BB94DC814ED453171"/>
           </w:pPr>
           <w:r>
             <w:rPr>
@@ -9224,9 +9195,9 @@
     </w:docPart>
     <w:docPart>
       <w:docPartPr>
-        <w:name w:val="B177B57EED3D4F8D8AD448C5FFB6B119"/>
+        <w:name w:val="C2DF43ED9DE64DDB9ECA741F8E2D5844"/>
         <w:category>
-          <w:name w:val="Allgemein"/>
+          <w:name w:val="Общие"/>
           <w:gallery w:val="placeholder"/>
         </w:category>
         <w:types>
@@ -9235,12 +9206,12 @@
         <w:behaviors>
           <w:behavior w:val="content"/>
         </w:behaviors>
-        <w:guid w:val="{E3BE4673-353A-496E-8A2A-8461AA0C64EF}"/>
+        <w:guid w:val="{E72D0460-1B2C-49F2-B672-9259D3351CE3}"/>
       </w:docPartPr>
       <w:docPartBody>
         <w:p>
           <w:pPr>
-            <w:pStyle w:val="B177B57EED3D4F8D8AD448C5FFB6B119"/>
+            <w:pStyle w:val="C2DF43ED9DE64DDB9ECA741F8E2D5844"/>
           </w:pPr>
           <w:r>
             <w:rPr>
@@ -9253,9 +9224,9 @@
     </w:docPart>
     <w:docPart>
       <w:docPartPr>
-        <w:name w:val="99FA9435D911402289ADCAAA9046D713"/>
+        <w:name w:val="E74C015CCE80466BB31EFE1BB7867F98"/>
         <w:category>
-          <w:name w:val="Allgemein"/>
+          <w:name w:val="Общие"/>
           <w:gallery w:val="placeholder"/>
         </w:category>
         <w:types>
@@ -9264,12 +9235,12 @@
         <w:behaviors>
           <w:behavior w:val="content"/>
         </w:behaviors>
-        <w:guid w:val="{20D92E56-DAF0-4878-BD99-2304BB1783E9}"/>
+        <w:guid w:val="{5095F78E-B9DA-470B-A1FF-973631D587D3}"/>
       </w:docPartPr>
       <w:docPartBody>
         <w:p>
           <w:pPr>
-            <w:pStyle w:val="99FA9435D911402289ADCAAA9046D713"/>
+            <w:pStyle w:val="E74C015CCE80466BB31EFE1BB7867F98"/>
           </w:pPr>
           <w:r>
             <w:rPr>
@@ -9282,9 +9253,9 @@
     </w:docPart>
     <w:docPart>
       <w:docPartPr>
-        <w:name w:val="6F46189D296348AEA271BB625447D29B"/>
+        <w:name w:val="5A011715CCE44AD688B01B574391FBE0"/>
         <w:category>
-          <w:name w:val="Allgemein"/>
+          <w:name w:val="Общие"/>
           <w:gallery w:val="placeholder"/>
         </w:category>
         <w:types>
@@ -9293,12 +9264,12 @@
         <w:behaviors>
           <w:behavior w:val="content"/>
         </w:behaviors>
-        <w:guid w:val="{08CBB510-A795-46AE-AC47-B3BD6A08CE5C}"/>
+        <w:guid w:val="{77F1FE06-E7A9-493D-8DE9-FFE78976A269}"/>
       </w:docPartPr>
       <w:docPartBody>
         <w:p>
           <w:pPr>
-            <w:pStyle w:val="6F46189D296348AEA271BB625447D29B"/>
+            <w:pStyle w:val="5A011715CCE44AD688B01B574391FBE0"/>
           </w:pPr>
           <w:r>
             <w:rPr>
@@ -9329,9 +9300,9 @@
     </w:docPart>
     <w:docPart>
       <w:docPartPr>
-        <w:name w:val="6E171F92C8894C318A71F58B640AAEF1"/>
+        <w:name w:val="4628D53996A64935AFA0710DA57FC88A"/>
         <w:category>
-          <w:name w:val="Allgemein"/>
+          <w:name w:val="Общие"/>
           <w:gallery w:val="placeholder"/>
         </w:category>
         <w:types>
@@ -9340,12 +9311,12 @@
         <w:behaviors>
           <w:behavior w:val="content"/>
         </w:behaviors>
-        <w:guid w:val="{26F7EF4D-EC71-4006-AAE1-CD04C41369D8}"/>
+        <w:guid w:val="{C896162F-9573-4338-8F1F-3268B435EDBD}"/>
       </w:docPartPr>
       <w:docPartBody>
         <w:p>
           <w:pPr>
-            <w:pStyle w:val="6E171F92C8894C318A71F58B640AAEF1"/>
+            <w:pStyle w:val="4628D53996A64935AFA0710DA57FC88A"/>
           </w:pPr>
           <w:r>
             <w:rPr>
@@ -9358,9 +9329,9 @@
     </w:docPart>
     <w:docPart>
       <w:docPartPr>
-        <w:name w:val="D1A799991D414047BA8CF731715980A0"/>
+        <w:name w:val="F0FA5146B59A4D04A9FEF7C5D6D6AB00"/>
         <w:category>
-          <w:name w:val="Allgemein"/>
+          <w:name w:val="Общие"/>
           <w:gallery w:val="placeholder"/>
         </w:category>
         <w:types>
@@ -9369,12 +9340,12 @@
         <w:behaviors>
           <w:behavior w:val="content"/>
         </w:behaviors>
-        <w:guid w:val="{B3382986-9196-46B5-A55F-84D45B023883}"/>
+        <w:guid w:val="{DA5836EA-9156-40D7-9058-3BC62D930519}"/>
       </w:docPartPr>
       <w:docPartBody>
         <w:p>
           <w:pPr>
-            <w:pStyle w:val="D1A799991D414047BA8CF731715980A0"/>
+            <w:pStyle w:val="F0FA5146B59A4D04A9FEF7C5D6D6AB00"/>
           </w:pPr>
           <w:r>
             <w:rPr>
@@ -9387,9 +9358,9 @@
     </w:docPart>
     <w:docPart>
       <w:docPartPr>
-        <w:name w:val="A25EB72103A045F9A174ED3C499E2BC2"/>
+        <w:name w:val="C39984A867A244A89B20B4D08AB88970"/>
         <w:category>
-          <w:name w:val="Allgemein"/>
+          <w:name w:val="Общие"/>
           <w:gallery w:val="placeholder"/>
         </w:category>
         <w:types>
@@ -9398,12 +9369,12 @@
         <w:behaviors>
           <w:behavior w:val="content"/>
         </w:behaviors>
-        <w:guid w:val="{F016CBDF-5305-41D3-B166-A718BB4772C3}"/>
+        <w:guid w:val="{685D366A-8EF1-4487-9BBC-E5AA3AA420E3}"/>
       </w:docPartPr>
       <w:docPartBody>
         <w:p>
           <w:pPr>
-            <w:pStyle w:val="A25EB72103A045F9A174ED3C499E2BC2"/>
+            <w:pStyle w:val="C39984A867A244A89B20B4D08AB88970"/>
           </w:pPr>
           <w:r>
             <w:rPr>
@@ -9416,9 +9387,9 @@
     </w:docPart>
     <w:docPart>
       <w:docPartPr>
-        <w:name w:val="7C3C69B778874D0D9CF8E81BDC5B3A2C"/>
+        <w:name w:val="5776E12ADE7C4920AEC01D9C4AC16F7E"/>
         <w:category>
-          <w:name w:val="Allgemein"/>
+          <w:name w:val="Общие"/>
           <w:gallery w:val="placeholder"/>
         </w:category>
         <w:types>
@@ -9427,12 +9398,12 @@
         <w:behaviors>
           <w:behavior w:val="content"/>
         </w:behaviors>
-        <w:guid w:val="{E230696D-668F-46F0-BFBF-8DF19760DF8F}"/>
+        <w:guid w:val="{F5665F1D-30DB-42C2-B856-43B5B78554D8}"/>
       </w:docPartPr>
       <w:docPartBody>
         <w:p>
           <w:pPr>
-            <w:pStyle w:val="7C3C69B778874D0D9CF8E81BDC5B3A2C"/>
+            <w:pStyle w:val="5776E12ADE7C4920AEC01D9C4AC16F7E"/>
           </w:pPr>
           <w:r>
             <w:rPr>
@@ -9446,7 +9417,7 @@
     </w:docPart>
     <w:docPart>
       <w:docPartPr>
-        <w:name w:val="46BAA7DFE99F453BB049FF9C1B67E34A"/>
+        <w:name w:val="18C2A7DB9EC04C738542BD37A4EB884D"/>
         <w:category>
           <w:name w:val="Общие"/>
           <w:gallery w:val="placeholder"/>
@@ -9457,76 +9428,19 @@
         <w:behaviors>
           <w:behavior w:val="content"/>
         </w:behaviors>
-        <w:guid w:val="{EAC6829C-B5AB-41E5-8CAE-3DF3AC8ED387}"/>
+        <w:guid w:val="{3B174FBE-4E9E-48C2-8B21-7D2620574D34}"/>
       </w:docPartPr>
       <w:docPartBody>
         <w:p>
           <w:pPr>
-            <w:pStyle w:val="46BAA7DFE99F453BB049FF9C1B67E34A"/>
+            <w:pStyle w:val="18C2A7DB9EC04C738542BD37A4EB884D"/>
           </w:pPr>
           <w:r>
             <w:rPr>
               <w:rStyle w:val="a3"/>
+              <w:sz w:val="16"/>
             </w:rPr>
-            <w:t>Bitte die Niveaustufe auswählen, auf der überwiegend gelernt wurde.</w:t>
-          </w:r>
-        </w:p>
-      </w:docPartBody>
-    </w:docPart>
-    <w:docPart>
-      <w:docPartPr>
-        <w:name w:val="52D4ED71BA94423D89D09CEF45939656"/>
-        <w:category>
-          <w:name w:val="Общие"/>
-          <w:gallery w:val="placeholder"/>
-        </w:category>
-        <w:types>
-          <w:type w:val="bbPlcHdr"/>
-        </w:types>
-        <w:behaviors>
-          <w:behavior w:val="content"/>
-        </w:behaviors>
-        <w:guid w:val="{457F9DE9-6069-4598-98CB-9761A0569A5A}"/>
-      </w:docPartPr>
-      <w:docPartBody>
-        <w:p>
-          <w:pPr>
-            <w:pStyle w:val="52D4ED71BA94423D89D09CEF45939656"/>
-          </w:pPr>
-          <w:r>
-            <w:rPr>
-              <w:rStyle w:val="a3"/>
-            </w:rPr>
-            <w:t>Bitte die Niveaustufe auswählen, auf der überwiegend gelernt wurde.</w:t>
-          </w:r>
-        </w:p>
-      </w:docPartBody>
-    </w:docPart>
-    <w:docPart>
-      <w:docPartPr>
-        <w:name w:val="BE13DB8F69F74F4F86DBC2C119F08CB3"/>
-        <w:category>
-          <w:name w:val="Общие"/>
-          <w:gallery w:val="placeholder"/>
-        </w:category>
-        <w:types>
-          <w:type w:val="bbPlcHdr"/>
-        </w:types>
-        <w:behaviors>
-          <w:behavior w:val="content"/>
-        </w:behaviors>
-        <w:guid w:val="{8D932DAF-2FF3-4C41-84DF-052AED456336}"/>
-      </w:docPartPr>
-      <w:docPartBody>
-        <w:p>
-          <w:pPr>
-            <w:pStyle w:val="BE13DB8F69F74F4F86DBC2C119F08CB3"/>
-          </w:pPr>
-          <w:r>
-            <w:rPr>
-              <w:rStyle w:val="a3"/>
-            </w:rPr>
-            <w:t>Bitte die Niveaustufe auswählen, auf der überwiegend gelernt wurde.</w:t>
+            <w:t>Wählen Sie ein Element aus.</w:t>
           </w:r>
         </w:p>
       </w:docPartBody>
@@ -9606,8 +9520,7 @@
 <file path=word/glossary/settings.xml><?xml version="1.0" encoding="utf-8"?>
 <w:settings xmlns:mc="http://schemas.openxmlformats.org/markup-compatibility/2006" xmlns:o="urn:schemas-microsoft-com:office:office" xmlns:r="http://schemas.openxmlformats.org/officeDocument/2006/relationships" xmlns:m="http://schemas.openxmlformats.org/officeDocument/2006/math" xmlns:v="urn:schemas-microsoft-com:vml" xmlns:w10="urn:schemas-microsoft-com:office:word" xmlns:w="http://schemas.openxmlformats.org/wordprocessingml/2006/main" xmlns:w14="http://schemas.microsoft.com/office/word/2010/wordml" xmlns:w15="http://schemas.microsoft.com/office/word/2012/wordml" xmlns:w16cid="http://schemas.microsoft.com/office/word/2016/wordml/cid" xmlns:w16se="http://schemas.microsoft.com/office/word/2015/wordml/symex" xmlns:sl="http://schemas.openxmlformats.org/schemaLibrary/2006/main" mc:Ignorable="w14 w15 w16se w16cid">
   <w:view w:val="normal"/>
-  <w:defaultTabStop w:val="708"/>
-  <w:hyphenationZone w:val="425"/>
+  <w:defaultTabStop w:val="720"/>
   <w:characterSpacingControl w:val="doNotCompress"/>
   <w:compat>
     <w:useFELayout/>
@@ -9619,27 +9532,11 @@
     <w:compatSetting w:name="useWord2013TrackBottomHyphenation" w:uri="http://schemas.microsoft.com/office/word" w:val="0"/>
   </w:compat>
   <w:rsids>
-    <w:rsidRoot w:val="00E21A57"/>
-    <w:rsid w:val="000445D7"/>
-    <w:rsid w:val="000508A9"/>
-    <w:rsid w:val="000511C5"/>
-    <w:rsid w:val="00094B39"/>
-    <w:rsid w:val="000E14AB"/>
-    <w:rsid w:val="001165C9"/>
-    <w:rsid w:val="00292BF9"/>
-    <w:rsid w:val="00357958"/>
-    <w:rsid w:val="00571639"/>
-    <w:rsid w:val="0077058E"/>
-    <w:rsid w:val="008008BD"/>
-    <w:rsid w:val="00A84755"/>
-    <w:rsid w:val="00A9380D"/>
-    <w:rsid w:val="00AC131C"/>
-    <w:rsid w:val="00B2057B"/>
-    <w:rsid w:val="00CE0381"/>
-    <w:rsid w:val="00D333EA"/>
-    <w:rsid w:val="00DA515D"/>
-    <w:rsid w:val="00E21A57"/>
-    <w:rsid w:val="00EF1AC8"/>
+    <w:rsidRoot w:val="003D0D8C"/>
+    <w:rsid w:val="003D0D8C"/>
+    <w:rsid w:val="005C532B"/>
+    <w:rsid w:val="00AF1975"/>
+    <w:rsid w:val="00CD798D"/>
   </w:rsids>
   <m:mathPr>
     <m:mathFont m:val="Cambria Math"/>
@@ -9654,7 +9551,7 @@
     <m:intLim m:val="subSup"/>
     <m:naryLim m:val="undOvr"/>
   </m:mathPr>
-  <w:themeFontLang w:val="de-AT"/>
+  <w:themeFontLang w:val="ru-UA"/>
   <w:clrSchemeMapping w:bg1="light1" w:t1="dark1" w:bg2="light2" w:t2="dark2" w:accent1="accent1" w:accent2="accent2" w:accent3="accent3" w:accent4="accent4" w:accent5="accent5" w:accent6="accent6" w:hyperlink="hyperlink" w:followedHyperlink="followedHyperlink"/>
   <w:decimalSymbol w:val=","/>
   <w:listSeparator w:val=";"/>
@@ -9670,7 +9567,7 @@
         <w:rFonts w:asciiTheme="minorHAnsi" w:eastAsiaTheme="minorEastAsia" w:hAnsiTheme="minorHAnsi" w:cstheme="minorBidi"/>
         <w:sz w:val="22"/>
         <w:szCs w:val="22"/>
-        <w:lang w:val="de-AT" w:eastAsia="de-AT" w:bidi="ar-SA"/>
+        <w:lang w:val="ru-UA" w:eastAsia="ru-UA" w:bidi="ar-SA"/>
       </w:rPr>
     </w:rPrDefault>
     <w:pPrDefault>
@@ -9679,7 +9576,7 @@
       </w:pPr>
     </w:pPrDefault>
   </w:docDefaults>
-  <w:latentStyles w:defLockedState="0" w:defUIPriority="99" w:defSemiHidden="0" w:defUnhideWhenUsed="0" w:defQFormat="0" w:count="375">
+  <w:latentStyles w:defLockedState="0" w:defUIPriority="99" w:defSemiHidden="0" w:defUnhideWhenUsed="0" w:defQFormat="0" w:count="376">
     <w:lsdException w:name="Normal" w:uiPriority="0" w:qFormat="1"/>
     <w:lsdException w:name="heading 1" w:uiPriority="9" w:qFormat="1"/>
     <w:lsdException w:name="heading 2" w:semiHidden="1" w:uiPriority="9" w:unhideWhenUsed="1" w:qFormat="1"/>
@@ -10055,6 +9952,7 @@
     <w:lsdException w:name="Smart Hyperlink" w:semiHidden="1" w:unhideWhenUsed="1"/>
     <w:lsdException w:name="Hashtag" w:semiHidden="1" w:unhideWhenUsed="1"/>
     <w:lsdException w:name="Unresolved Mention" w:semiHidden="1" w:unhideWhenUsed="1"/>
+    <w:lsdException w:name="Smart Link" w:semiHidden="1" w:unhideWhenUsed="1"/>
   </w:latentStyles>
   <w:style w:type="paragraph" w:default="1" w:styleId="a">
     <w:name w:val="Normal"/>
@@ -10087,159 +9985,140 @@
     <w:semiHidden/>
     <w:unhideWhenUsed/>
   </w:style>
-  <w:style w:type="paragraph" w:customStyle="1" w:styleId="E7E55C5C3B754BC0ADE16316A043336F">
-    <w:name w:val="E7E55C5C3B754BC0ADE16316A043336F"/>
+  <w:style w:type="paragraph" w:customStyle="1" w:styleId="FDF805EE1534400FB32C55CBDFA01D54">
+    <w:name w:val="FDF805EE1534400FB32C55CBDFA01D54"/>
   </w:style>
   <w:style w:type="character" w:styleId="a3">
     <w:name w:val="Placeholder Text"/>
     <w:basedOn w:val="a0"/>
     <w:uiPriority w:val="99"/>
     <w:semiHidden/>
-    <w:rsid w:val="000511C5"/>
     <w:rPr>
       <w:color w:val="808080"/>
     </w:rPr>
   </w:style>
-  <w:style w:type="paragraph" w:customStyle="1" w:styleId="4969561AB61B4BFC95422E71BE820E9E">
-    <w:name w:val="4969561AB61B4BFC95422E71BE820E9E"/>
+  <w:style w:type="paragraph" w:customStyle="1" w:styleId="A1CCEC67F573478B8B7F1DCAE12ACB4D">
+    <w:name w:val="A1CCEC67F573478B8B7F1DCAE12ACB4D"/>
   </w:style>
-  <w:style w:type="paragraph" w:customStyle="1" w:styleId="E28BEDBF9BD4406CAF365763497B361D">
-    <w:name w:val="E28BEDBF9BD4406CAF365763497B361D"/>
+  <w:style w:type="paragraph" w:customStyle="1" w:styleId="CD9BC04D737645C9A37DA1E19B6FD570">
+    <w:name w:val="CD9BC04D737645C9A37DA1E19B6FD570"/>
   </w:style>
-  <w:style w:type="paragraph" w:customStyle="1" w:styleId="857E9DC13F2A4793B3C414679D640D5C">
-    <w:name w:val="857E9DC13F2A4793B3C414679D640D5C"/>
+  <w:style w:type="paragraph" w:customStyle="1" w:styleId="B46C0B3B54784287B5FC6A46D73FE992">
+    <w:name w:val="B46C0B3B54784287B5FC6A46D73FE992"/>
   </w:style>
-  <w:style w:type="paragraph" w:customStyle="1" w:styleId="9D1DDBBB459148D0B1BA332129758B22">
-    <w:name w:val="9D1DDBBB459148D0B1BA332129758B22"/>
+  <w:style w:type="paragraph" w:customStyle="1" w:styleId="063B20F2F177485DA395F7692D80B345">
+    <w:name w:val="063B20F2F177485DA395F7692D80B345"/>
   </w:style>
-  <w:style w:type="paragraph" w:customStyle="1" w:styleId="5FF9292ED84B4635A52CB490541D3DD7">
-    <w:name w:val="5FF9292ED84B4635A52CB490541D3DD7"/>
+  <w:style w:type="paragraph" w:customStyle="1" w:styleId="517D63231FA24FDCA5C5533F03C917CD">
+    <w:name w:val="517D63231FA24FDCA5C5533F03C917CD"/>
   </w:style>
-  <w:style w:type="paragraph" w:customStyle="1" w:styleId="0A681E3456394FDC8791774079F4582A">
-    <w:name w:val="0A681E3456394FDC8791774079F4582A"/>
+  <w:style w:type="paragraph" w:customStyle="1" w:styleId="473CB7F204714BDB81353D5143DD141A">
+    <w:name w:val="473CB7F204714BDB81353D5143DD141A"/>
   </w:style>
-  <w:style w:type="paragraph" w:customStyle="1" w:styleId="2EB30ED4880F43FB95A9BBCC84E155AF">
-    <w:name w:val="2EB30ED4880F43FB95A9BBCC84E155AF"/>
+  <w:style w:type="paragraph" w:customStyle="1" w:styleId="CC05FABEB85D459A9696BCE19693A3E0">
+    <w:name w:val="CC05FABEB85D459A9696BCE19693A3E0"/>
   </w:style>
-  <w:style w:type="paragraph" w:customStyle="1" w:styleId="2270C1B89D3F42C6A606103F75D10C29">
-    <w:name w:val="2270C1B89D3F42C6A606103F75D10C29"/>
+  <w:style w:type="paragraph" w:customStyle="1" w:styleId="FB2C8481BBA947E7B111F06C279E0370">
+    <w:name w:val="FB2C8481BBA947E7B111F06C279E0370"/>
   </w:style>
-  <w:style w:type="paragraph" w:customStyle="1" w:styleId="BCB521E967CB401ABBDF0FF0EADD4356">
-    <w:name w:val="BCB521E967CB401ABBDF0FF0EADD4356"/>
+  <w:style w:type="paragraph" w:customStyle="1" w:styleId="C84D7D4F2BE74743BD06791F00E8F5B3">
+    <w:name w:val="C84D7D4F2BE74743BD06791F00E8F5B3"/>
   </w:style>
-  <w:style w:type="paragraph" w:customStyle="1" w:styleId="52D06B78E3F84C5BB84BB78A8552D279">
-    <w:name w:val="52D06B78E3F84C5BB84BB78A8552D279"/>
+  <w:style w:type="paragraph" w:customStyle="1" w:styleId="48D4B42445C1493EBC76867BB6187892">
+    <w:name w:val="48D4B42445C1493EBC76867BB6187892"/>
   </w:style>
-  <w:style w:type="paragraph" w:customStyle="1" w:styleId="5BD303F1340E48E79F9F9430C042E1B7">
-    <w:name w:val="5BD303F1340E48E79F9F9430C042E1B7"/>
+  <w:style w:type="paragraph" w:customStyle="1" w:styleId="9FF0347676C1456EA87E75BEA72C2EB5">
+    <w:name w:val="9FF0347676C1456EA87E75BEA72C2EB5"/>
   </w:style>
-  <w:style w:type="paragraph" w:customStyle="1" w:styleId="F1F490F33F2E49E0938B928D4B9CE822">
-    <w:name w:val="F1F490F33F2E49E0938B928D4B9CE822"/>
+  <w:style w:type="paragraph" w:customStyle="1" w:styleId="981FDEBDFA764FFD8AF4B1E2B5886A9B">
+    <w:name w:val="981FDEBDFA764FFD8AF4B1E2B5886A9B"/>
   </w:style>
-  <w:style w:type="paragraph" w:customStyle="1" w:styleId="6C841A87C93446F2A4339A22B32E3898">
-    <w:name w:val="6C841A87C93446F2A4339A22B32E3898"/>
+  <w:style w:type="paragraph" w:customStyle="1" w:styleId="60FDC92F222B4D9C9D34E59CC833AB63">
+    <w:name w:val="60FDC92F222B4D9C9D34E59CC833AB63"/>
   </w:style>
-  <w:style w:type="paragraph" w:customStyle="1" w:styleId="977A2B2755A64D3A97C5D9F95328519B">
-    <w:name w:val="977A2B2755A64D3A97C5D9F95328519B"/>
+  <w:style w:type="paragraph" w:customStyle="1" w:styleId="7FF3FBDFEAF9425AA7E347A55D038E15">
+    <w:name w:val="7FF3FBDFEAF9425AA7E347A55D038E15"/>
   </w:style>
-  <w:style w:type="paragraph" w:customStyle="1" w:styleId="EFEF0ECDEF4C49DBB49C1ECDA72D9882">
-    <w:name w:val="EFEF0ECDEF4C49DBB49C1ECDA72D9882"/>
+  <w:style w:type="paragraph" w:customStyle="1" w:styleId="F3930378195A442DA7A3757DCF6DBC62">
+    <w:name w:val="F3930378195A442DA7A3757DCF6DBC62"/>
   </w:style>
-  <w:style w:type="paragraph" w:customStyle="1" w:styleId="BB3792B2C4D240C8BA0738E9A3123E2A">
-    <w:name w:val="BB3792B2C4D240C8BA0738E9A3123E2A"/>
+  <w:style w:type="paragraph" w:customStyle="1" w:styleId="81B95F363B2D455FA160FCF7490B730B">
+    <w:name w:val="81B95F363B2D455FA160FCF7490B730B"/>
   </w:style>
-  <w:style w:type="paragraph" w:customStyle="1" w:styleId="FFD65D5EFABD4291B92279F64DAB29DF">
-    <w:name w:val="FFD65D5EFABD4291B92279F64DAB29DF"/>
+  <w:style w:type="paragraph" w:customStyle="1" w:styleId="8B06044F6A274ABCBEC6E0A81489A043">
+    <w:name w:val="8B06044F6A274ABCBEC6E0A81489A043"/>
   </w:style>
-  <w:style w:type="paragraph" w:customStyle="1" w:styleId="A6DE40FCDF374B268CECF2EB6839A34D">
-    <w:name w:val="A6DE40FCDF374B268CECF2EB6839A34D"/>
+  <w:style w:type="paragraph" w:customStyle="1" w:styleId="7DA932228FD542859279DD91FB8F9703">
+    <w:name w:val="7DA932228FD542859279DD91FB8F9703"/>
   </w:style>
-  <w:style w:type="paragraph" w:customStyle="1" w:styleId="321D50EE8B184E51B5EBC8041DAF621D">
-    <w:name w:val="321D50EE8B184E51B5EBC8041DAF621D"/>
+  <w:style w:type="paragraph" w:customStyle="1" w:styleId="17FCA8A060FF45ED9BBAE92EE725EEC9">
+    <w:name w:val="17FCA8A060FF45ED9BBAE92EE725EEC9"/>
   </w:style>
-  <w:style w:type="paragraph" w:customStyle="1" w:styleId="56401B12FA804CBD984671C77983108A">
-    <w:name w:val="56401B12FA804CBD984671C77983108A"/>
+  <w:style w:type="paragraph" w:customStyle="1" w:styleId="B12037D8C7CC4199B290CD2A2F851438">
+    <w:name w:val="B12037D8C7CC4199B290CD2A2F851438"/>
   </w:style>
-  <w:style w:type="paragraph" w:customStyle="1" w:styleId="806F6AA4DFCB47E99BEBC40B86EA3399">
-    <w:name w:val="806F6AA4DFCB47E99BEBC40B86EA3399"/>
+  <w:style w:type="paragraph" w:customStyle="1" w:styleId="048115D719AE4F55A1C1DC35C7BB3065">
+    <w:name w:val="048115D719AE4F55A1C1DC35C7BB3065"/>
   </w:style>
-  <w:style w:type="paragraph" w:customStyle="1" w:styleId="9D5C71162E3440FB9D4E1BA3CDCBBB49">
-    <w:name w:val="9D5C71162E3440FB9D4E1BA3CDCBBB49"/>
+  <w:style w:type="paragraph" w:customStyle="1" w:styleId="8E050E1025DA4E8CA6A466747C377176">
+    <w:name w:val="8E050E1025DA4E8CA6A466747C377176"/>
   </w:style>
-  <w:style w:type="paragraph" w:customStyle="1" w:styleId="35056E0CF02F4B179A0E5B3BC61512CF">
-    <w:name w:val="35056E0CF02F4B179A0E5B3BC61512CF"/>
+  <w:style w:type="paragraph" w:customStyle="1" w:styleId="EAC4B3834F0949D98285583B9BD29ED6">
+    <w:name w:val="EAC4B3834F0949D98285583B9BD29ED6"/>
   </w:style>
-  <w:style w:type="paragraph" w:customStyle="1" w:styleId="00BC41BDC2F840489BC929D77B6C3826">
-    <w:name w:val="00BC41BDC2F840489BC929D77B6C3826"/>
+  <w:style w:type="paragraph" w:customStyle="1" w:styleId="B0EAD3DBCC834D638C8243D9AEFAD891">
+    <w:name w:val="B0EAD3DBCC834D638C8243D9AEFAD891"/>
   </w:style>
-  <w:style w:type="paragraph" w:customStyle="1" w:styleId="6A0C4DA0EC2940D682B092244BBAEDBC">
-    <w:name w:val="6A0C4DA0EC2940D682B092244BBAEDBC"/>
+  <w:style w:type="paragraph" w:customStyle="1" w:styleId="18B7D55E0A8347FAB8F67C1B0B0F4BE1">
+    <w:name w:val="18B7D55E0A8347FAB8F67C1B0B0F4BE1"/>
   </w:style>
-  <w:style w:type="paragraph" w:customStyle="1" w:styleId="23CC5B678E0C4EABA833BE1F6266072F">
-    <w:name w:val="23CC5B678E0C4EABA833BE1F6266072F"/>
+  <w:style w:type="paragraph" w:customStyle="1" w:styleId="30188A389CBB4C9F8FF24E79D88AC974">
+    <w:name w:val="30188A389CBB4C9F8FF24E79D88AC974"/>
   </w:style>
-  <w:style w:type="paragraph" w:customStyle="1" w:styleId="A0BF9B1ADAB04055AC2B5AA63142D3F1">
-    <w:name w:val="A0BF9B1ADAB04055AC2B5AA63142D3F1"/>
+  <w:style w:type="paragraph" w:customStyle="1" w:styleId="D1181C485D954988A458DB336879E74B">
+    <w:name w:val="D1181C485D954988A458DB336879E74B"/>
   </w:style>
-  <w:style w:type="paragraph" w:customStyle="1" w:styleId="B0AF5669B7CB4ABAAE7230B98F5DF7CD">
-    <w:name w:val="B0AF5669B7CB4ABAAE7230B98F5DF7CD"/>
+  <w:style w:type="paragraph" w:customStyle="1" w:styleId="0C0AE632A0CB441AB843CECBBCF8E42A">
+    <w:name w:val="0C0AE632A0CB441AB843CECBBCF8E42A"/>
   </w:style>
-  <w:style w:type="paragraph" w:customStyle="1" w:styleId="9587E3CAD1B84F1187EE8C44BCE681F1">
-    <w:name w:val="9587E3CAD1B84F1187EE8C44BCE681F1"/>
+  <w:style w:type="paragraph" w:customStyle="1" w:styleId="0671772261BB4A20AC6798881E5A1981">
+    <w:name w:val="0671772261BB4A20AC6798881E5A1981"/>
   </w:style>
-  <w:style w:type="paragraph" w:customStyle="1" w:styleId="CA3B48DB13DA42AEB1A3ABC0BE49FDD2">
-    <w:name w:val="CA3B48DB13DA42AEB1A3ABC0BE49FDD2"/>
+  <w:style w:type="paragraph" w:customStyle="1" w:styleId="F7628C4855044F5D8DD191F23F0BA53F">
+    <w:name w:val="F7628C4855044F5D8DD191F23F0BA53F"/>
   </w:style>
-  <w:style w:type="paragraph" w:customStyle="1" w:styleId="5E78A100C57C4C0191FD153DB213741F">
-    <w:name w:val="5E78A100C57C4C0191FD153DB213741F"/>
+  <w:style w:type="paragraph" w:customStyle="1" w:styleId="0FF3B9229714486796903C10A768D759">
+    <w:name w:val="0FF3B9229714486796903C10A768D759"/>
   </w:style>
-  <w:style w:type="paragraph" w:customStyle="1" w:styleId="6FD35C20EB4C4311B614FB129993233A">
-    <w:name w:val="6FD35C20EB4C4311B614FB129993233A"/>
+  <w:style w:type="paragraph" w:customStyle="1" w:styleId="F53381C82DBD43808F8FE881F65197ED">
+    <w:name w:val="F53381C82DBD43808F8FE881F65197ED"/>
   </w:style>
-  <w:style w:type="paragraph" w:customStyle="1" w:styleId="751EC88CB48243F79AE74619B3FA9043">
-    <w:name w:val="751EC88CB48243F79AE74619B3FA9043"/>
+  <w:style w:type="paragraph" w:customStyle="1" w:styleId="21584D306E764C7BB94DC814ED453171">
+    <w:name w:val="21584D306E764C7BB94DC814ED453171"/>
   </w:style>
-  <w:style w:type="paragraph" w:customStyle="1" w:styleId="B177B57EED3D4F8D8AD448C5FFB6B119">
-    <w:name w:val="B177B57EED3D4F8D8AD448C5FFB6B119"/>
+  <w:style w:type="paragraph" w:customStyle="1" w:styleId="C2DF43ED9DE64DDB9ECA741F8E2D5844">
+    <w:name w:val="C2DF43ED9DE64DDB9ECA741F8E2D5844"/>
   </w:style>
-  <w:style w:type="paragraph" w:customStyle="1" w:styleId="99FA9435D911402289ADCAAA9046D713">
-    <w:name w:val="99FA9435D911402289ADCAAA9046D713"/>
+  <w:style w:type="paragraph" w:customStyle="1" w:styleId="E74C015CCE80466BB31EFE1BB7867F98">
+    <w:name w:val="E74C015CCE80466BB31EFE1BB7867F98"/>
   </w:style>
-  <w:style w:type="paragraph" w:customStyle="1" w:styleId="6F46189D296348AEA271BB625447D29B">
-    <w:name w:val="6F46189D296348AEA271BB625447D29B"/>
+  <w:style w:type="paragraph" w:customStyle="1" w:styleId="5A011715CCE44AD688B01B574391FBE0">
+    <w:name w:val="5A011715CCE44AD688B01B574391FBE0"/>
   </w:style>
-  <w:style w:type="paragraph" w:customStyle="1" w:styleId="6E171F92C8894C318A71F58B640AAEF1">
-    <w:name w:val="6E171F92C8894C318A71F58B640AAEF1"/>
+  <w:style w:type="paragraph" w:customStyle="1" w:styleId="4628D53996A64935AFA0710DA57FC88A">
+    <w:name w:val="4628D53996A64935AFA0710DA57FC88A"/>
   </w:style>
-  <w:style w:type="paragraph" w:customStyle="1" w:styleId="D1A799991D414047BA8CF731715980A0">
-    <w:name w:val="D1A799991D414047BA8CF731715980A0"/>
+  <w:style w:type="paragraph" w:customStyle="1" w:styleId="F0FA5146B59A4D04A9FEF7C5D6D6AB00">
+    <w:name w:val="F0FA5146B59A4D04A9FEF7C5D6D6AB00"/>
   </w:style>
-  <w:style w:type="paragraph" w:customStyle="1" w:styleId="A25EB72103A045F9A174ED3C499E2BC2">
-    <w:name w:val="A25EB72103A045F9A174ED3C499E2BC2"/>
+  <w:style w:type="paragraph" w:customStyle="1" w:styleId="C39984A867A244A89B20B4D08AB88970">
+    <w:name w:val="C39984A867A244A89B20B4D08AB88970"/>
   </w:style>
-  <w:style w:type="paragraph" w:customStyle="1" w:styleId="7C3C69B778874D0D9CF8E81BDC5B3A2C">
-    <w:name w:val="7C3C69B778874D0D9CF8E81BDC5B3A2C"/>
+  <w:style w:type="paragraph" w:customStyle="1" w:styleId="5776E12ADE7C4920AEC01D9C4AC16F7E">
+    <w:name w:val="5776E12ADE7C4920AEC01D9C4AC16F7E"/>
   </w:style>
-  <w:style w:type="paragraph" w:customStyle="1" w:styleId="46BAA7DFE99F453BB049FF9C1B67E34A">
-    <w:name w:val="46BAA7DFE99F453BB049FF9C1B67E34A"/>
-    <w:rsid w:val="000511C5"/>
-    <w:rPr>
-      <w:lang w:val="ru-UA" w:eastAsia="ru-UA"/>
-    </w:rPr>
-  </w:style>
-  <w:style w:type="paragraph" w:customStyle="1" w:styleId="52D4ED71BA94423D89D09CEF45939656">
-    <w:name w:val="52D4ED71BA94423D89D09CEF45939656"/>
-    <w:rsid w:val="000511C5"/>
-    <w:rPr>
-      <w:lang w:val="ru-UA" w:eastAsia="ru-UA"/>
-    </w:rPr>
-  </w:style>
-  <w:style w:type="paragraph" w:customStyle="1" w:styleId="BE13DB8F69F74F4F86DBC2C119F08CB3">
-    <w:name w:val="BE13DB8F69F74F4F86DBC2C119F08CB3"/>
-    <w:rsid w:val="000511C5"/>
-    <w:rPr>
-      <w:lang w:val="ru-UA" w:eastAsia="ru-UA"/>
-    </w:rPr>
+  <w:style w:type="paragraph" w:customStyle="1" w:styleId="18C2A7DB9EC04C738542BD37A4EB884D">
+    <w:name w:val="18C2A7DB9EC04C738542BD37A4EB884D"/>
   </w:style>
 </w:styles>
 </file>
@@ -10541,7 +10420,7 @@
 </file>
 
 <file path=customXml/itemProps1.xml><?xml version="1.0" encoding="utf-8"?>
-<ds:datastoreItem xmlns:ds="http://schemas.openxmlformats.org/officeDocument/2006/customXml" ds:itemID="{689E9B30-74EA-4EF1-9911-7173CB11FA83}">
+<ds:datastoreItem xmlns:ds="http://schemas.openxmlformats.org/officeDocument/2006/customXml" ds:itemID="{6D300CA6-CE28-4E52-9079-54C619DAC36E}">
   <ds:schemaRefs>
     <ds:schemaRef ds:uri="http://schemas.openxmlformats.org/officeDocument/2006/bibliography"/>
   </ds:schemaRefs>

</xml_diff>

<commit_message>
Fix Jahr 2018/19 Folgeseiten, wording
Leb 2016 1. HJ
</commit_message>
<xml_diff>
--- a/template/BP 2016/BP2016_GMS_Halbjahr_Lernentwicklungsbericht.docx
+++ b/template/BP 2016/BP2016_GMS_Halbjahr_Lernentwicklungsbericht.docx
@@ -4,7 +4,7 @@
   <w:body>
     <w:tbl>
       <w:tblPr>
-        <w:tblStyle w:val="a8"/>
+        <w:tblStyle w:val="Tabellenraster"/>
         <w:tblpPr w:leftFromText="141" w:rightFromText="141" w:vertAnchor="text" w:horzAnchor="margin" w:tblpXSpec="center" w:tblpY="-202"/>
         <w:tblW w:w="10240" w:type="dxa"/>
         <w:tblBorders>
@@ -89,6 +89,8 @@
               </w:rPr>
               <w:fldChar w:fldCharType="separate"/>
             </w:r>
+            <w:bookmarkStart w:id="1" w:name="_GoBack"/>
+            <w:bookmarkEnd w:id="1"/>
             <w:r>
               <w:rPr>
                 <w:rFonts w:ascii="Arial" w:eastAsia="Times New Roman" w:hAnsi="Arial" w:cs="Arial"/>
@@ -192,7 +194,7 @@
         </w:rPr>
         <w:t xml:space="preserve">Schulhalbjahr </w:t>
       </w:r>
-      <w:bookmarkStart w:id="1" w:name="Schuljahr"/>
+      <w:bookmarkStart w:id="2" w:name="Schuljahr"/>
       <w:r>
         <w:rPr>
           <w:rFonts w:ascii="Arial" w:hAnsi="Arial" w:cs="Arial"/>
@@ -223,89 +225,7 @@
           </w:ffData>
         </w:fldChar>
       </w:r>
-      <w:bookmarkStart w:id="2" w:name="SJ1"/>
-      <w:r>
-        <w:rPr>
-          <w:rFonts w:ascii="Arial" w:hAnsi="Arial" w:cs="Arial"/>
-          <w:noProof/>
-          <w:sz w:val="24"/>
-          <w:szCs w:val="24"/>
-          <w:lang w:eastAsia="de-DE"/>
-        </w:rPr>
-        <w:instrText xml:space="preserve"> FORMTEXT </w:instrText>
-      </w:r>
-      <w:r>
-        <w:rPr>
-          <w:rFonts w:ascii="Arial" w:hAnsi="Arial" w:cs="Arial"/>
-          <w:noProof/>
-          <w:sz w:val="24"/>
-          <w:szCs w:val="24"/>
-          <w:lang w:eastAsia="de-DE"/>
-        </w:rPr>
-      </w:r>
-      <w:r>
-        <w:rPr>
-          <w:rFonts w:ascii="Arial" w:hAnsi="Arial" w:cs="Arial"/>
-          <w:noProof/>
-          <w:sz w:val="24"/>
-          <w:szCs w:val="24"/>
-          <w:lang w:eastAsia="de-DE"/>
-        </w:rPr>
-        <w:fldChar w:fldCharType="separate"/>
-      </w:r>
-      <w:r>
-        <w:rPr>
-          <w:rFonts w:ascii="Arial" w:hAnsi="Arial" w:cs="Arial"/>
-          <w:noProof/>
-          <w:sz w:val="24"/>
-          <w:szCs w:val="24"/>
-          <w:lang w:eastAsia="de-DE"/>
-        </w:rPr>
-        <w:t>99</w:t>
-      </w:r>
-      <w:r>
-        <w:rPr>
-          <w:rFonts w:ascii="Arial" w:hAnsi="Arial" w:cs="Arial"/>
-          <w:noProof/>
-          <w:sz w:val="24"/>
-          <w:szCs w:val="24"/>
-          <w:lang w:eastAsia="de-DE"/>
-        </w:rPr>
-        <w:fldChar w:fldCharType="end"/>
-      </w:r>
-      <w:bookmarkEnd w:id="2"/>
-      <w:r>
-        <w:rPr>
-          <w:rFonts w:ascii="Arial" w:hAnsi="Arial" w:cs="Arial"/>
-          <w:noProof/>
-          <w:sz w:val="24"/>
-          <w:szCs w:val="24"/>
-          <w:lang w:eastAsia="de-DE"/>
-        </w:rPr>
-        <w:t>/20</w:t>
-      </w:r>
-      <w:bookmarkEnd w:id="1"/>
-      <w:r>
-        <w:rPr>
-          <w:rFonts w:ascii="Arial" w:hAnsi="Arial" w:cs="Arial"/>
-          <w:noProof/>
-          <w:sz w:val="24"/>
-          <w:szCs w:val="24"/>
-          <w:lang w:eastAsia="de-DE"/>
-        </w:rPr>
-        <w:fldChar w:fldCharType="begin">
-          <w:ffData>
-            <w:name w:val="TextSJ2"/>
-            <w:enabled/>
-            <w:calcOnExit/>
-            <w:textInput>
-              <w:default w:val="XY"/>
-              <w:maxLength w:val="2"/>
-            </w:textInput>
-          </w:ffData>
-        </w:fldChar>
-      </w:r>
-      <w:bookmarkStart w:id="3" w:name="TextSJ2"/>
+      <w:bookmarkStart w:id="3" w:name="SJ1"/>
       <w:r>
         <w:rPr>
           <w:rFonts w:ascii="Arial" w:hAnsi="Arial" w:cs="Arial"/>
@@ -356,6 +276,88 @@
         <w:fldChar w:fldCharType="end"/>
       </w:r>
       <w:bookmarkEnd w:id="3"/>
+      <w:r>
+        <w:rPr>
+          <w:rFonts w:ascii="Arial" w:hAnsi="Arial" w:cs="Arial"/>
+          <w:noProof/>
+          <w:sz w:val="24"/>
+          <w:szCs w:val="24"/>
+          <w:lang w:eastAsia="de-DE"/>
+        </w:rPr>
+        <w:t>/20</w:t>
+      </w:r>
+      <w:bookmarkEnd w:id="2"/>
+      <w:r>
+        <w:rPr>
+          <w:rFonts w:ascii="Arial" w:hAnsi="Arial" w:cs="Arial"/>
+          <w:noProof/>
+          <w:sz w:val="24"/>
+          <w:szCs w:val="24"/>
+          <w:lang w:eastAsia="de-DE"/>
+        </w:rPr>
+        <w:fldChar w:fldCharType="begin">
+          <w:ffData>
+            <w:name w:val="TextSJ2"/>
+            <w:enabled/>
+            <w:calcOnExit/>
+            <w:textInput>
+              <w:default w:val="XY"/>
+              <w:maxLength w:val="2"/>
+            </w:textInput>
+          </w:ffData>
+        </w:fldChar>
+      </w:r>
+      <w:bookmarkStart w:id="4" w:name="TextSJ2"/>
+      <w:r>
+        <w:rPr>
+          <w:rFonts w:ascii="Arial" w:hAnsi="Arial" w:cs="Arial"/>
+          <w:noProof/>
+          <w:sz w:val="24"/>
+          <w:szCs w:val="24"/>
+          <w:lang w:eastAsia="de-DE"/>
+        </w:rPr>
+        <w:instrText xml:space="preserve"> FORMTEXT </w:instrText>
+      </w:r>
+      <w:r>
+        <w:rPr>
+          <w:rFonts w:ascii="Arial" w:hAnsi="Arial" w:cs="Arial"/>
+          <w:noProof/>
+          <w:sz w:val="24"/>
+          <w:szCs w:val="24"/>
+          <w:lang w:eastAsia="de-DE"/>
+        </w:rPr>
+      </w:r>
+      <w:r>
+        <w:rPr>
+          <w:rFonts w:ascii="Arial" w:hAnsi="Arial" w:cs="Arial"/>
+          <w:noProof/>
+          <w:sz w:val="24"/>
+          <w:szCs w:val="24"/>
+          <w:lang w:eastAsia="de-DE"/>
+        </w:rPr>
+        <w:fldChar w:fldCharType="separate"/>
+      </w:r>
+      <w:r>
+        <w:rPr>
+          <w:rFonts w:ascii="Arial" w:hAnsi="Arial" w:cs="Arial"/>
+          <w:noProof/>
+          <w:sz w:val="24"/>
+          <w:szCs w:val="24"/>
+          <w:lang w:eastAsia="de-DE"/>
+        </w:rPr>
+        <w:t>99</w:t>
+      </w:r>
+      <w:r>
+        <w:rPr>
+          <w:rFonts w:ascii="Arial" w:hAnsi="Arial" w:cs="Arial"/>
+          <w:noProof/>
+          <w:sz w:val="24"/>
+          <w:szCs w:val="24"/>
+          <w:lang w:eastAsia="de-DE"/>
+        </w:rPr>
+        <w:fldChar w:fldCharType="end"/>
+      </w:r>
+      <w:bookmarkEnd w:id="4"/>
     </w:p>
     <w:p>
       <w:pPr>
@@ -427,7 +429,7 @@
           </w:ffData>
         </w:fldChar>
       </w:r>
-      <w:bookmarkStart w:id="4" w:name="Name"/>
+      <w:bookmarkStart w:id="5" w:name="Name"/>
       <w:r>
         <w:rPr>
           <w:rFonts w:ascii="Arial" w:eastAsia="Times New Roman" w:hAnsi="Arial" w:cs="Arial"/>
@@ -473,7 +475,7 @@
         </w:rPr>
         <w:fldChar w:fldCharType="end"/>
       </w:r>
-      <w:bookmarkEnd w:id="4"/>
+      <w:bookmarkEnd w:id="5"/>
     </w:p>
     <w:p>
       <w:pPr>
@@ -532,7 +534,7 @@
           </w:ffData>
         </w:fldChar>
       </w:r>
-      <w:bookmarkStart w:id="5" w:name="Text5"/>
+      <w:bookmarkStart w:id="6" w:name="Text5"/>
       <w:r>
         <w:rPr>
           <w:rFonts w:ascii="Arial" w:eastAsia="Times New Roman" w:hAnsi="Arial" w:cs="Arial"/>
@@ -578,7 +580,7 @@
         </w:rPr>
         <w:fldChar w:fldCharType="end"/>
       </w:r>
-      <w:bookmarkEnd w:id="5"/>
+      <w:bookmarkEnd w:id="6"/>
       <w:r>
         <w:rPr>
           <w:rFonts w:ascii="Arial" w:eastAsia="Times New Roman" w:hAnsi="Arial" w:cs="Arial"/>
@@ -607,7 +609,7 @@
           </w:ffData>
         </w:fldChar>
       </w:r>
-      <w:bookmarkStart w:id="6" w:name="Text6"/>
+      <w:bookmarkStart w:id="7" w:name="Text6"/>
       <w:r>
         <w:rPr>
           <w:rFonts w:ascii="Arial" w:eastAsia="Times New Roman" w:hAnsi="Arial" w:cs="Arial"/>
@@ -653,7 +655,7 @@
         </w:rPr>
         <w:fldChar w:fldCharType="end"/>
       </w:r>
-      <w:bookmarkEnd w:id="6"/>
+      <w:bookmarkEnd w:id="7"/>
       <w:r>
         <w:rPr>
           <w:rFonts w:ascii="Arial" w:eastAsia="Times New Roman" w:hAnsi="Arial" w:cs="Arial"/>
@@ -682,7 +684,7 @@
           </w:ffData>
         </w:fldChar>
       </w:r>
-      <w:bookmarkStart w:id="7" w:name="Text7"/>
+      <w:bookmarkStart w:id="8" w:name="Text7"/>
       <w:r>
         <w:rPr>
           <w:rFonts w:ascii="Arial" w:eastAsia="Times New Roman" w:hAnsi="Arial" w:cs="Arial"/>
@@ -728,7 +730,7 @@
         </w:rPr>
         <w:fldChar w:fldCharType="end"/>
       </w:r>
-      <w:bookmarkEnd w:id="7"/>
+      <w:bookmarkEnd w:id="8"/>
     </w:p>
     <w:p>
       <w:pPr>
@@ -797,7 +799,7 @@
           </w:ffData>
         </w:fldChar>
       </w:r>
-      <w:bookmarkStart w:id="8" w:name="Lerngruppe"/>
+      <w:bookmarkStart w:id="9" w:name="Lerngruppe"/>
       <w:r>
         <w:rPr>
           <w:rFonts w:ascii="Arial" w:eastAsia="Times New Roman" w:hAnsi="Arial" w:cs="Arial"/>
@@ -843,7 +845,7 @@
         </w:rPr>
         <w:fldChar w:fldCharType="end"/>
       </w:r>
-      <w:bookmarkEnd w:id="8"/>
+      <w:bookmarkEnd w:id="9"/>
     </w:p>
     <w:p>
       <w:pPr>
@@ -869,7 +871,7 @@
     </w:p>
     <w:tbl>
       <w:tblPr>
-        <w:tblStyle w:val="a8"/>
+        <w:tblStyle w:val="Tabellenraster"/>
         <w:tblW w:w="10240" w:type="dxa"/>
         <w:jc w:val="center"/>
         <w:tblLayout w:type="fixed"/>
@@ -950,7 +952,7 @@
                 </w:ffData>
               </w:fldChar>
             </w:r>
-            <w:bookmarkStart w:id="9" w:name="Text9"/>
+            <w:bookmarkStart w:id="10" w:name="Text9"/>
             <w:r>
               <w:rPr>
                 <w:rFonts w:ascii="Arial" w:hAnsi="Arial" w:cs="Arial"/>
@@ -986,7 +988,7 @@
               </w:rPr>
               <w:fldChar w:fldCharType="end"/>
             </w:r>
-            <w:bookmarkEnd w:id="9"/>
+            <w:bookmarkEnd w:id="10"/>
           </w:p>
         </w:tc>
       </w:tr>
@@ -1291,7 +1293,7 @@
                 </w:ffData>
               </w:fldChar>
             </w:r>
-            <w:bookmarkStart w:id="10" w:name="Text10"/>
+            <w:bookmarkStart w:id="11" w:name="Text10"/>
             <w:r>
               <w:rPr>
                 <w:rFonts w:ascii="Arial" w:hAnsi="Arial" w:cs="Arial"/>
@@ -1327,7 +1329,7 @@
               </w:rPr>
               <w:fldChar w:fldCharType="end"/>
             </w:r>
-            <w:bookmarkEnd w:id="10"/>
+            <w:bookmarkEnd w:id="11"/>
           </w:p>
         </w:tc>
         <w:tc>
@@ -1504,7 +1506,7 @@
                 </w:ffData>
               </w:fldChar>
             </w:r>
-            <w:bookmarkStart w:id="11" w:name="Text11"/>
+            <w:bookmarkStart w:id="12" w:name="Text11"/>
             <w:r>
               <w:rPr>
                 <w:rFonts w:ascii="Arial" w:hAnsi="Arial" w:cs="Arial"/>
@@ -1540,7 +1542,7 @@
               </w:rPr>
               <w:fldChar w:fldCharType="end"/>
             </w:r>
-            <w:bookmarkEnd w:id="11"/>
+            <w:bookmarkEnd w:id="12"/>
           </w:p>
         </w:tc>
         <w:tc>
@@ -1702,6 +1704,7 @@
                 <w:rFonts w:ascii="Arial" w:hAnsi="Arial" w:cs="Arial"/>
                 <w:sz w:val="20"/>
               </w:rPr>
+              <w:lastRenderedPageBreak/>
               <w:fldChar w:fldCharType="begin">
                 <w:ffData>
                   <w:name w:val="Text12"/>
@@ -1713,7 +1716,7 @@
                 </w:ffData>
               </w:fldChar>
             </w:r>
-            <w:bookmarkStart w:id="12" w:name="Text12"/>
+            <w:bookmarkStart w:id="13" w:name="Text12"/>
             <w:r>
               <w:rPr>
                 <w:rFonts w:ascii="Arial" w:hAnsi="Arial" w:cs="Arial"/>
@@ -1749,7 +1752,7 @@
               </w:rPr>
               <w:fldChar w:fldCharType="end"/>
             </w:r>
-            <w:bookmarkEnd w:id="12"/>
+            <w:bookmarkEnd w:id="13"/>
           </w:p>
         </w:tc>
         <w:tc>
@@ -1858,7 +1861,7 @@
     <w:p/>
     <w:tbl>
       <w:tblPr>
-        <w:tblStyle w:val="a8"/>
+        <w:tblStyle w:val="Tabellenraster"/>
         <w:tblW w:w="10239" w:type="dxa"/>
         <w:jc w:val="center"/>
         <w:tblLayout w:type="fixed"/>
@@ -1895,7 +1898,6 @@
                 <w:rFonts w:ascii="Arial" w:hAnsi="Arial" w:cs="Arial"/>
                 <w:b/>
               </w:rPr>
-              <w:lastRenderedPageBreak/>
               <w:t>Mathematik</w:t>
             </w:r>
           </w:p>
@@ -1938,7 +1940,7 @@
                 </w:ffData>
               </w:fldChar>
             </w:r>
-            <w:bookmarkStart w:id="13" w:name="Text13"/>
+            <w:bookmarkStart w:id="14" w:name="Text13"/>
             <w:r>
               <w:rPr>
                 <w:rFonts w:ascii="Arial" w:hAnsi="Arial" w:cs="Arial"/>
@@ -1974,7 +1976,7 @@
               </w:rPr>
               <w:fldChar w:fldCharType="end"/>
             </w:r>
-            <w:bookmarkEnd w:id="13"/>
+            <w:bookmarkEnd w:id="14"/>
           </w:p>
         </w:tc>
         <w:tc>
@@ -2147,7 +2149,7 @@
                 </w:ffData>
               </w:fldChar>
             </w:r>
-            <w:bookmarkStart w:id="14" w:name="Text14"/>
+            <w:bookmarkStart w:id="15" w:name="Text14"/>
             <w:r>
               <w:rPr>
                 <w:rFonts w:ascii="Arial" w:hAnsi="Arial" w:cs="Arial"/>
@@ -2183,7 +2185,7 @@
               </w:rPr>
               <w:fldChar w:fldCharType="end"/>
             </w:r>
-            <w:bookmarkEnd w:id="14"/>
+            <w:bookmarkEnd w:id="15"/>
           </w:p>
         </w:tc>
         <w:tc>
@@ -2357,7 +2359,7 @@
                 </w:ffData>
               </w:fldChar>
             </w:r>
-            <w:bookmarkStart w:id="15" w:name="Text15"/>
+            <w:bookmarkStart w:id="16" w:name="Text15"/>
             <w:r>
               <w:rPr>
                 <w:rFonts w:ascii="Arial" w:hAnsi="Arial" w:cs="Arial"/>
@@ -2393,7 +2395,7 @@
               </w:rPr>
               <w:fldChar w:fldCharType="end"/>
             </w:r>
-            <w:bookmarkEnd w:id="15"/>
+            <w:bookmarkEnd w:id="16"/>
           </w:p>
         </w:tc>
         <w:tc>
@@ -2566,7 +2568,7 @@
                 </w:ffData>
               </w:fldChar>
             </w:r>
-            <w:bookmarkStart w:id="16" w:name="Text16"/>
+            <w:bookmarkStart w:id="17" w:name="Text16"/>
             <w:r>
               <w:rPr>
                 <w:rFonts w:ascii="Arial" w:hAnsi="Arial" w:cs="Arial"/>
@@ -2602,7 +2604,7 @@
               </w:rPr>
               <w:fldChar w:fldCharType="end"/>
             </w:r>
-            <w:bookmarkEnd w:id="16"/>
+            <w:bookmarkEnd w:id="17"/>
           </w:p>
         </w:tc>
         <w:tc>
@@ -2783,7 +2785,7 @@
                 </w:ffData>
               </w:fldChar>
             </w:r>
-            <w:bookmarkStart w:id="17" w:name="Text17"/>
+            <w:bookmarkStart w:id="18" w:name="Text17"/>
             <w:r>
               <w:rPr>
                 <w:rFonts w:ascii="Arial" w:hAnsi="Arial" w:cs="Arial"/>
@@ -2819,7 +2821,7 @@
               </w:rPr>
               <w:fldChar w:fldCharType="end"/>
             </w:r>
-            <w:bookmarkEnd w:id="17"/>
+            <w:bookmarkEnd w:id="18"/>
           </w:p>
         </w:tc>
         <w:tc>
@@ -2951,6 +2953,7 @@
                 <w:rFonts w:ascii="Arial" w:hAnsi="Arial" w:cs="Arial"/>
                 <w:b/>
               </w:rPr>
+              <w:lastRenderedPageBreak/>
               <w:t xml:space="preserve">Biologie, </w:t>
             </w:r>
             <w:r>
@@ -3000,7 +3003,7 @@
                 </w:ffData>
               </w:fldChar>
             </w:r>
-            <w:bookmarkStart w:id="18" w:name="Text18"/>
+            <w:bookmarkStart w:id="19" w:name="Text18"/>
             <w:r>
               <w:rPr>
                 <w:rFonts w:ascii="Arial" w:hAnsi="Arial" w:cs="Arial"/>
@@ -3036,7 +3039,7 @@
               </w:rPr>
               <w:fldChar w:fldCharType="end"/>
             </w:r>
-            <w:bookmarkEnd w:id="18"/>
+            <w:bookmarkEnd w:id="19"/>
           </w:p>
         </w:tc>
         <w:tc>
@@ -3168,7 +3171,6 @@
                 <w:rFonts w:ascii="Arial" w:hAnsi="Arial" w:cs="Arial"/>
                 <w:b/>
               </w:rPr>
-              <w:lastRenderedPageBreak/>
               <w:t>Physik</w:t>
             </w:r>
           </w:p>
@@ -3211,7 +3213,7 @@
                 </w:ffData>
               </w:fldChar>
             </w:r>
-            <w:bookmarkStart w:id="19" w:name="Text19"/>
+            <w:bookmarkStart w:id="20" w:name="Text19"/>
             <w:r>
               <w:rPr>
                 <w:rFonts w:ascii="Arial" w:hAnsi="Arial" w:cs="Arial"/>
@@ -3247,7 +3249,7 @@
               </w:rPr>
               <w:fldChar w:fldCharType="end"/>
             </w:r>
-            <w:bookmarkEnd w:id="19"/>
+            <w:bookmarkEnd w:id="20"/>
           </w:p>
         </w:tc>
         <w:tc>
@@ -3421,7 +3423,7 @@
                 </w:ffData>
               </w:fldChar>
             </w:r>
-            <w:bookmarkStart w:id="20" w:name="Text20"/>
+            <w:bookmarkStart w:id="21" w:name="Text20"/>
             <w:r>
               <w:rPr>
                 <w:rFonts w:ascii="Arial" w:hAnsi="Arial" w:cs="Arial"/>
@@ -3457,7 +3459,7 @@
               </w:rPr>
               <w:fldChar w:fldCharType="end"/>
             </w:r>
-            <w:bookmarkEnd w:id="20"/>
+            <w:bookmarkEnd w:id="21"/>
           </w:p>
         </w:tc>
         <w:tc>
@@ -3631,7 +3633,7 @@
                 </w:ffData>
               </w:fldChar>
             </w:r>
-            <w:bookmarkStart w:id="21" w:name="Text21"/>
+            <w:bookmarkStart w:id="22" w:name="Text21"/>
             <w:r>
               <w:rPr>
                 <w:rFonts w:ascii="Arial" w:hAnsi="Arial" w:cs="Arial"/>
@@ -3667,7 +3669,7 @@
               </w:rPr>
               <w:fldChar w:fldCharType="end"/>
             </w:r>
-            <w:bookmarkEnd w:id="21"/>
+            <w:bookmarkEnd w:id="22"/>
           </w:p>
         </w:tc>
         <w:tc>
@@ -3841,7 +3843,7 @@
                 </w:ffData>
               </w:fldChar>
             </w:r>
-            <w:bookmarkStart w:id="22" w:name="Text22"/>
+            <w:bookmarkStart w:id="23" w:name="Text22"/>
             <w:r>
               <w:rPr>
                 <w:rFonts w:ascii="Arial" w:hAnsi="Arial" w:cs="Arial"/>
@@ -3877,7 +3879,7 @@
               </w:rPr>
               <w:fldChar w:fldCharType="end"/>
             </w:r>
-            <w:bookmarkEnd w:id="22"/>
+            <w:bookmarkEnd w:id="23"/>
           </w:p>
         </w:tc>
         <w:tc>
@@ -4051,7 +4053,7 @@
                 </w:ffData>
               </w:fldChar>
             </w:r>
-            <w:bookmarkStart w:id="23" w:name="Text23"/>
+            <w:bookmarkStart w:id="24" w:name="Text23"/>
             <w:r>
               <w:rPr>
                 <w:rFonts w:ascii="Arial" w:hAnsi="Arial" w:cs="Arial"/>
@@ -4087,7 +4089,7 @@
               </w:rPr>
               <w:fldChar w:fldCharType="end"/>
             </w:r>
-            <w:bookmarkEnd w:id="23"/>
+            <w:bookmarkEnd w:id="24"/>
           </w:p>
         </w:tc>
         <w:tc>
@@ -4219,6 +4221,7 @@
                 <w:rFonts w:ascii="Arial" w:hAnsi="Arial" w:cs="Arial"/>
                 <w:b/>
               </w:rPr>
+              <w:lastRenderedPageBreak/>
               <w:t>Bildende Kunst</w:t>
             </w:r>
           </w:p>
@@ -4261,7 +4264,7 @@
                 </w:ffData>
               </w:fldChar>
             </w:r>
-            <w:bookmarkStart w:id="24" w:name="Text24"/>
+            <w:bookmarkStart w:id="25" w:name="Text24"/>
             <w:r>
               <w:rPr>
                 <w:rFonts w:ascii="Arial" w:hAnsi="Arial" w:cs="Arial"/>
@@ -4313,7 +4316,7 @@
               </w:rPr>
               <w:fldChar w:fldCharType="end"/>
             </w:r>
-            <w:bookmarkEnd w:id="24"/>
+            <w:bookmarkEnd w:id="25"/>
           </w:p>
         </w:tc>
         <w:tc>
@@ -4444,7 +4447,6 @@
                 <w:rFonts w:ascii="Arial" w:hAnsi="Arial" w:cs="Arial"/>
                 <w:b/>
               </w:rPr>
-              <w:lastRenderedPageBreak/>
               <w:t>Sport</w:t>
             </w:r>
           </w:p>
@@ -4487,7 +4489,7 @@
                 </w:ffData>
               </w:fldChar>
             </w:r>
-            <w:bookmarkStart w:id="25" w:name="Text25"/>
+            <w:bookmarkStart w:id="26" w:name="Text25"/>
             <w:r>
               <w:rPr>
                 <w:rFonts w:ascii="Arial" w:hAnsi="Arial" w:cs="Arial"/>
@@ -4508,7 +4510,6 @@
               </w:rPr>
               <w:fldChar w:fldCharType="separate"/>
             </w:r>
-            <w:bookmarkStart w:id="26" w:name="_GoBack"/>
             <w:r>
               <w:rPr>
                 <w:rFonts w:ascii="Arial" w:hAnsi="Arial" w:cs="Arial"/>
@@ -4517,15 +4518,14 @@
               </w:rPr>
               <w:t>${sport}</w:t>
             </w:r>
+            <w:r>
+              <w:rPr>
+                <w:rFonts w:ascii="Arial" w:hAnsi="Arial" w:cs="Arial"/>
+                <w:sz w:val="20"/>
+              </w:rPr>
+              <w:fldChar w:fldCharType="end"/>
+            </w:r>
             <w:bookmarkEnd w:id="26"/>
-            <w:r>
-              <w:rPr>
-                <w:rFonts w:ascii="Arial" w:hAnsi="Arial" w:cs="Arial"/>
-                <w:sz w:val="20"/>
-              </w:rPr>
-              <w:fldChar w:fldCharType="end"/>
-            </w:r>
-            <w:bookmarkEnd w:id="25"/>
           </w:p>
         </w:tc>
         <w:tc>
@@ -4554,6 +4554,7 @@
                 <w:listItem w:displayText="zieldifferenter Unterricht" w:value="zieldifferenter Unterricht"/>
               </w:dropDownList>
             </w:sdtPr>
+            <w:sdtEndPr/>
             <w:sdtContent>
               <w:p>
                 <w:pPr>
@@ -4607,6 +4608,11 @@
                 <w:listItem w:displayText="Note 6" w:value="Note 6"/>
               </w:dropDownList>
             </w:sdtPr>
+            <w:sdtEndPr>
+              <w:rPr>
+                <w:rStyle w:val="Formatvorlage10"/>
+              </w:rPr>
+            </w:sdtEndPr>
             <w:sdtContent>
               <w:p>
                 <w:pPr>
@@ -4934,7 +4940,7 @@
               </w:sdtPr>
               <w:sdtEndPr>
                 <w:rPr>
-                  <w:rStyle w:val="a0"/>
+                  <w:rStyle w:val="Absatz-Standardschriftart"/>
                   <w:rFonts w:ascii="Calibri" w:hAnsi="Calibri" w:cs="Arial"/>
                   <w:b w:val="0"/>
                   <w:noProof/>
@@ -5157,7 +5163,7 @@
     </w:p>
     <w:tbl>
       <w:tblPr>
-        <w:tblStyle w:val="a8"/>
+        <w:tblStyle w:val="Tabellenraster"/>
         <w:tblW w:w="10240" w:type="dxa"/>
         <w:jc w:val="center"/>
         <w:tblLayout w:type="fixed"/>
@@ -5617,7 +5623,7 @@
     </w:p>
     <w:tbl>
       <w:tblPr>
-        <w:tblStyle w:val="a8"/>
+        <w:tblStyle w:val="Tabellenraster"/>
         <w:tblW w:w="10240" w:type="dxa"/>
         <w:jc w:val="center"/>
         <w:tblBorders>
@@ -5959,7 +5965,7 @@
               </w:sdtPr>
               <w:sdtEndPr>
                 <w:rPr>
-                  <w:rStyle w:val="a0"/>
+                  <w:rStyle w:val="Absatz-Standardschriftart"/>
                   <w:rFonts w:ascii="Calibri" w:hAnsi="Calibri" w:cs="Arial"/>
                   <w:noProof/>
                   <w:sz w:val="22"/>
@@ -6007,7 +6013,7 @@
     </w:p>
     <w:tbl>
       <w:tblPr>
-        <w:tblStyle w:val="a8"/>
+        <w:tblStyle w:val="Tabellenraster"/>
         <w:tblW w:w="10240" w:type="dxa"/>
         <w:jc w:val="center"/>
         <w:tblLayout w:type="fixed"/>
@@ -6479,8 +6485,12 @@
       </w:pPr>
     </w:p>
     <w:sectPr>
-      <w:headerReference w:type="default" r:id="rId8"/>
-      <w:footerReference w:type="default" r:id="rId9"/>
+      <w:headerReference w:type="even" r:id="rId8"/>
+      <w:headerReference w:type="default" r:id="rId9"/>
+      <w:footerReference w:type="even" r:id="rId10"/>
+      <w:footerReference w:type="default" r:id="rId11"/>
+      <w:headerReference w:type="first" r:id="rId12"/>
+      <w:footerReference w:type="first" r:id="rId13"/>
       <w:pgSz w:w="11906" w:h="16838" w:code="9"/>
       <w:pgMar w:top="1134" w:right="1418" w:bottom="454" w:left="1418" w:header="709" w:footer="709" w:gutter="0"/>
       <w:cols w:space="708"/>
@@ -6514,7 +6524,17 @@
 <w:ftr xmlns:wpc="http://schemas.microsoft.com/office/word/2010/wordprocessingCanvas" xmlns:cx="http://schemas.microsoft.com/office/drawing/2014/chartex" xmlns:cx1="http://schemas.microsoft.com/office/drawing/2015/9/8/chartex" xmlns:cx2="http://schemas.microsoft.com/office/drawing/2015/10/21/chartex" xmlns:cx3="http://schemas.microsoft.com/office/drawing/2016/5/9/chartex" xmlns:cx4="http://schemas.microsoft.com/office/drawing/2016/5/10/chartex" xmlns:cx5="http://schemas.microsoft.com/office/drawing/2016/5/11/chartex" xmlns:cx6="http://schemas.microsoft.com/office/drawing/2016/5/12/chartex" xmlns:cx7="http://schemas.microsoft.com/office/drawing/2016/5/13/chartex" xmlns:cx8="http://schemas.microsoft.com/office/drawing/2016/5/14/chartex" xmlns:mc="http://schemas.openxmlformats.org/markup-compatibility/2006" xmlns:aink="http://schemas.microsoft.com/office/drawing/2016/ink" xmlns:am3d="http://schemas.microsoft.com/office/drawing/2017/model3d" xmlns:o="urn:schemas-microsoft-com:office:office" xmlns:r="http://schemas.openxmlformats.org/officeDocument/2006/relationships" xmlns:m="http://schemas.openxmlformats.org/officeDocument/2006/math" xmlns:v="urn:schemas-microsoft-com:vml" xmlns:wp14="http://schemas.microsoft.com/office/word/2010/wordprocessingDrawing" xmlns:wp="http://schemas.openxmlformats.org/drawingml/2006/wordprocessingDrawing" xmlns:w10="urn:schemas-microsoft-com:office:word" xmlns:w="http://schemas.openxmlformats.org/wordprocessingml/2006/main" xmlns:w14="http://schemas.microsoft.com/office/word/2010/wordml" xmlns:w15="http://schemas.microsoft.com/office/word/2012/wordml" xmlns:w16cid="http://schemas.microsoft.com/office/word/2016/wordml/cid" xmlns:w16se="http://schemas.microsoft.com/office/word/2015/wordml/symex" xmlns:wpg="http://schemas.microsoft.com/office/word/2010/wordprocessingGroup" xmlns:wpi="http://schemas.microsoft.com/office/word/2010/wordprocessingInk" xmlns:wne="http://schemas.microsoft.com/office/word/2006/wordml" xmlns:wps="http://schemas.microsoft.com/office/word/2010/wordprocessingShape" mc:Ignorable="w14 w15 w16se w16cid wp14">
   <w:p>
     <w:pPr>
-      <w:pStyle w:val="a3"/>
+      <w:pStyle w:val="Fuzeile"/>
+    </w:pPr>
+  </w:p>
+</w:ftr>
+</file>
+
+<file path=word/footer2.xml><?xml version="1.0" encoding="utf-8"?>
+<w:ftr xmlns:wpc="http://schemas.microsoft.com/office/word/2010/wordprocessingCanvas" xmlns:cx="http://schemas.microsoft.com/office/drawing/2014/chartex" xmlns:cx1="http://schemas.microsoft.com/office/drawing/2015/9/8/chartex" xmlns:cx2="http://schemas.microsoft.com/office/drawing/2015/10/21/chartex" xmlns:cx3="http://schemas.microsoft.com/office/drawing/2016/5/9/chartex" xmlns:cx4="http://schemas.microsoft.com/office/drawing/2016/5/10/chartex" xmlns:cx5="http://schemas.microsoft.com/office/drawing/2016/5/11/chartex" xmlns:cx6="http://schemas.microsoft.com/office/drawing/2016/5/12/chartex" xmlns:cx7="http://schemas.microsoft.com/office/drawing/2016/5/13/chartex" xmlns:cx8="http://schemas.microsoft.com/office/drawing/2016/5/14/chartex" xmlns:mc="http://schemas.openxmlformats.org/markup-compatibility/2006" xmlns:aink="http://schemas.microsoft.com/office/drawing/2016/ink" xmlns:am3d="http://schemas.microsoft.com/office/drawing/2017/model3d" xmlns:o="urn:schemas-microsoft-com:office:office" xmlns:r="http://schemas.openxmlformats.org/officeDocument/2006/relationships" xmlns:m="http://schemas.openxmlformats.org/officeDocument/2006/math" xmlns:v="urn:schemas-microsoft-com:vml" xmlns:wp14="http://schemas.microsoft.com/office/word/2010/wordprocessingDrawing" xmlns:wp="http://schemas.openxmlformats.org/drawingml/2006/wordprocessingDrawing" xmlns:w10="urn:schemas-microsoft-com:office:word" xmlns:w="http://schemas.openxmlformats.org/wordprocessingml/2006/main" xmlns:w14="http://schemas.microsoft.com/office/word/2010/wordml" xmlns:w15="http://schemas.microsoft.com/office/word/2012/wordml" xmlns:w16cid="http://schemas.microsoft.com/office/word/2016/wordml/cid" xmlns:w16se="http://schemas.microsoft.com/office/word/2015/wordml/symex" xmlns:wpg="http://schemas.microsoft.com/office/word/2010/wordprocessingGroup" xmlns:wpi="http://schemas.microsoft.com/office/word/2010/wordprocessingInk" xmlns:wne="http://schemas.microsoft.com/office/word/2006/wordml" xmlns:wps="http://schemas.microsoft.com/office/word/2010/wordprocessingShape" mc:Ignorable="w14 w15 w16se w16cid wp14">
+  <w:p>
+    <w:pPr>
+      <w:pStyle w:val="Fuzeile"/>
       <w:jc w:val="center"/>
     </w:pPr>
     <w:r>
@@ -6589,6 +6609,16 @@
 </w:ftr>
 </file>
 
+<file path=word/footer3.xml><?xml version="1.0" encoding="utf-8"?>
+<w:ftr xmlns:wpc="http://schemas.microsoft.com/office/word/2010/wordprocessingCanvas" xmlns:cx="http://schemas.microsoft.com/office/drawing/2014/chartex" xmlns:cx1="http://schemas.microsoft.com/office/drawing/2015/9/8/chartex" xmlns:cx2="http://schemas.microsoft.com/office/drawing/2015/10/21/chartex" xmlns:cx3="http://schemas.microsoft.com/office/drawing/2016/5/9/chartex" xmlns:cx4="http://schemas.microsoft.com/office/drawing/2016/5/10/chartex" xmlns:cx5="http://schemas.microsoft.com/office/drawing/2016/5/11/chartex" xmlns:cx6="http://schemas.microsoft.com/office/drawing/2016/5/12/chartex" xmlns:cx7="http://schemas.microsoft.com/office/drawing/2016/5/13/chartex" xmlns:cx8="http://schemas.microsoft.com/office/drawing/2016/5/14/chartex" xmlns:mc="http://schemas.openxmlformats.org/markup-compatibility/2006" xmlns:aink="http://schemas.microsoft.com/office/drawing/2016/ink" xmlns:am3d="http://schemas.microsoft.com/office/drawing/2017/model3d" xmlns:o="urn:schemas-microsoft-com:office:office" xmlns:r="http://schemas.openxmlformats.org/officeDocument/2006/relationships" xmlns:m="http://schemas.openxmlformats.org/officeDocument/2006/math" xmlns:v="urn:schemas-microsoft-com:vml" xmlns:wp14="http://schemas.microsoft.com/office/word/2010/wordprocessingDrawing" xmlns:wp="http://schemas.openxmlformats.org/drawingml/2006/wordprocessingDrawing" xmlns:w10="urn:schemas-microsoft-com:office:word" xmlns:w="http://schemas.openxmlformats.org/wordprocessingml/2006/main" xmlns:w14="http://schemas.microsoft.com/office/word/2010/wordml" xmlns:w15="http://schemas.microsoft.com/office/word/2012/wordml" xmlns:w16cid="http://schemas.microsoft.com/office/word/2016/wordml/cid" xmlns:w16se="http://schemas.microsoft.com/office/word/2015/wordml/symex" xmlns:wpg="http://schemas.microsoft.com/office/word/2010/wordprocessingGroup" xmlns:wpi="http://schemas.microsoft.com/office/word/2010/wordprocessingInk" xmlns:wne="http://schemas.microsoft.com/office/word/2006/wordml" xmlns:wps="http://schemas.microsoft.com/office/word/2010/wordprocessingShape" mc:Ignorable="w14 w15 w16se w16cid wp14">
+  <w:p>
+    <w:pPr>
+      <w:pStyle w:val="Fuzeile"/>
+    </w:pPr>
+  </w:p>
+</w:ftr>
+</file>
+
 <file path=word/footnotes.xml><?xml version="1.0" encoding="utf-8"?>
 <w:footnotes xmlns:wpc="http://schemas.microsoft.com/office/word/2010/wordprocessingCanvas" xmlns:cx="http://schemas.microsoft.com/office/drawing/2014/chartex" xmlns:cx1="http://schemas.microsoft.com/office/drawing/2015/9/8/chartex" xmlns:cx2="http://schemas.microsoft.com/office/drawing/2015/10/21/chartex" xmlns:cx3="http://schemas.microsoft.com/office/drawing/2016/5/9/chartex" xmlns:cx4="http://schemas.microsoft.com/office/drawing/2016/5/10/chartex" xmlns:cx5="http://schemas.microsoft.com/office/drawing/2016/5/11/chartex" xmlns:cx6="http://schemas.microsoft.com/office/drawing/2016/5/12/chartex" xmlns:cx7="http://schemas.microsoft.com/office/drawing/2016/5/13/chartex" xmlns:cx8="http://schemas.microsoft.com/office/drawing/2016/5/14/chartex" xmlns:mc="http://schemas.openxmlformats.org/markup-compatibility/2006" xmlns:aink="http://schemas.microsoft.com/office/drawing/2016/ink" xmlns:am3d="http://schemas.microsoft.com/office/drawing/2017/model3d" xmlns:o="urn:schemas-microsoft-com:office:office" xmlns:r="http://schemas.openxmlformats.org/officeDocument/2006/relationships" xmlns:m="http://schemas.openxmlformats.org/officeDocument/2006/math" xmlns:v="urn:schemas-microsoft-com:vml" xmlns:wp14="http://schemas.microsoft.com/office/word/2010/wordprocessingDrawing" xmlns:wp="http://schemas.openxmlformats.org/drawingml/2006/wordprocessingDrawing" xmlns:w10="urn:schemas-microsoft-com:office:word" xmlns:w="http://schemas.openxmlformats.org/wordprocessingml/2006/main" xmlns:w14="http://schemas.microsoft.com/office/word/2010/wordml" xmlns:w15="http://schemas.microsoft.com/office/word/2012/wordml" xmlns:w16cid="http://schemas.microsoft.com/office/word/2016/wordml/cid" xmlns:w16se="http://schemas.microsoft.com/office/word/2015/wordml/symex" xmlns:wpg="http://schemas.microsoft.com/office/word/2010/wordprocessingGroup" xmlns:wpi="http://schemas.microsoft.com/office/word/2010/wordprocessingInk" xmlns:wne="http://schemas.microsoft.com/office/word/2006/wordml" xmlns:wps="http://schemas.microsoft.com/office/word/2010/wordprocessingShape" mc:Ignorable="w14 w15 w16se w16cid wp14">
   <w:footnote w:type="separator" w:id="-1">
@@ -6612,7 +6642,17 @@
 <w:hdr xmlns:wpc="http://schemas.microsoft.com/office/word/2010/wordprocessingCanvas" xmlns:cx="http://schemas.microsoft.com/office/drawing/2014/chartex" xmlns:cx1="http://schemas.microsoft.com/office/drawing/2015/9/8/chartex" xmlns:cx2="http://schemas.microsoft.com/office/drawing/2015/10/21/chartex" xmlns:cx3="http://schemas.microsoft.com/office/drawing/2016/5/9/chartex" xmlns:cx4="http://schemas.microsoft.com/office/drawing/2016/5/10/chartex" xmlns:cx5="http://schemas.microsoft.com/office/drawing/2016/5/11/chartex" xmlns:cx6="http://schemas.microsoft.com/office/drawing/2016/5/12/chartex" xmlns:cx7="http://schemas.microsoft.com/office/drawing/2016/5/13/chartex" xmlns:cx8="http://schemas.microsoft.com/office/drawing/2016/5/14/chartex" xmlns:mc="http://schemas.openxmlformats.org/markup-compatibility/2006" xmlns:aink="http://schemas.microsoft.com/office/drawing/2016/ink" xmlns:am3d="http://schemas.microsoft.com/office/drawing/2017/model3d" xmlns:o="urn:schemas-microsoft-com:office:office" xmlns:r="http://schemas.openxmlformats.org/officeDocument/2006/relationships" xmlns:m="http://schemas.openxmlformats.org/officeDocument/2006/math" xmlns:v="urn:schemas-microsoft-com:vml" xmlns:wp14="http://schemas.microsoft.com/office/word/2010/wordprocessingDrawing" xmlns:wp="http://schemas.openxmlformats.org/drawingml/2006/wordprocessingDrawing" xmlns:w10="urn:schemas-microsoft-com:office:word" xmlns:w="http://schemas.openxmlformats.org/wordprocessingml/2006/main" xmlns:w14="http://schemas.microsoft.com/office/word/2010/wordml" xmlns:w15="http://schemas.microsoft.com/office/word/2012/wordml" xmlns:w16cid="http://schemas.microsoft.com/office/word/2016/wordml/cid" xmlns:w16se="http://schemas.microsoft.com/office/word/2015/wordml/symex" xmlns:wpg="http://schemas.microsoft.com/office/word/2010/wordprocessingGroup" xmlns:wpi="http://schemas.microsoft.com/office/word/2010/wordprocessingInk" xmlns:wne="http://schemas.microsoft.com/office/word/2006/wordml" xmlns:wps="http://schemas.microsoft.com/office/word/2010/wordprocessingShape" mc:Ignorable="w14 w15 w16se w16cid wp14">
   <w:p>
     <w:pPr>
-      <w:pStyle w:val="a5"/>
+      <w:pStyle w:val="Kopfzeile"/>
+    </w:pPr>
+  </w:p>
+</w:hdr>
+</file>
+
+<file path=word/header2.xml><?xml version="1.0" encoding="utf-8"?>
+<w:hdr xmlns:wpc="http://schemas.microsoft.com/office/word/2010/wordprocessingCanvas" xmlns:cx="http://schemas.microsoft.com/office/drawing/2014/chartex" xmlns:cx1="http://schemas.microsoft.com/office/drawing/2015/9/8/chartex" xmlns:cx2="http://schemas.microsoft.com/office/drawing/2015/10/21/chartex" xmlns:cx3="http://schemas.microsoft.com/office/drawing/2016/5/9/chartex" xmlns:cx4="http://schemas.microsoft.com/office/drawing/2016/5/10/chartex" xmlns:cx5="http://schemas.microsoft.com/office/drawing/2016/5/11/chartex" xmlns:cx6="http://schemas.microsoft.com/office/drawing/2016/5/12/chartex" xmlns:cx7="http://schemas.microsoft.com/office/drawing/2016/5/13/chartex" xmlns:cx8="http://schemas.microsoft.com/office/drawing/2016/5/14/chartex" xmlns:mc="http://schemas.openxmlformats.org/markup-compatibility/2006" xmlns:aink="http://schemas.microsoft.com/office/drawing/2016/ink" xmlns:am3d="http://schemas.microsoft.com/office/drawing/2017/model3d" xmlns:o="urn:schemas-microsoft-com:office:office" xmlns:r="http://schemas.openxmlformats.org/officeDocument/2006/relationships" xmlns:m="http://schemas.openxmlformats.org/officeDocument/2006/math" xmlns:v="urn:schemas-microsoft-com:vml" xmlns:wp14="http://schemas.microsoft.com/office/word/2010/wordprocessingDrawing" xmlns:wp="http://schemas.openxmlformats.org/drawingml/2006/wordprocessingDrawing" xmlns:w10="urn:schemas-microsoft-com:office:word" xmlns:w="http://schemas.openxmlformats.org/wordprocessingml/2006/main" xmlns:w14="http://schemas.microsoft.com/office/word/2010/wordml" xmlns:w15="http://schemas.microsoft.com/office/word/2012/wordml" xmlns:w16cid="http://schemas.microsoft.com/office/word/2016/wordml/cid" xmlns:w16se="http://schemas.microsoft.com/office/word/2015/wordml/symex" xmlns:wpg="http://schemas.microsoft.com/office/word/2010/wordprocessingGroup" xmlns:wpi="http://schemas.microsoft.com/office/word/2010/wordprocessingInk" xmlns:wne="http://schemas.microsoft.com/office/word/2006/wordml" xmlns:wps="http://schemas.microsoft.com/office/word/2010/wordprocessingShape" mc:Ignorable="w14 w15 w16se w16cid wp14">
+  <w:p>
+    <w:pPr>
+      <w:pStyle w:val="Kopfzeile"/>
       <w:ind w:left="-426"/>
     </w:pPr>
     <w:r>
@@ -6743,7 +6783,7 @@
         <w:sz w:val="24"/>
         <w:szCs w:val="24"/>
       </w:rPr>
-      <w:t>20</w:t>
+      <w:t>2018</w:t>
     </w:r>
     <w:r>
       <w:rPr>
@@ -6751,7 +6791,7 @@
         <w:sz w:val="24"/>
         <w:szCs w:val="24"/>
       </w:rPr>
-      <w:fldChar w:fldCharType="begin"/>
+      <w:t>/</w:t>
     </w:r>
     <w:r>
       <w:rPr>
@@ -6759,82 +6799,18 @@
         <w:sz w:val="24"/>
         <w:szCs w:val="24"/>
       </w:rPr>
-      <w:instrText xml:space="preserve"> REF  SJ1 </w:instrText>
+      <w:t>2019</w:t>
     </w:r>
-    <w:r>
-      <w:rPr>
-        <w:rFonts w:ascii="Arial" w:hAnsi="Arial" w:cs="Arial"/>
-        <w:sz w:val="24"/>
-        <w:szCs w:val="24"/>
-      </w:rPr>
-      <w:fldChar w:fldCharType="separate"/>
-    </w:r>
-    <w:r>
-      <w:rPr>
-        <w:rFonts w:ascii="Arial" w:hAnsi="Arial" w:cs="Arial"/>
-        <w:noProof/>
-        <w:sz w:val="24"/>
-        <w:szCs w:val="24"/>
-      </w:rPr>
-      <w:t>99</w:t>
-    </w:r>
-    <w:r>
-      <w:rPr>
-        <w:rFonts w:ascii="Arial" w:hAnsi="Arial" w:cs="Arial"/>
-        <w:sz w:val="24"/>
-        <w:szCs w:val="24"/>
-      </w:rPr>
-      <w:fldChar w:fldCharType="end"/>
-    </w:r>
-    <w:r>
-      <w:rPr>
-        <w:rFonts w:ascii="Arial" w:hAnsi="Arial" w:cs="Arial"/>
-        <w:sz w:val="24"/>
-        <w:szCs w:val="24"/>
-      </w:rPr>
-      <w:t>/20</w:t>
-    </w:r>
-    <w:r>
-      <w:rPr>
-        <w:rFonts w:ascii="Arial" w:hAnsi="Arial" w:cs="Arial"/>
-        <w:sz w:val="24"/>
-        <w:szCs w:val="24"/>
-      </w:rPr>
-      <w:fldChar w:fldCharType="begin"/>
-    </w:r>
-    <w:r>
-      <w:rPr>
-        <w:rFonts w:ascii="Arial" w:hAnsi="Arial" w:cs="Arial"/>
-        <w:sz w:val="24"/>
-        <w:szCs w:val="24"/>
-      </w:rPr>
-      <w:instrText xml:space="preserve"> REF  TextSJ2 </w:instrText>
-    </w:r>
-    <w:r>
-      <w:rPr>
-        <w:rFonts w:ascii="Arial" w:hAnsi="Arial" w:cs="Arial"/>
-        <w:sz w:val="24"/>
-        <w:szCs w:val="24"/>
-      </w:rPr>
-      <w:fldChar w:fldCharType="separate"/>
-    </w:r>
-    <w:r>
-      <w:rPr>
-        <w:rFonts w:ascii="Arial" w:hAnsi="Arial" w:cs="Arial"/>
-        <w:noProof/>
-        <w:sz w:val="24"/>
-        <w:szCs w:val="24"/>
-      </w:rPr>
-      <w:t>99</w:t>
-    </w:r>
-    <w:r>
-      <w:rPr>
-        <w:rFonts w:ascii="Arial" w:hAnsi="Arial" w:cs="Arial"/>
-        <w:sz w:val="24"/>
-        <w:szCs w:val="24"/>
-      </w:rPr>
-      <w:fldChar w:fldCharType="end"/>
-    </w:r>
+  </w:p>
+</w:hdr>
+</file>
+
+<file path=word/header3.xml><?xml version="1.0" encoding="utf-8"?>
+<w:hdr xmlns:wpc="http://schemas.microsoft.com/office/word/2010/wordprocessingCanvas" xmlns:cx="http://schemas.microsoft.com/office/drawing/2014/chartex" xmlns:cx1="http://schemas.microsoft.com/office/drawing/2015/9/8/chartex" xmlns:cx2="http://schemas.microsoft.com/office/drawing/2015/10/21/chartex" xmlns:cx3="http://schemas.microsoft.com/office/drawing/2016/5/9/chartex" xmlns:cx4="http://schemas.microsoft.com/office/drawing/2016/5/10/chartex" xmlns:cx5="http://schemas.microsoft.com/office/drawing/2016/5/11/chartex" xmlns:cx6="http://schemas.microsoft.com/office/drawing/2016/5/12/chartex" xmlns:cx7="http://schemas.microsoft.com/office/drawing/2016/5/13/chartex" xmlns:cx8="http://schemas.microsoft.com/office/drawing/2016/5/14/chartex" xmlns:mc="http://schemas.openxmlformats.org/markup-compatibility/2006" xmlns:aink="http://schemas.microsoft.com/office/drawing/2016/ink" xmlns:am3d="http://schemas.microsoft.com/office/drawing/2017/model3d" xmlns:o="urn:schemas-microsoft-com:office:office" xmlns:r="http://schemas.openxmlformats.org/officeDocument/2006/relationships" xmlns:m="http://schemas.openxmlformats.org/officeDocument/2006/math" xmlns:v="urn:schemas-microsoft-com:vml" xmlns:wp14="http://schemas.microsoft.com/office/word/2010/wordprocessingDrawing" xmlns:wp="http://schemas.openxmlformats.org/drawingml/2006/wordprocessingDrawing" xmlns:w10="urn:schemas-microsoft-com:office:word" xmlns:w="http://schemas.openxmlformats.org/wordprocessingml/2006/main" xmlns:w14="http://schemas.microsoft.com/office/word/2010/wordml" xmlns:w15="http://schemas.microsoft.com/office/word/2012/wordml" xmlns:w16cid="http://schemas.microsoft.com/office/word/2016/wordml/cid" xmlns:w16se="http://schemas.microsoft.com/office/word/2015/wordml/symex" xmlns:wpg="http://schemas.microsoft.com/office/word/2010/wordprocessingGroup" xmlns:wpi="http://schemas.microsoft.com/office/word/2010/wordprocessingInk" xmlns:wne="http://schemas.microsoft.com/office/word/2006/wordml" xmlns:wps="http://schemas.microsoft.com/office/word/2010/wordprocessingShape" mc:Ignorable="w14 w15 w16se w16cid wp14">
+  <w:p>
+    <w:pPr>
+      <w:pStyle w:val="Kopfzeile"/>
+    </w:pPr>
   </w:p>
 </w:hdr>
 </file>
@@ -7586,7 +7562,7 @@
     <w:lsdException w:name="Unresolved Mention" w:semiHidden="1" w:unhideWhenUsed="1"/>
     <w:lsdException w:name="Smart Link" w:semiHidden="1" w:unhideWhenUsed="1"/>
   </w:latentStyles>
-  <w:style w:type="paragraph" w:default="1" w:styleId="a">
+  <w:style w:type="paragraph" w:default="1" w:styleId="Standard">
     <w:name w:val="Normal"/>
     <w:qFormat/>
     <w:rsid w:val="00537659"/>
@@ -7598,13 +7574,13 @@
       <w:sz w:val="22"/>
     </w:rPr>
   </w:style>
-  <w:style w:type="character" w:default="1" w:styleId="a0">
+  <w:style w:type="character" w:default="1" w:styleId="Absatz-Standardschriftart">
     <w:name w:val="Default Paragraph Font"/>
     <w:uiPriority w:val="1"/>
     <w:semiHidden/>
     <w:unhideWhenUsed/>
   </w:style>
-  <w:style w:type="table" w:default="1" w:styleId="a1">
+  <w:style w:type="table" w:default="1" w:styleId="NormaleTabelle">
     <w:name w:val="Normal Table"/>
     <w:uiPriority w:val="99"/>
     <w:semiHidden/>
@@ -7619,7 +7595,7 @@
       </w:tblCellMar>
     </w:tblPr>
   </w:style>
-  <w:style w:type="numbering" w:default="1" w:styleId="a2">
+  <w:style w:type="numbering" w:default="1" w:styleId="KeineListe">
     <w:name w:val="No List"/>
     <w:uiPriority w:val="99"/>
     <w:semiHidden/>
@@ -7627,7 +7603,7 @@
   </w:style>
   <w:style w:type="paragraph" w:customStyle="1" w:styleId="KMTimesNewRoman8">
     <w:name w:val="KM_TimesNewRoman_8"/>
-    <w:basedOn w:val="a"/>
+    <w:basedOn w:val="Standard"/>
     <w:link w:val="KMTimesNewRoman8Zchn"/>
     <w:qFormat/>
     <w:rsid w:val="00296589"/>
@@ -7644,7 +7620,7 @@
   </w:style>
   <w:style w:type="character" w:customStyle="1" w:styleId="KMTimesNewRoman8Zchn">
     <w:name w:val="KM_TimesNewRoman_8 Zchn"/>
-    <w:basedOn w:val="a0"/>
+    <w:basedOn w:val="Absatz-Standardschriftart"/>
     <w:link w:val="KMTimesNewRoman8"/>
     <w:rsid w:val="00296589"/>
     <w:rPr>
@@ -7654,7 +7630,7 @@
   </w:style>
   <w:style w:type="paragraph" w:customStyle="1" w:styleId="Einrckung0">
     <w:name w:val="Einrückung0"/>
-    <w:basedOn w:val="a"/>
+    <w:basedOn w:val="Standard"/>
     <w:rsid w:val="00F44A67"/>
     <w:pPr>
       <w:overflowPunct w:val="0"/>
@@ -7672,7 +7648,7 @@
   </w:style>
   <w:style w:type="paragraph" w:customStyle="1" w:styleId="Einrckung1">
     <w:name w:val="Einrückung1"/>
-    <w:basedOn w:val="a"/>
+    <w:basedOn w:val="Standard"/>
     <w:rsid w:val="00F44A67"/>
     <w:pPr>
       <w:overflowPunct w:val="0"/>
@@ -7691,7 +7667,7 @@
   </w:style>
   <w:style w:type="paragraph" w:customStyle="1" w:styleId="Einrckung2">
     <w:name w:val="Einrückung2"/>
-    <w:basedOn w:val="a"/>
+    <w:basedOn w:val="Standard"/>
     <w:rsid w:val="00F44A67"/>
     <w:pPr>
       <w:overflowPunct w:val="0"/>
@@ -7710,7 +7686,7 @@
   </w:style>
   <w:style w:type="paragraph" w:customStyle="1" w:styleId="Einrckung3">
     <w:name w:val="Einrückung3"/>
-    <w:basedOn w:val="a"/>
+    <w:basedOn w:val="Standard"/>
     <w:rsid w:val="00F44A67"/>
     <w:pPr>
       <w:overflowPunct w:val="0"/>
@@ -7729,7 +7705,7 @@
   </w:style>
   <w:style w:type="paragraph" w:customStyle="1" w:styleId="Einrckung4">
     <w:name w:val="Einrückung4"/>
-    <w:basedOn w:val="a"/>
+    <w:basedOn w:val="Standard"/>
     <w:rsid w:val="00F44A67"/>
     <w:pPr>
       <w:overflowPunct w:val="0"/>
@@ -7746,10 +7722,10 @@
       <w:lang w:eastAsia="de-DE"/>
     </w:rPr>
   </w:style>
-  <w:style w:type="paragraph" w:styleId="a3">
+  <w:style w:type="paragraph" w:styleId="Fuzeile">
     <w:name w:val="footer"/>
-    <w:basedOn w:val="a"/>
-    <w:link w:val="a4"/>
+    <w:basedOn w:val="Standard"/>
+    <w:link w:val="FuzeileZchn"/>
     <w:rsid w:val="00F44A67"/>
     <w:pPr>
       <w:tabs>
@@ -7769,10 +7745,10 @@
       <w:lang w:eastAsia="de-DE"/>
     </w:rPr>
   </w:style>
-  <w:style w:type="character" w:customStyle="1" w:styleId="a4">
-    <w:name w:val="Нижний колонтитул Знак"/>
-    <w:basedOn w:val="a0"/>
-    <w:link w:val="a3"/>
+  <w:style w:type="character" w:customStyle="1" w:styleId="FuzeileZchn">
+    <w:name w:val="Fußzeile Zchn"/>
+    <w:basedOn w:val="Absatz-Standardschriftart"/>
+    <w:link w:val="Fuzeile"/>
     <w:rsid w:val="00F44A67"/>
     <w:rPr>
       <w:rFonts w:eastAsia="Times New Roman" w:cs="Times New Roman"/>
@@ -7781,10 +7757,10 @@
       <w:lang w:eastAsia="de-DE"/>
     </w:rPr>
   </w:style>
-  <w:style w:type="paragraph" w:styleId="a5">
+  <w:style w:type="paragraph" w:styleId="Kopfzeile">
     <w:name w:val="header"/>
-    <w:basedOn w:val="a"/>
-    <w:link w:val="a6"/>
+    <w:basedOn w:val="Standard"/>
+    <w:link w:val="KopfzeileZchn"/>
     <w:uiPriority w:val="99"/>
     <w:rsid w:val="00F44A67"/>
     <w:pPr>
@@ -7804,10 +7780,10 @@
       <w:lang w:eastAsia="de-DE"/>
     </w:rPr>
   </w:style>
-  <w:style w:type="character" w:customStyle="1" w:styleId="a6">
-    <w:name w:val="Верхний колонтитул Знак"/>
-    <w:basedOn w:val="a0"/>
-    <w:link w:val="a5"/>
+  <w:style w:type="character" w:customStyle="1" w:styleId="KopfzeileZchn">
+    <w:name w:val="Kopfzeile Zchn"/>
+    <w:basedOn w:val="Absatz-Standardschriftart"/>
+    <w:link w:val="Kopfzeile"/>
     <w:uiPriority w:val="99"/>
     <w:rsid w:val="00F44A67"/>
     <w:rPr>
@@ -7816,14 +7792,14 @@
       <w:lang w:eastAsia="de-DE"/>
     </w:rPr>
   </w:style>
-  <w:style w:type="character" w:styleId="a7">
+  <w:style w:type="character" w:styleId="Seitenzahl">
     <w:name w:val="page number"/>
-    <w:basedOn w:val="a0"/>
+    <w:basedOn w:val="Absatz-Standardschriftart"/>
     <w:rsid w:val="00F44A67"/>
   </w:style>
-  <w:style w:type="table" w:styleId="a8">
+  <w:style w:type="table" w:styleId="Tabellenraster">
     <w:name w:val="Table Grid"/>
-    <w:basedOn w:val="a1"/>
+    <w:basedOn w:val="NormaleTabelle"/>
     <w:uiPriority w:val="99"/>
     <w:rsid w:val="00537659"/>
     <w:pPr>
@@ -7846,9 +7822,9 @@
       </w:tblBorders>
     </w:tblPr>
   </w:style>
-  <w:style w:type="character" w:styleId="a9">
+  <w:style w:type="character" w:styleId="Platzhaltertext">
     <w:name w:val="Placeholder Text"/>
-    <w:basedOn w:val="a0"/>
+    <w:basedOn w:val="Absatz-Standardschriftart"/>
     <w:uiPriority w:val="99"/>
     <w:semiHidden/>
     <w:rsid w:val="00537659"/>
@@ -7856,10 +7832,10 @@
       <w:color w:val="808080"/>
     </w:rPr>
   </w:style>
-  <w:style w:type="paragraph" w:styleId="aa">
+  <w:style w:type="paragraph" w:styleId="Sprechblasentext">
     <w:name w:val="Balloon Text"/>
-    <w:basedOn w:val="a"/>
-    <w:link w:val="ab"/>
+    <w:basedOn w:val="Standard"/>
+    <w:link w:val="SprechblasentextZchn"/>
     <w:uiPriority w:val="99"/>
     <w:semiHidden/>
     <w:unhideWhenUsed/>
@@ -7873,10 +7849,10 @@
       <w:szCs w:val="16"/>
     </w:rPr>
   </w:style>
-  <w:style w:type="character" w:customStyle="1" w:styleId="ab">
-    <w:name w:val="Текст выноски Знак"/>
-    <w:basedOn w:val="a0"/>
-    <w:link w:val="aa"/>
+  <w:style w:type="character" w:customStyle="1" w:styleId="SprechblasentextZchn">
+    <w:name w:val="Sprechblasentext Zchn"/>
+    <w:basedOn w:val="Absatz-Standardschriftart"/>
+    <w:link w:val="Sprechblasentext"/>
     <w:uiPriority w:val="99"/>
     <w:semiHidden/>
     <w:rsid w:val="00537659"/>
@@ -7886,9 +7862,9 @@
       <w:szCs w:val="16"/>
     </w:rPr>
   </w:style>
-  <w:style w:type="paragraph" w:styleId="ac">
+  <w:style w:type="paragraph" w:styleId="Listenabsatz">
     <w:name w:val="List Paragraph"/>
-    <w:basedOn w:val="a"/>
+    <w:basedOn w:val="Standard"/>
     <w:uiPriority w:val="34"/>
     <w:qFormat/>
     <w:rsid w:val="00833C2D"/>
@@ -7900,19 +7876,19 @@
   <w:style w:type="character" w:customStyle="1" w:styleId="Name">
     <w:name w:val="Name"/>
     <w:aliases w:val="Vorname,Lerngruppe,Schuljahr"/>
-    <w:basedOn w:val="a0"/>
+    <w:basedOn w:val="Absatz-Standardschriftart"/>
     <w:uiPriority w:val="1"/>
     <w:rsid w:val="002C1560"/>
   </w:style>
   <w:style w:type="character" w:customStyle="1" w:styleId="ggfNote">
     <w:name w:val="ggf. Note"/>
-    <w:basedOn w:val="a0"/>
+    <w:basedOn w:val="Absatz-Standardschriftart"/>
     <w:uiPriority w:val="1"/>
     <w:rsid w:val="00E10D52"/>
   </w:style>
   <w:style w:type="character" w:customStyle="1" w:styleId="Formatvorlage1">
     <w:name w:val="Formatvorlage1"/>
-    <w:basedOn w:val="a0"/>
+    <w:basedOn w:val="Absatz-Standardschriftart"/>
     <w:uiPriority w:val="1"/>
     <w:rsid w:val="005744C3"/>
     <w:rPr>
@@ -7923,7 +7899,7 @@
   </w:style>
   <w:style w:type="character" w:customStyle="1" w:styleId="Formatvorlage2">
     <w:name w:val="Formatvorlage2"/>
-    <w:basedOn w:val="a0"/>
+    <w:basedOn w:val="Absatz-Standardschriftart"/>
     <w:uiPriority w:val="1"/>
     <w:rsid w:val="005744C3"/>
     <w:rPr>
@@ -7934,7 +7910,7 @@
   </w:style>
   <w:style w:type="character" w:customStyle="1" w:styleId="Formatvorlage3">
     <w:name w:val="Formatvorlage3"/>
-    <w:basedOn w:val="a0"/>
+    <w:basedOn w:val="Absatz-Standardschriftart"/>
     <w:uiPriority w:val="1"/>
     <w:rsid w:val="005103A9"/>
     <w:rPr>
@@ -7945,7 +7921,7 @@
   </w:style>
   <w:style w:type="character" w:customStyle="1" w:styleId="Formatvorlage4">
     <w:name w:val="Formatvorlage4"/>
-    <w:basedOn w:val="a0"/>
+    <w:basedOn w:val="Absatz-Standardschriftart"/>
     <w:uiPriority w:val="1"/>
     <w:rsid w:val="005103A9"/>
     <w:rPr>
@@ -7955,7 +7931,7 @@
   </w:style>
   <w:style w:type="character" w:customStyle="1" w:styleId="Formatvorlage5">
     <w:name w:val="Formatvorlage5"/>
-    <w:basedOn w:val="a0"/>
+    <w:basedOn w:val="Absatz-Standardschriftart"/>
     <w:uiPriority w:val="1"/>
     <w:rsid w:val="00685B5B"/>
     <w:rPr>
@@ -7965,7 +7941,7 @@
   </w:style>
   <w:style w:type="character" w:customStyle="1" w:styleId="Formatvorlage6">
     <w:name w:val="Formatvorlage6"/>
-    <w:basedOn w:val="a0"/>
+    <w:basedOn w:val="Absatz-Standardschriftart"/>
     <w:uiPriority w:val="1"/>
     <w:rsid w:val="00FA7B7A"/>
     <w:rPr>
@@ -7976,7 +7952,7 @@
   </w:style>
   <w:style w:type="character" w:customStyle="1" w:styleId="Formatvorlage7">
     <w:name w:val="Formatvorlage7"/>
-    <w:basedOn w:val="a0"/>
+    <w:basedOn w:val="Absatz-Standardschriftart"/>
     <w:uiPriority w:val="1"/>
     <w:rsid w:val="00FA7B7A"/>
     <w:rPr>
@@ -7987,7 +7963,7 @@
   </w:style>
   <w:style w:type="character" w:customStyle="1" w:styleId="Formatvorlage8">
     <w:name w:val="Formatvorlage8"/>
-    <w:basedOn w:val="a0"/>
+    <w:basedOn w:val="Absatz-Standardschriftart"/>
     <w:uiPriority w:val="1"/>
     <w:rsid w:val="00A7275E"/>
     <w:rPr>
@@ -7998,7 +7974,7 @@
   </w:style>
   <w:style w:type="character" w:customStyle="1" w:styleId="Formatvorlage9">
     <w:name w:val="Formatvorlage9"/>
-    <w:basedOn w:val="a0"/>
+    <w:basedOn w:val="Absatz-Standardschriftart"/>
     <w:uiPriority w:val="1"/>
     <w:rsid w:val="00A7275E"/>
     <w:rPr>
@@ -8009,7 +7985,7 @@
   </w:style>
   <w:style w:type="character" w:customStyle="1" w:styleId="Formatvorlage10">
     <w:name w:val="Formatvorlage10"/>
-    <w:basedOn w:val="a0"/>
+    <w:basedOn w:val="Absatz-Standardschriftart"/>
     <w:uiPriority w:val="1"/>
     <w:rsid w:val="00774E4C"/>
     <w:rPr>
@@ -8019,7 +7995,7 @@
   </w:style>
   <w:style w:type="character" w:customStyle="1" w:styleId="Formatvorlage11">
     <w:name w:val="Formatvorlage11"/>
-    <w:basedOn w:val="a0"/>
+    <w:basedOn w:val="Absatz-Standardschriftart"/>
     <w:uiPriority w:val="1"/>
     <w:rsid w:val="00774E4C"/>
     <w:rPr>
@@ -8029,7 +8005,7 @@
   </w:style>
   <w:style w:type="character" w:customStyle="1" w:styleId="Formatvorlage21">
     <w:name w:val="Formatvorlage21"/>
-    <w:basedOn w:val="a0"/>
+    <w:basedOn w:val="Absatz-Standardschriftart"/>
     <w:uiPriority w:val="1"/>
     <w:rsid w:val="008B7349"/>
     <w:rPr>
@@ -8039,7 +8015,7 @@
   </w:style>
   <w:style w:type="character" w:customStyle="1" w:styleId="Formatvorlage67">
     <w:name w:val="Formatvorlage67"/>
-    <w:basedOn w:val="a0"/>
+    <w:basedOn w:val="Absatz-Standardschriftart"/>
     <w:uiPriority w:val="1"/>
     <w:rsid w:val="008B7349"/>
     <w:rPr>
@@ -8049,7 +8025,7 @@
   </w:style>
   <w:style w:type="character" w:customStyle="1" w:styleId="Formatvorlage93">
     <w:name w:val="Formatvorlage93"/>
-    <w:basedOn w:val="a0"/>
+    <w:basedOn w:val="Absatz-Standardschriftart"/>
     <w:uiPriority w:val="1"/>
     <w:rsid w:val="008B7349"/>
     <w:rPr>
@@ -8059,7 +8035,7 @@
   </w:style>
   <w:style w:type="character" w:customStyle="1" w:styleId="Formatvorlage12">
     <w:name w:val="Formatvorlage12"/>
-    <w:basedOn w:val="a0"/>
+    <w:basedOn w:val="Absatz-Standardschriftart"/>
     <w:uiPriority w:val="1"/>
     <w:rsid w:val="008B7349"/>
     <w:rPr>
@@ -8069,7 +8045,7 @@
   </w:style>
   <w:style w:type="character" w:customStyle="1" w:styleId="Formatvorlage13">
     <w:name w:val="Formatvorlage13"/>
-    <w:basedOn w:val="a0"/>
+    <w:basedOn w:val="Absatz-Standardschriftart"/>
     <w:uiPriority w:val="1"/>
     <w:rsid w:val="006F3954"/>
     <w:rPr>
@@ -8079,7 +8055,7 @@
   </w:style>
   <w:style w:type="character" w:customStyle="1" w:styleId="Formatvorlage14">
     <w:name w:val="Formatvorlage14"/>
-    <w:basedOn w:val="a0"/>
+    <w:basedOn w:val="Absatz-Standardschriftart"/>
     <w:uiPriority w:val="1"/>
     <w:rsid w:val="00B83AEF"/>
     <w:rPr>
@@ -8089,7 +8065,7 @@
   </w:style>
   <w:style w:type="character" w:customStyle="1" w:styleId="Formatvorlage15">
     <w:name w:val="Formatvorlage15"/>
-    <w:basedOn w:val="a0"/>
+    <w:basedOn w:val="Absatz-Standardschriftart"/>
     <w:uiPriority w:val="1"/>
     <w:rsid w:val="00B83AEF"/>
     <w:rPr>
@@ -8099,7 +8075,7 @@
   </w:style>
   <w:style w:type="character" w:customStyle="1" w:styleId="Formatvorlage16">
     <w:name w:val="Formatvorlage16"/>
-    <w:basedOn w:val="a0"/>
+    <w:basedOn w:val="Absatz-Standardschriftart"/>
     <w:uiPriority w:val="1"/>
     <w:rsid w:val="00FF7D93"/>
     <w:rPr>
@@ -8109,7 +8085,7 @@
   </w:style>
   <w:style w:type="character" w:customStyle="1" w:styleId="Formatvorlage17">
     <w:name w:val="Formatvorlage17"/>
-    <w:basedOn w:val="a0"/>
+    <w:basedOn w:val="Absatz-Standardschriftart"/>
     <w:uiPriority w:val="1"/>
     <w:rsid w:val="00FF7D93"/>
     <w:rPr>
@@ -8119,7 +8095,7 @@
   </w:style>
   <w:style w:type="character" w:customStyle="1" w:styleId="Formatvorlage18">
     <w:name w:val="Formatvorlage18"/>
-    <w:basedOn w:val="a0"/>
+    <w:basedOn w:val="Absatz-Standardschriftart"/>
     <w:uiPriority w:val="1"/>
     <w:rsid w:val="00FF7D93"/>
     <w:rPr>
@@ -8129,7 +8105,7 @@
   </w:style>
   <w:style w:type="character" w:customStyle="1" w:styleId="Formatvorlage19">
     <w:name w:val="Formatvorlage19"/>
-    <w:basedOn w:val="a0"/>
+    <w:basedOn w:val="Absatz-Standardschriftart"/>
     <w:uiPriority w:val="1"/>
     <w:rsid w:val="009645CC"/>
     <w:rPr>
@@ -8218,7 +8194,7 @@
           </w:pPr>
           <w:r>
             <w:rPr>
-              <w:rStyle w:val="a3"/>
+              <w:rStyle w:val="Platzhaltertext"/>
             </w:rPr>
             <w:t>Bitte die Niveaustufe auswählen, auf der überwiegend gelernt wurde.</w:t>
           </w:r>
@@ -8247,7 +8223,7 @@
           </w:pPr>
           <w:r>
             <w:rPr>
-              <w:rStyle w:val="a3"/>
+              <w:rStyle w:val="Platzhaltertext"/>
             </w:rPr>
             <w:t>ggf. Note</w:t>
           </w:r>
@@ -8276,7 +8252,7 @@
           </w:pPr>
           <w:r>
             <w:rPr>
-              <w:rStyle w:val="a3"/>
+              <w:rStyle w:val="Platzhaltertext"/>
             </w:rPr>
             <w:t>Bitte die Niveaustufe auswählen, auf der überwiegend gelernt wurde.</w:t>
           </w:r>
@@ -8305,7 +8281,7 @@
           </w:pPr>
           <w:r>
             <w:rPr>
-              <w:rStyle w:val="a3"/>
+              <w:rStyle w:val="Platzhaltertext"/>
             </w:rPr>
             <w:t>ggf. Note</w:t>
           </w:r>
@@ -8334,7 +8310,7 @@
           </w:pPr>
           <w:r>
             <w:rPr>
-              <w:rStyle w:val="a3"/>
+              <w:rStyle w:val="Platzhaltertext"/>
             </w:rPr>
             <w:t>Bitte die Niveaustufe auswählen, auf der überwiegend gelernt wurde.</w:t>
           </w:r>
@@ -8363,7 +8339,7 @@
           </w:pPr>
           <w:r>
             <w:rPr>
-              <w:rStyle w:val="a3"/>
+              <w:rStyle w:val="Platzhaltertext"/>
             </w:rPr>
             <w:t>ggf. Note</w:t>
           </w:r>
@@ -8392,7 +8368,7 @@
           </w:pPr>
           <w:r>
             <w:rPr>
-              <w:rStyle w:val="a3"/>
+              <w:rStyle w:val="Platzhaltertext"/>
             </w:rPr>
             <w:t>Bitte die Niveaustufe auswählen, auf der überwiegend gelernt wurde.</w:t>
           </w:r>
@@ -8421,7 +8397,7 @@
           </w:pPr>
           <w:r>
             <w:rPr>
-              <w:rStyle w:val="a3"/>
+              <w:rStyle w:val="Platzhaltertext"/>
             </w:rPr>
             <w:t>ggf. Note</w:t>
           </w:r>
@@ -8450,7 +8426,7 @@
           </w:pPr>
           <w:r>
             <w:rPr>
-              <w:rStyle w:val="a3"/>
+              <w:rStyle w:val="Platzhaltertext"/>
             </w:rPr>
             <w:t>Bitte die Niveaustufe auswählen, auf der überwiegend gelernt wurde.</w:t>
           </w:r>
@@ -8479,7 +8455,7 @@
           </w:pPr>
           <w:r>
             <w:rPr>
-              <w:rStyle w:val="a3"/>
+              <w:rStyle w:val="Platzhaltertext"/>
             </w:rPr>
             <w:t>ggf. Note</w:t>
           </w:r>
@@ -8508,7 +8484,7 @@
           </w:pPr>
           <w:r>
             <w:rPr>
-              <w:rStyle w:val="a3"/>
+              <w:rStyle w:val="Platzhaltertext"/>
             </w:rPr>
             <w:t>Bitte die Niveaustufe auswählen, auf der überwiegend gelernt wurde.</w:t>
           </w:r>
@@ -8537,7 +8513,7 @@
           </w:pPr>
           <w:r>
             <w:rPr>
-              <w:rStyle w:val="a3"/>
+              <w:rStyle w:val="Platzhaltertext"/>
             </w:rPr>
             <w:t>ggf. Note</w:t>
           </w:r>
@@ -8566,7 +8542,7 @@
           </w:pPr>
           <w:r>
             <w:rPr>
-              <w:rStyle w:val="a3"/>
+              <w:rStyle w:val="Platzhaltertext"/>
             </w:rPr>
             <w:t>Bitte die Niveaustufe auswählen, auf der überwiegend gelernt wurde.</w:t>
           </w:r>
@@ -8595,7 +8571,7 @@
           </w:pPr>
           <w:r>
             <w:rPr>
-              <w:rStyle w:val="a3"/>
+              <w:rStyle w:val="Platzhaltertext"/>
             </w:rPr>
             <w:t>ggf. Note</w:t>
           </w:r>
@@ -8624,7 +8600,7 @@
           </w:pPr>
           <w:r>
             <w:rPr>
-              <w:rStyle w:val="a3"/>
+              <w:rStyle w:val="Platzhaltertext"/>
             </w:rPr>
             <w:t>Bitte die Niveaustufe auswählen, auf der überwiegend gelernt wurde.</w:t>
           </w:r>
@@ -8653,7 +8629,7 @@
           </w:pPr>
           <w:r>
             <w:rPr>
-              <w:rStyle w:val="a3"/>
+              <w:rStyle w:val="Platzhaltertext"/>
             </w:rPr>
             <w:t>ggf. Note</w:t>
           </w:r>
@@ -8682,7 +8658,7 @@
           </w:pPr>
           <w:r>
             <w:rPr>
-              <w:rStyle w:val="a3"/>
+              <w:rStyle w:val="Platzhaltertext"/>
             </w:rPr>
             <w:t>Bitte die Niveaustufe auswählen, auf der überwiegend gelernt wurde.</w:t>
           </w:r>
@@ -8711,7 +8687,7 @@
           </w:pPr>
           <w:r>
             <w:rPr>
-              <w:rStyle w:val="a3"/>
+              <w:rStyle w:val="Platzhaltertext"/>
             </w:rPr>
             <w:t>ggf. Note</w:t>
           </w:r>
@@ -8740,7 +8716,7 @@
           </w:pPr>
           <w:r>
             <w:rPr>
-              <w:rStyle w:val="a3"/>
+              <w:rStyle w:val="Platzhaltertext"/>
             </w:rPr>
             <w:t>Bitte die Niveaustufe auswählen, auf der überwiegend gelernt wurde.</w:t>
           </w:r>
@@ -8769,7 +8745,7 @@
           </w:pPr>
           <w:r>
             <w:rPr>
-              <w:rStyle w:val="a3"/>
+              <w:rStyle w:val="Platzhaltertext"/>
             </w:rPr>
             <w:t>ggf. Note</w:t>
           </w:r>
@@ -8798,7 +8774,7 @@
           </w:pPr>
           <w:r>
             <w:rPr>
-              <w:rStyle w:val="a3"/>
+              <w:rStyle w:val="Platzhaltertext"/>
             </w:rPr>
             <w:t>Bitte die Niveaustufe auswählen, auf der überwiegend gelernt wurde.</w:t>
           </w:r>
@@ -8827,7 +8803,7 @@
           </w:pPr>
           <w:r>
             <w:rPr>
-              <w:rStyle w:val="a3"/>
+              <w:rStyle w:val="Platzhaltertext"/>
             </w:rPr>
             <w:t>ggf. Note</w:t>
           </w:r>
@@ -8856,7 +8832,7 @@
           </w:pPr>
           <w:r>
             <w:rPr>
-              <w:rStyle w:val="a3"/>
+              <w:rStyle w:val="Platzhaltertext"/>
             </w:rPr>
             <w:t>Bitte die Niveaustufe auswählen, auf der überwiegend gelernt wurde.</w:t>
           </w:r>
@@ -8885,7 +8861,7 @@
           </w:pPr>
           <w:r>
             <w:rPr>
-              <w:rStyle w:val="a3"/>
+              <w:rStyle w:val="Platzhaltertext"/>
             </w:rPr>
             <w:t>ggf. Note</w:t>
           </w:r>
@@ -8914,7 +8890,7 @@
           </w:pPr>
           <w:r>
             <w:rPr>
-              <w:rStyle w:val="a3"/>
+              <w:rStyle w:val="Platzhaltertext"/>
             </w:rPr>
             <w:t>Bitte die Niveaustufe auswählen, auf der überwiegend gelernt wurde.</w:t>
           </w:r>
@@ -8943,7 +8919,7 @@
           </w:pPr>
           <w:r>
             <w:rPr>
-              <w:rStyle w:val="a3"/>
+              <w:rStyle w:val="Platzhaltertext"/>
             </w:rPr>
             <w:t>ggf. Note</w:t>
           </w:r>
@@ -8972,7 +8948,7 @@
           </w:pPr>
           <w:r>
             <w:rPr>
-              <w:rStyle w:val="a3"/>
+              <w:rStyle w:val="Platzhaltertext"/>
             </w:rPr>
             <w:t>Bitte die Niveaustufe auswählen, auf der überwiegend gelernt wurde.</w:t>
           </w:r>
@@ -9001,7 +8977,7 @@
           </w:pPr>
           <w:r>
             <w:rPr>
-              <w:rStyle w:val="a3"/>
+              <w:rStyle w:val="Platzhaltertext"/>
             </w:rPr>
             <w:t>ggf. Note</w:t>
           </w:r>
@@ -9030,7 +9006,7 @@
           </w:pPr>
           <w:r>
             <w:rPr>
-              <w:rStyle w:val="a3"/>
+              <w:rStyle w:val="Platzhaltertext"/>
             </w:rPr>
             <w:t>Bitte die Niveaustufe auswählen, auf der überwiegend gelernt wurde.</w:t>
           </w:r>
@@ -9059,7 +9035,7 @@
           </w:pPr>
           <w:r>
             <w:rPr>
-              <w:rStyle w:val="a3"/>
+              <w:rStyle w:val="Platzhaltertext"/>
             </w:rPr>
             <w:t>ggf. Note</w:t>
           </w:r>
@@ -9088,7 +9064,7 @@
           </w:pPr>
           <w:r>
             <w:rPr>
-              <w:rStyle w:val="a3"/>
+              <w:rStyle w:val="Platzhaltertext"/>
               <w:rFonts w:ascii="Arial" w:hAnsi="Arial" w:cs="Arial"/>
               <w:b/>
             </w:rPr>
@@ -9096,7 +9072,7 @@
           </w:r>
           <w:r>
             <w:rPr>
-              <w:rStyle w:val="a3"/>
+              <w:rStyle w:val="Platzhaltertext"/>
               <w:rFonts w:ascii="Arial" w:hAnsi="Arial" w:cs="Arial"/>
               <w:b/>
             </w:rPr>
@@ -9104,7 +9080,7 @@
           </w:r>
           <w:r>
             <w:rPr>
-              <w:rStyle w:val="a3"/>
+              <w:rStyle w:val="Platzhaltertext"/>
               <w:rFonts w:ascii="Arial" w:hAnsi="Arial" w:cs="Arial"/>
               <w:b/>
             </w:rPr>
@@ -9135,7 +9111,7 @@
           </w:pPr>
           <w:r>
             <w:rPr>
-              <w:rStyle w:val="a3"/>
+              <w:rStyle w:val="Platzhaltertext"/>
             </w:rPr>
             <w:t>Bitte die Niveaustufe auswählen, auf der überwiegend gelernt wurde.</w:t>
           </w:r>
@@ -9164,7 +9140,7 @@
           </w:pPr>
           <w:r>
             <w:rPr>
-              <w:rStyle w:val="a3"/>
+              <w:rStyle w:val="Platzhaltertext"/>
             </w:rPr>
             <w:t>ggf. Note</w:t>
           </w:r>
@@ -9193,7 +9169,7 @@
           </w:pPr>
           <w:r>
             <w:rPr>
-              <w:rStyle w:val="a3"/>
+              <w:rStyle w:val="Platzhaltertext"/>
               <w:rFonts w:ascii="Arial" w:hAnsi="Arial" w:cs="Arial"/>
               <w:b/>
             </w:rPr>
@@ -9201,7 +9177,7 @@
           </w:r>
           <w:r>
             <w:rPr>
-              <w:rStyle w:val="a3"/>
+              <w:rStyle w:val="Platzhaltertext"/>
               <w:rFonts w:ascii="Arial" w:hAnsi="Arial" w:cs="Arial"/>
               <w:b/>
             </w:rPr>
@@ -9209,7 +9185,7 @@
           </w:r>
           <w:r>
             <w:rPr>
-              <w:rStyle w:val="a3"/>
+              <w:rStyle w:val="Platzhaltertext"/>
               <w:rFonts w:ascii="Arial" w:hAnsi="Arial" w:cs="Arial"/>
               <w:b/>
             </w:rPr>
@@ -9240,7 +9216,7 @@
           </w:pPr>
           <w:r>
             <w:rPr>
-              <w:rStyle w:val="a3"/>
+              <w:rStyle w:val="Platzhaltertext"/>
             </w:rPr>
             <w:t>Bitte die Niveaustufe auswählen, auf der überwiegend gelernt wurde.</w:t>
           </w:r>
@@ -9269,7 +9245,7 @@
           </w:pPr>
           <w:r>
             <w:rPr>
-              <w:rStyle w:val="a3"/>
+              <w:rStyle w:val="Platzhaltertext"/>
             </w:rPr>
             <w:t>ggf. Note</w:t>
           </w:r>
@@ -9298,7 +9274,7 @@
           </w:pPr>
           <w:r>
             <w:rPr>
-              <w:rStyle w:val="a3"/>
+              <w:rStyle w:val="Platzhaltertext"/>
             </w:rPr>
             <w:t>Wählen Sie ein Element aus.</w:t>
           </w:r>
@@ -9327,7 +9303,7 @@
           </w:pPr>
           <w:r>
             <w:rPr>
-              <w:rStyle w:val="a3"/>
+              <w:rStyle w:val="Platzhaltertext"/>
               <w:sz w:val="18"/>
             </w:rPr>
             <w:t>Wählen Sie ein Element aus.</w:t>
@@ -9357,7 +9333,7 @@
           </w:pPr>
           <w:r>
             <w:rPr>
-              <w:rStyle w:val="a3"/>
+              <w:rStyle w:val="Platzhaltertext"/>
               <w:sz w:val="16"/>
             </w:rPr>
             <w:t>Wählen Sie ein Element aus.</w:t>
@@ -9387,7 +9363,7 @@
           </w:pPr>
           <w:r>
             <w:rPr>
-              <w:rStyle w:val="a3"/>
+              <w:rStyle w:val="Platzhaltertext"/>
             </w:rPr>
             <w:t>Bitte die Niveaustufe auswählen, auf der überwiegend gelernt wurde.</w:t>
           </w:r>
@@ -9416,7 +9392,7 @@
           </w:pPr>
           <w:r>
             <w:rPr>
-              <w:rStyle w:val="a3"/>
+              <w:rStyle w:val="Platzhaltertext"/>
             </w:rPr>
             <w:t>ggf. Note</w:t>
           </w:r>
@@ -9438,31 +9414,31 @@
   </w:font>
   <w:font w:name="Calibri">
     <w:panose1 w:val="020F0502020204030204"/>
-    <w:charset w:val="CC"/>
+    <w:charset w:val="00"/>
     <w:family w:val="swiss"/>
     <w:pitch w:val="variable"/>
-    <w:sig w:usb0="E0002EFF" w:usb1="C000247B" w:usb2="00000009" w:usb3="00000000" w:csb0="000001FF" w:csb1="00000000"/>
+    <w:sig w:usb0="E00002FF" w:usb1="4000ACFF" w:usb2="00000001" w:usb3="00000000" w:csb0="0000019F" w:csb1="00000000"/>
   </w:font>
   <w:font w:name="Arial">
     <w:panose1 w:val="020B0604020202020204"/>
-    <w:charset w:val="CC"/>
+    <w:charset w:val="00"/>
     <w:family w:val="swiss"/>
     <w:pitch w:val="variable"/>
-    <w:sig w:usb0="E0002EFF" w:usb1="C000785B" w:usb2="00000009" w:usb3="00000000" w:csb0="000001FF" w:csb1="00000000"/>
+    <w:sig w:usb0="E0002AFF" w:usb1="C0007843" w:usb2="00000009" w:usb3="00000000" w:csb0="000001FF" w:csb1="00000000"/>
   </w:font>
   <w:font w:name="Courier New">
     <w:panose1 w:val="02070309020205020404"/>
-    <w:charset w:val="CC"/>
+    <w:charset w:val="00"/>
     <w:family w:val="modern"/>
     <w:pitch w:val="fixed"/>
-    <w:sig w:usb0="E0002EFF" w:usb1="C0007843" w:usb2="00000009" w:usb3="00000000" w:csb0="000001FF" w:csb1="00000000"/>
+    <w:sig w:usb0="E0002AFF" w:usb1="C0007843" w:usb2="00000009" w:usb3="00000000" w:csb0="000001FF" w:csb1="00000000"/>
   </w:font>
   <w:font w:name="Times New Roman">
     <w:panose1 w:val="02020603050405020304"/>
-    <w:charset w:val="CC"/>
+    <w:charset w:val="00"/>
     <w:family w:val="roman"/>
     <w:pitch w:val="variable"/>
-    <w:sig w:usb0="E0002EFF" w:usb1="C000785B" w:usb2="00000009" w:usb3="00000000" w:csb0="000001FF" w:csb1="00000000"/>
+    <w:sig w:usb0="E0002EFF" w:usb1="C0007843" w:usb2="00000009" w:usb3="00000000" w:csb0="000001FF" w:csb1="00000000"/>
   </w:font>
   <w:font w:name="Wingdings">
     <w:panose1 w:val="05000000000000000000"/>
@@ -9480,17 +9456,17 @@
   </w:font>
   <w:font w:name="Cambria">
     <w:panose1 w:val="02040503050406030204"/>
-    <w:charset w:val="CC"/>
+    <w:charset w:val="00"/>
     <w:family w:val="roman"/>
     <w:pitch w:val="variable"/>
-    <w:sig w:usb0="E00006FF" w:usb1="420024FF" w:usb2="02000000" w:usb3="00000000" w:csb0="0000019F" w:csb1="00000000"/>
+    <w:sig w:usb0="E00002FF" w:usb1="400004FF" w:usb2="00000000" w:usb3="00000000" w:csb0="0000019F" w:csb1="00000000"/>
   </w:font>
   <w:font w:name="Calibri Light">
     <w:panose1 w:val="020F0302020204030204"/>
-    <w:charset w:val="CC"/>
+    <w:charset w:val="00"/>
     <w:family w:val="swiss"/>
     <w:pitch w:val="variable"/>
-    <w:sig w:usb0="E0002AFF" w:usb1="C000247B" w:usb2="00000009" w:usb3="00000000" w:csb0="000001FF" w:csb1="00000000"/>
+    <w:sig w:usb0="A00002EF" w:usb1="4000207B" w:usb2="00000000" w:usb3="00000000" w:csb0="0000019F" w:csb1="00000000"/>
   </w:font>
 </w:fonts>
 </file>
@@ -9499,6 +9475,7 @@
 <w:settings xmlns:mc="http://schemas.openxmlformats.org/markup-compatibility/2006" xmlns:o="urn:schemas-microsoft-com:office:office" xmlns:r="http://schemas.openxmlformats.org/officeDocument/2006/relationships" xmlns:m="http://schemas.openxmlformats.org/officeDocument/2006/math" xmlns:v="urn:schemas-microsoft-com:vml" xmlns:w10="urn:schemas-microsoft-com:office:word" xmlns:w="http://schemas.openxmlformats.org/wordprocessingml/2006/main" xmlns:w14="http://schemas.microsoft.com/office/word/2010/wordml" xmlns:w15="http://schemas.microsoft.com/office/word/2012/wordml" xmlns:w16cid="http://schemas.microsoft.com/office/word/2016/wordml/cid" xmlns:w16se="http://schemas.microsoft.com/office/word/2015/wordml/symex" xmlns:sl="http://schemas.openxmlformats.org/schemaLibrary/2006/main" mc:Ignorable="w14 w15 w16se w16cid">
   <w:view w:val="normal"/>
   <w:defaultTabStop w:val="720"/>
+  <w:hyphenationZone w:val="425"/>
   <w:characterSpacingControl w:val="doNotCompress"/>
   <w:compat>
     <w:useFELayout/>
@@ -9513,6 +9490,8 @@
     <w:rsidRoot w:val="00CE77E9"/>
     <w:rsid w:val="000E1777"/>
     <w:rsid w:val="002019A7"/>
+    <w:rsid w:val="0020308E"/>
+    <w:rsid w:val="005F672B"/>
     <w:rsid w:val="009F5C4C"/>
     <w:rsid w:val="00B90E8E"/>
     <w:rsid w:val="00CE77E9"/>
@@ -9533,7 +9512,7 @@
     <m:intLim m:val="subSup"/>
     <m:naryLim m:val="undOvr"/>
   </m:mathPr>
-  <w:themeFontLang w:val="ru-UA"/>
+  <w:themeFontLang/>
   <w:clrSchemeMapping w:bg1="light1" w:t1="dark1" w:bg2="light2" w:t2="dark2" w:accent1="accent1" w:accent2="accent2" w:accent3="accent3" w:accent4="accent4" w:accent5="accent5" w:accent6="accent6" w:hyperlink="hyperlink" w:followedHyperlink="followedHyperlink"/>
   <w:decimalSymbol w:val=","/>
   <w:listSeparator w:val=";"/>
@@ -9549,7 +9528,7 @@
         <w:rFonts w:asciiTheme="minorHAnsi" w:eastAsiaTheme="minorEastAsia" w:hAnsiTheme="minorHAnsi" w:cstheme="minorBidi"/>
         <w:sz w:val="22"/>
         <w:szCs w:val="22"/>
-        <w:lang w:val="ru-UA" w:eastAsia="ru-UA" w:bidi="ar-SA"/>
+        <w:lang w:bidi="ar-SA"/>
       </w:rPr>
     </w:rPrDefault>
     <w:pPrDefault>
@@ -9936,17 +9915,17 @@
     <w:lsdException w:name="Unresolved Mention" w:semiHidden="1" w:unhideWhenUsed="1"/>
     <w:lsdException w:name="Smart Link" w:semiHidden="1" w:unhideWhenUsed="1"/>
   </w:latentStyles>
-  <w:style w:type="paragraph" w:default="1" w:styleId="a">
+  <w:style w:type="paragraph" w:default="1" w:styleId="Standard">
     <w:name w:val="Normal"/>
     <w:qFormat/>
   </w:style>
-  <w:style w:type="character" w:default="1" w:styleId="a0">
+  <w:style w:type="character" w:default="1" w:styleId="Absatz-Standardschriftart">
     <w:name w:val="Default Paragraph Font"/>
     <w:uiPriority w:val="1"/>
     <w:semiHidden/>
     <w:unhideWhenUsed/>
   </w:style>
-  <w:style w:type="table" w:default="1" w:styleId="a1">
+  <w:style w:type="table" w:default="1" w:styleId="NormaleTabelle">
     <w:name w:val="Normal Table"/>
     <w:uiPriority w:val="99"/>
     <w:semiHidden/>
@@ -9961,7 +9940,7 @@
       </w:tblCellMar>
     </w:tblPr>
   </w:style>
-  <w:style w:type="numbering" w:default="1" w:styleId="a2">
+  <w:style w:type="numbering" w:default="1" w:styleId="KeineListe">
     <w:name w:val="No List"/>
     <w:uiPriority w:val="99"/>
     <w:semiHidden/>
@@ -9970,9 +9949,9 @@
   <w:style w:type="paragraph" w:customStyle="1" w:styleId="D6D89C675213414AA1A90E7C373280E6">
     <w:name w:val="D6D89C675213414AA1A90E7C373280E6"/>
   </w:style>
-  <w:style w:type="character" w:styleId="a3">
+  <w:style w:type="character" w:styleId="Platzhaltertext">
     <w:name w:val="Placeholder Text"/>
-    <w:basedOn w:val="a0"/>
+    <w:basedOn w:val="Absatz-Standardschriftart"/>
     <w:uiPriority w:val="99"/>
     <w:semiHidden/>
     <w:rsid w:val="000E1777"/>
@@ -10106,16 +10085,10 @@
   <w:style w:type="paragraph" w:customStyle="1" w:styleId="158DCC77C8194757B7B340FD4479F016">
     <w:name w:val="158DCC77C8194757B7B340FD4479F016"/>
     <w:rsid w:val="000E1777"/>
-    <w:rPr>
-      <w:lang w:val="ru-UA" w:eastAsia="ru-UA"/>
-    </w:rPr>
   </w:style>
   <w:style w:type="paragraph" w:customStyle="1" w:styleId="B3C87650287C427D83A1153ABE611D9D">
     <w:name w:val="B3C87650287C427D83A1153ABE611D9D"/>
     <w:rsid w:val="000E1777"/>
-    <w:rPr>
-      <w:lang w:val="ru-UA" w:eastAsia="ru-UA"/>
-    </w:rPr>
   </w:style>
 </w:styles>
 </file>
@@ -10417,7 +10390,7 @@
 </file>
 
 <file path=customXml/itemProps1.xml><?xml version="1.0" encoding="utf-8"?>
-<ds:datastoreItem xmlns:ds="http://schemas.openxmlformats.org/officeDocument/2006/customXml" ds:itemID="{C99DB400-8FFB-4AB6-9D17-1112EB691684}">
+<ds:datastoreItem xmlns:ds="http://schemas.openxmlformats.org/officeDocument/2006/customXml" ds:itemID="{F5925E23-4B45-4876-A1A0-411709D2D26F}">
   <ds:schemaRefs>
     <ds:schemaRef ds:uri="http://schemas.openxmlformats.org/officeDocument/2006/bibliography"/>
   </ds:schemaRefs>

</xml_diff>